<commit_message>
Update files in  H
Finish editing files in H part
</commit_message>
<xml_diff>
--- a/H/A_Vocabulary_of_the_Shanghai_Dialect-images-56.docx
+++ b/H/A_Vocabulary_of_the_Shanghai_Dialect-images-56.docx
@@ -24,8 +24,91 @@
             <w:tcW w:w="8640" w:type="dxa"/>
           </w:tcPr>
           <w:p>
-            <w:r>
-              <w:t>Hourglass, Wis sé leu‘,</w:t>
+            <w:pPr>
+              <w:rPr>
+                <w:rFonts w:ascii="Times New Roman" w:eastAsia="SimSun" w:hAnsi="Times New Roman" w:cs="Times New Roman"/>
+                <w:sz w:val="24"/>
+                <w:szCs w:val="24"/>
+              </w:rPr>
+            </w:pPr>
+            <w:r>
+              <w:rPr>
+                <w:rFonts w:ascii="Times New Roman" w:eastAsia="SimSun" w:hAnsi="Times New Roman" w:cs="Times New Roman"/>
+                <w:sz w:val="24"/>
+                <w:szCs w:val="24"/>
+              </w:rPr>
+              <w:t>Hourglass,</w:t>
+            </w:r>
+            <w:r>
+              <w:rPr>
+                <w:rFonts w:ascii="Times New Roman" w:eastAsia="SimSun" w:hAnsi="Times New Roman" w:cs="Times New Roman"/>
+                <w:sz w:val="24"/>
+                <w:szCs w:val="24"/>
+                <w:lang w:eastAsia="zh-CN"/>
+              </w:rPr>
+              <w:t xml:space="preserve"> </w:t>
+            </w:r>
+            <w:proofErr w:type="gramStart"/>
+            <w:r>
+              <w:rPr>
+                <w:rFonts w:ascii="Times New Roman" w:eastAsia="SimSun" w:hAnsi="Times New Roman" w:cs="Times New Roman"/>
+                <w:sz w:val="24"/>
+                <w:szCs w:val="24"/>
+                <w:lang w:eastAsia="zh-CN"/>
+              </w:rPr>
+              <w:t>沙漏</w:t>
+            </w:r>
+            <w:r>
+              <w:rPr>
+                <w:rFonts w:ascii="Times New Roman" w:eastAsia="SimSun" w:hAnsi="Times New Roman" w:cs="Times New Roman"/>
+                <w:sz w:val="24"/>
+                <w:szCs w:val="24"/>
+                <w:lang w:eastAsia="zh-CN"/>
+              </w:rPr>
+              <w:t xml:space="preserve">, </w:t>
+            </w:r>
+            <w:r>
+              <w:rPr>
+                <w:rFonts w:ascii="Times New Roman" w:eastAsia="SimSun" w:hAnsi="Times New Roman" w:cs="Times New Roman"/>
+                <w:sz w:val="24"/>
+                <w:szCs w:val="24"/>
+              </w:rPr>
+              <w:t xml:space="preserve"> </w:t>
+            </w:r>
+            <w:proofErr w:type="spellStart"/>
+            <w:r>
+              <w:rPr>
+                <w:rFonts w:ascii="Times New Roman" w:eastAsia="SimSun" w:hAnsi="Times New Roman" w:cs="Times New Roman"/>
+                <w:sz w:val="24"/>
+                <w:szCs w:val="24"/>
+              </w:rPr>
+              <w:t>s</w:t>
+            </w:r>
+            <w:r>
+              <w:rPr>
+                <w:rFonts w:ascii="Times New Roman" w:eastAsia="SimSun" w:hAnsi="Times New Roman" w:cs="Times New Roman"/>
+                <w:sz w:val="24"/>
+                <w:szCs w:val="24"/>
+              </w:rPr>
+              <w:t>ó</w:t>
+            </w:r>
+            <w:proofErr w:type="spellEnd"/>
+            <w:proofErr w:type="gramEnd"/>
+            <w:r>
+              <w:rPr>
+                <w:rFonts w:ascii="Times New Roman" w:eastAsia="SimSun" w:hAnsi="Times New Roman" w:cs="Times New Roman"/>
+                <w:sz w:val="24"/>
+                <w:szCs w:val="24"/>
+              </w:rPr>
+              <w:t xml:space="preserve"> leu‘</w:t>
+            </w:r>
+            <w:r>
+              <w:rPr>
+                <w:rFonts w:ascii="Times New Roman" w:eastAsia="SimSun" w:hAnsi="Times New Roman" w:cs="Times New Roman"/>
+                <w:sz w:val="24"/>
+                <w:szCs w:val="24"/>
+              </w:rPr>
+              <w:t xml:space="preserve">. </w:t>
             </w:r>
           </w:p>
         </w:tc>
@@ -36,8 +119,162 @@
             <w:tcW w:w="8640" w:type="dxa"/>
           </w:tcPr>
           <w:p>
-            <w:r>
-              <w:t>Honrly, HASH A zz zz k’uh Wub.</w:t>
+            <w:pPr>
+              <w:rPr>
+                <w:rFonts w:ascii="Times New Roman" w:eastAsia="SimSun" w:hAnsi="Times New Roman" w:cs="Times New Roman"/>
+                <w:sz w:val="24"/>
+                <w:szCs w:val="24"/>
+              </w:rPr>
+            </w:pPr>
+            <w:r>
+              <w:rPr>
+                <w:rFonts w:ascii="Times New Roman" w:eastAsia="SimSun" w:hAnsi="Times New Roman" w:cs="Times New Roman"/>
+                <w:sz w:val="24"/>
+                <w:szCs w:val="24"/>
+              </w:rPr>
+              <w:t>Ho</w:t>
+            </w:r>
+            <w:r>
+              <w:rPr>
+                <w:rFonts w:ascii="Times New Roman" w:eastAsia="SimSun" w:hAnsi="Times New Roman" w:cs="Times New Roman"/>
+                <w:sz w:val="24"/>
+                <w:szCs w:val="24"/>
+                <w:lang w:eastAsia="zh-CN"/>
+              </w:rPr>
+              <w:t>u</w:t>
+            </w:r>
+            <w:r>
+              <w:rPr>
+                <w:rFonts w:ascii="Times New Roman" w:eastAsia="SimSun" w:hAnsi="Times New Roman" w:cs="Times New Roman"/>
+                <w:sz w:val="24"/>
+                <w:szCs w:val="24"/>
+              </w:rPr>
+              <w:t>rly,</w:t>
+            </w:r>
+            <w:r>
+              <w:rPr>
+                <w:rFonts w:ascii="Times New Roman" w:eastAsia="SimSun" w:hAnsi="Times New Roman" w:cs="Times New Roman"/>
+                <w:sz w:val="24"/>
+                <w:szCs w:val="24"/>
+              </w:rPr>
+              <w:t xml:space="preserve"> </w:t>
+            </w:r>
+            <w:proofErr w:type="spellStart"/>
+            <w:proofErr w:type="gramStart"/>
+            <w:r>
+              <w:rPr>
+                <w:rFonts w:ascii="Times New Roman" w:eastAsia="SimSun" w:hAnsi="Times New Roman" w:cs="Times New Roman"/>
+                <w:sz w:val="24"/>
+                <w:szCs w:val="24"/>
+              </w:rPr>
+              <w:t>時時刻刻</w:t>
+            </w:r>
+            <w:proofErr w:type="spellEnd"/>
+            <w:r>
+              <w:rPr>
+                <w:rFonts w:ascii="Times New Roman" w:eastAsia="SimSun" w:hAnsi="Times New Roman" w:cs="Times New Roman"/>
+                <w:sz w:val="24"/>
+                <w:szCs w:val="24"/>
+                <w:lang w:eastAsia="zh-CN"/>
+              </w:rPr>
+              <w:t>,</w:t>
+            </w:r>
+            <w:r>
+              <w:rPr>
+                <w:rFonts w:ascii="Times New Roman" w:eastAsia="SimSun" w:hAnsi="Times New Roman" w:cs="Times New Roman"/>
+                <w:sz w:val="24"/>
+                <w:szCs w:val="24"/>
+              </w:rPr>
+              <w:t xml:space="preserve"> </w:t>
+            </w:r>
+            <w:r>
+              <w:rPr>
+                <w:rFonts w:ascii="Times New Roman" w:eastAsia="SimSun" w:hAnsi="Times New Roman" w:cs="Times New Roman"/>
+                <w:sz w:val="24"/>
+                <w:szCs w:val="24"/>
+              </w:rPr>
+              <w:t xml:space="preserve"> </w:t>
+            </w:r>
+            <w:proofErr w:type="spellStart"/>
+            <w:r>
+              <w:rPr>
+                <w:rFonts w:ascii="Times New Roman" w:eastAsia="SimSun" w:hAnsi="Times New Roman" w:cs="Times New Roman"/>
+                <w:sz w:val="24"/>
+                <w:szCs w:val="24"/>
+              </w:rPr>
+              <w:t>zz</w:t>
+            </w:r>
+            <w:proofErr w:type="spellEnd"/>
+            <w:proofErr w:type="gramEnd"/>
+            <w:r>
+              <w:rPr>
+                <w:rFonts w:ascii="Times New Roman" w:eastAsia="SimSun" w:hAnsi="Times New Roman" w:cs="Times New Roman"/>
+                <w:sz w:val="24"/>
+                <w:szCs w:val="24"/>
+              </w:rPr>
+              <w:t xml:space="preserve"> </w:t>
+            </w:r>
+            <w:proofErr w:type="spellStart"/>
+            <w:r>
+              <w:rPr>
+                <w:rFonts w:ascii="Times New Roman" w:eastAsia="SimSun" w:hAnsi="Times New Roman" w:cs="Times New Roman"/>
+                <w:sz w:val="24"/>
+                <w:szCs w:val="24"/>
+              </w:rPr>
+              <w:t>zz</w:t>
+            </w:r>
+            <w:proofErr w:type="spellEnd"/>
+            <w:r>
+              <w:rPr>
+                <w:rFonts w:ascii="Times New Roman" w:eastAsia="SimSun" w:hAnsi="Times New Roman" w:cs="Times New Roman"/>
+                <w:sz w:val="24"/>
+                <w:szCs w:val="24"/>
+              </w:rPr>
+              <w:t xml:space="preserve"> </w:t>
+            </w:r>
+            <w:proofErr w:type="spellStart"/>
+            <w:r>
+              <w:rPr>
+                <w:rFonts w:ascii="Times New Roman" w:eastAsia="SimSun" w:hAnsi="Times New Roman" w:cs="Times New Roman"/>
+                <w:sz w:val="24"/>
+                <w:szCs w:val="24"/>
+              </w:rPr>
+              <w:t>k’uh</w:t>
+            </w:r>
+            <w:proofErr w:type="spellEnd"/>
+            <w:r>
+              <w:rPr>
+                <w:rFonts w:ascii="Times New Roman" w:eastAsia="SimSun" w:hAnsi="Times New Roman" w:cs="Times New Roman"/>
+                <w:sz w:val="24"/>
+                <w:szCs w:val="24"/>
+              </w:rPr>
+              <w:t xml:space="preserve"> </w:t>
+            </w:r>
+            <w:proofErr w:type="spellStart"/>
+            <w:r>
+              <w:rPr>
+                <w:rFonts w:ascii="Times New Roman" w:eastAsia="SimSun" w:hAnsi="Times New Roman" w:cs="Times New Roman"/>
+                <w:sz w:val="24"/>
+                <w:szCs w:val="24"/>
+              </w:rPr>
+              <w:t>k’</w:t>
+            </w:r>
+            <w:r>
+              <w:rPr>
+                <w:rFonts w:ascii="Times New Roman" w:eastAsia="SimSun" w:hAnsi="Times New Roman" w:cs="Times New Roman"/>
+                <w:sz w:val="24"/>
+                <w:szCs w:val="24"/>
+              </w:rPr>
+              <w:t>ub</w:t>
+            </w:r>
+            <w:proofErr w:type="spellEnd"/>
+            <w:r>
+              <w:rPr>
+                <w:rFonts w:ascii="Times New Roman" w:eastAsia="SimSun" w:hAnsi="Times New Roman" w:cs="Times New Roman"/>
+                <w:sz w:val="24"/>
+                <w:szCs w:val="24"/>
+              </w:rPr>
+              <w:t>.</w:t>
             </w:r>
           </w:p>
         </w:tc>
@@ -48,8 +285,321 @@
             <w:tcW w:w="8640" w:type="dxa"/>
           </w:tcPr>
           <w:p>
-            <w:r>
-              <w:t>House, Be ka, et vong ’tsz, EB oh,</w:t>
+            <w:pPr>
+              <w:rPr>
+                <w:rFonts w:ascii="Times New Roman" w:eastAsia="SimSun" w:hAnsi="Times New Roman" w:cs="Times New Roman"/>
+                <w:sz w:val="24"/>
+                <w:szCs w:val="24"/>
+              </w:rPr>
+            </w:pPr>
+            <w:r>
+              <w:rPr>
+                <w:rFonts w:ascii="Times New Roman" w:eastAsia="SimSun" w:hAnsi="Times New Roman" w:cs="Times New Roman"/>
+                <w:sz w:val="24"/>
+                <w:szCs w:val="24"/>
+              </w:rPr>
+              <w:t xml:space="preserve">House, </w:t>
+            </w:r>
+            <w:r>
+              <w:rPr>
+                <w:rFonts w:ascii="Times New Roman" w:eastAsia="SimSun" w:hAnsi="Times New Roman" w:cs="Times New Roman"/>
+                <w:sz w:val="24"/>
+                <w:szCs w:val="24"/>
+                <w:lang w:eastAsia="zh-CN"/>
+              </w:rPr>
+              <w:t>家</w:t>
+            </w:r>
+            <w:r>
+              <w:rPr>
+                <w:rFonts w:ascii="Times New Roman" w:eastAsia="SimSun" w:hAnsi="Times New Roman" w:cs="Times New Roman"/>
+                <w:sz w:val="24"/>
+                <w:szCs w:val="24"/>
+                <w:lang w:eastAsia="zh-CN"/>
+              </w:rPr>
+              <w:t xml:space="preserve">, </w:t>
+            </w:r>
+            <w:proofErr w:type="spellStart"/>
+            <w:proofErr w:type="gramStart"/>
+            <w:r>
+              <w:rPr>
+                <w:rFonts w:ascii="Times New Roman" w:eastAsia="SimSun" w:hAnsi="Times New Roman" w:cs="Times New Roman"/>
+                <w:sz w:val="24"/>
+                <w:szCs w:val="24"/>
+              </w:rPr>
+              <w:t>k</w:t>
+            </w:r>
+            <w:r>
+              <w:rPr>
+                <w:rFonts w:ascii="Times New Roman" w:eastAsia="SimSun" w:hAnsi="Times New Roman" w:cs="Times New Roman"/>
+                <w:sz w:val="24"/>
+                <w:szCs w:val="24"/>
+              </w:rPr>
+              <w:t>á</w:t>
+            </w:r>
+            <w:proofErr w:type="spellEnd"/>
+            <w:r>
+              <w:rPr>
+                <w:rFonts w:ascii="Times New Roman" w:eastAsia="SimSun" w:hAnsi="Times New Roman" w:cs="Times New Roman"/>
+                <w:sz w:val="24"/>
+                <w:szCs w:val="24"/>
+              </w:rPr>
+              <w:t xml:space="preserve">, </w:t>
+            </w:r>
+            <w:r>
+              <w:rPr>
+                <w:rFonts w:ascii="Times New Roman" w:eastAsia="SimSun" w:hAnsi="Times New Roman" w:cs="Times New Roman"/>
+                <w:sz w:val="24"/>
+                <w:szCs w:val="24"/>
+              </w:rPr>
+              <w:t xml:space="preserve"> </w:t>
+            </w:r>
+            <w:r>
+              <w:rPr>
+                <w:rFonts w:ascii="Times New Roman" w:eastAsia="SimSun" w:hAnsi="Times New Roman" w:cs="Times New Roman"/>
+                <w:sz w:val="24"/>
+                <w:szCs w:val="24"/>
+                <w:lang w:eastAsia="zh-CN"/>
+              </w:rPr>
+              <w:t>房子</w:t>
+            </w:r>
+            <w:proofErr w:type="gramEnd"/>
+            <w:r>
+              <w:rPr>
+                <w:rFonts w:ascii="Times New Roman" w:eastAsia="SimSun" w:hAnsi="Times New Roman" w:cs="Times New Roman"/>
+                <w:sz w:val="24"/>
+                <w:szCs w:val="24"/>
+                <w:lang w:eastAsia="zh-CN"/>
+              </w:rPr>
+              <w:t xml:space="preserve">, </w:t>
+            </w:r>
+            <w:r>
+              <w:rPr>
+                <w:rFonts w:ascii="Times New Roman" w:eastAsia="SimSun" w:hAnsi="Times New Roman" w:cs="Times New Roman"/>
+                <w:sz w:val="24"/>
+                <w:szCs w:val="24"/>
+              </w:rPr>
+              <w:t xml:space="preserve"> </w:t>
+            </w:r>
+            <w:proofErr w:type="spellStart"/>
+            <w:r>
+              <w:rPr>
+                <w:rFonts w:ascii="Times New Roman" w:eastAsia="SimSun" w:hAnsi="Times New Roman" w:cs="Times New Roman"/>
+                <w:sz w:val="24"/>
+                <w:szCs w:val="24"/>
+              </w:rPr>
+              <w:t>vong</w:t>
+            </w:r>
+            <w:proofErr w:type="spellEnd"/>
+            <w:r>
+              <w:rPr>
+                <w:rFonts w:ascii="Times New Roman" w:eastAsia="SimSun" w:hAnsi="Times New Roman" w:cs="Times New Roman"/>
+                <w:sz w:val="24"/>
+                <w:szCs w:val="24"/>
+              </w:rPr>
+              <w:t xml:space="preserve"> ’</w:t>
+            </w:r>
+            <w:proofErr w:type="spellStart"/>
+            <w:r>
+              <w:rPr>
+                <w:rFonts w:ascii="Times New Roman" w:eastAsia="SimSun" w:hAnsi="Times New Roman" w:cs="Times New Roman"/>
+                <w:sz w:val="24"/>
+                <w:szCs w:val="24"/>
+              </w:rPr>
+              <w:t>tsz</w:t>
+            </w:r>
+            <w:proofErr w:type="spellEnd"/>
+            <w:r>
+              <w:rPr>
+                <w:rFonts w:ascii="Times New Roman" w:eastAsia="SimSun" w:hAnsi="Times New Roman" w:cs="Times New Roman"/>
+                <w:sz w:val="24"/>
+                <w:szCs w:val="24"/>
+              </w:rPr>
+              <w:t xml:space="preserve">, </w:t>
+            </w:r>
+            <w:r>
+              <w:rPr>
+                <w:rFonts w:ascii="Times New Roman" w:eastAsia="SimSun" w:hAnsi="Times New Roman" w:cs="Times New Roman"/>
+                <w:sz w:val="24"/>
+                <w:szCs w:val="24"/>
+                <w:lang w:eastAsia="zh-CN"/>
+              </w:rPr>
+              <w:t xml:space="preserve"> </w:t>
+            </w:r>
+            <w:r>
+              <w:rPr>
+                <w:rFonts w:ascii="Times New Roman" w:eastAsia="SimSun" w:hAnsi="Times New Roman" w:cs="Times New Roman"/>
+                <w:sz w:val="24"/>
+                <w:szCs w:val="24"/>
+                <w:lang w:eastAsia="zh-CN"/>
+              </w:rPr>
+              <w:t>屋</w:t>
+            </w:r>
+            <w:r>
+              <w:rPr>
+                <w:rFonts w:ascii="Times New Roman" w:eastAsia="SimSun" w:hAnsi="Times New Roman" w:cs="Times New Roman"/>
+                <w:sz w:val="24"/>
+                <w:szCs w:val="24"/>
+                <w:lang w:eastAsia="zh-CN"/>
+              </w:rPr>
+              <w:t xml:space="preserve">, </w:t>
+            </w:r>
+            <w:r>
+              <w:rPr>
+                <w:rFonts w:ascii="Times New Roman" w:eastAsia="SimSun" w:hAnsi="Times New Roman" w:cs="Times New Roman"/>
+                <w:sz w:val="24"/>
+                <w:szCs w:val="24"/>
+              </w:rPr>
+              <w:t>oh</w:t>
+            </w:r>
+            <w:r>
+              <w:rPr>
+                <w:rFonts w:ascii="Times New Roman" w:eastAsia="SimSun" w:hAnsi="Times New Roman" w:cs="Times New Roman"/>
+                <w:sz w:val="24"/>
+                <w:szCs w:val="24"/>
+              </w:rPr>
+              <w:t>,</w:t>
+            </w:r>
+            <w:r>
+              <w:rPr>
+                <w:rFonts w:ascii="Times New Roman" w:eastAsia="SimSun" w:hAnsi="Times New Roman" w:cs="Times New Roman"/>
+                <w:sz w:val="24"/>
+                <w:szCs w:val="24"/>
+                <w:lang w:eastAsia="zh-CN"/>
+              </w:rPr>
+              <w:t xml:space="preserve"> </w:t>
+            </w:r>
+            <w:r>
+              <w:rPr>
+                <w:rFonts w:ascii="Times New Roman" w:eastAsia="SimSun" w:hAnsi="Times New Roman" w:cs="Times New Roman"/>
+                <w:sz w:val="24"/>
+                <w:szCs w:val="24"/>
+                <w:lang w:eastAsia="zh-CN"/>
+              </w:rPr>
+              <w:t>宅子</w:t>
+            </w:r>
+            <w:r>
+              <w:rPr>
+                <w:rFonts w:ascii="Times New Roman" w:eastAsia="SimSun" w:hAnsi="Times New Roman" w:cs="Times New Roman"/>
+                <w:sz w:val="24"/>
+                <w:szCs w:val="24"/>
+                <w:lang w:eastAsia="zh-CN"/>
+              </w:rPr>
+              <w:t>,</w:t>
+            </w:r>
+            <w:r>
+              <w:rPr>
+                <w:rFonts w:ascii="Times New Roman" w:eastAsia="SimSun" w:hAnsi="Times New Roman" w:cs="Times New Roman"/>
+                <w:sz w:val="24"/>
+                <w:szCs w:val="24"/>
+              </w:rPr>
+              <w:t xml:space="preserve"> </w:t>
+            </w:r>
+            <w:proofErr w:type="spellStart"/>
+            <w:r>
+              <w:rPr>
+                <w:rFonts w:ascii="Times New Roman" w:eastAsia="SimSun" w:hAnsi="Times New Roman" w:cs="Times New Roman"/>
+                <w:sz w:val="24"/>
+                <w:szCs w:val="24"/>
+              </w:rPr>
+              <w:t>dzák</w:t>
+            </w:r>
+            <w:proofErr w:type="spellEnd"/>
+            <w:r>
+              <w:rPr>
+                <w:rFonts w:ascii="Times New Roman" w:eastAsia="SimSun" w:hAnsi="Times New Roman" w:cs="Times New Roman"/>
+                <w:sz w:val="24"/>
+                <w:szCs w:val="24"/>
+              </w:rPr>
+              <w:t xml:space="preserve"> ‘</w:t>
+            </w:r>
+            <w:proofErr w:type="spellStart"/>
+            <w:r>
+              <w:rPr>
+                <w:rFonts w:ascii="Times New Roman" w:eastAsia="SimSun" w:hAnsi="Times New Roman" w:cs="Times New Roman"/>
+                <w:sz w:val="24"/>
+                <w:szCs w:val="24"/>
+              </w:rPr>
+              <w:t>tsz</w:t>
+            </w:r>
+            <w:proofErr w:type="spellEnd"/>
+            <w:r>
+              <w:rPr>
+                <w:rFonts w:ascii="Times New Roman" w:eastAsia="SimSun" w:hAnsi="Times New Roman" w:cs="Times New Roman"/>
+                <w:sz w:val="24"/>
+                <w:szCs w:val="24"/>
+              </w:rPr>
+              <w:t>,</w:t>
+            </w:r>
+            <w:r>
+              <w:rPr>
+                <w:rFonts w:ascii="Times New Roman" w:eastAsia="SimSun" w:hAnsi="Times New Roman" w:cs="Times New Roman"/>
+                <w:sz w:val="24"/>
+                <w:szCs w:val="24"/>
+                <w:lang w:eastAsia="zh-CN"/>
+              </w:rPr>
+              <w:t xml:space="preserve"> </w:t>
+            </w:r>
+            <w:r>
+              <w:rPr>
+                <w:rFonts w:ascii="Times New Roman" w:eastAsia="SimSun" w:hAnsi="Times New Roman" w:cs="Times New Roman"/>
+                <w:sz w:val="24"/>
+                <w:szCs w:val="24"/>
+                <w:lang w:eastAsia="zh-CN"/>
+              </w:rPr>
+              <w:t>所在</w:t>
+            </w:r>
+            <w:r>
+              <w:rPr>
+                <w:rFonts w:ascii="Times New Roman" w:eastAsia="SimSun" w:hAnsi="Times New Roman" w:cs="Times New Roman"/>
+                <w:sz w:val="24"/>
+                <w:szCs w:val="24"/>
+                <w:lang w:eastAsia="zh-CN"/>
+              </w:rPr>
+              <w:t xml:space="preserve">, </w:t>
+            </w:r>
+            <w:r>
+              <w:rPr>
+                <w:rFonts w:ascii="Times New Roman" w:eastAsia="SimSun" w:hAnsi="Times New Roman" w:cs="Times New Roman"/>
+                <w:sz w:val="24"/>
+                <w:szCs w:val="24"/>
+              </w:rPr>
+              <w:t xml:space="preserve"> ‘</w:t>
+            </w:r>
+            <w:proofErr w:type="spellStart"/>
+            <w:r>
+              <w:rPr>
+                <w:rFonts w:ascii="Times New Roman" w:eastAsia="SimSun" w:hAnsi="Times New Roman" w:cs="Times New Roman"/>
+                <w:sz w:val="24"/>
+                <w:szCs w:val="24"/>
+              </w:rPr>
+              <w:t>sû</w:t>
+            </w:r>
+            <w:proofErr w:type="spellEnd"/>
+            <w:r>
+              <w:rPr>
+                <w:rFonts w:ascii="Times New Roman" w:eastAsia="SimSun" w:hAnsi="Times New Roman" w:cs="Times New Roman"/>
+                <w:sz w:val="24"/>
+                <w:szCs w:val="24"/>
+              </w:rPr>
+              <w:t xml:space="preserve"> </w:t>
+            </w:r>
+            <w:proofErr w:type="spellStart"/>
+            <w:r>
+              <w:rPr>
+                <w:rFonts w:ascii="Times New Roman" w:eastAsia="SimSun" w:hAnsi="Times New Roman" w:cs="Times New Roman"/>
+                <w:sz w:val="24"/>
+                <w:szCs w:val="24"/>
+              </w:rPr>
+              <w:t>dze</w:t>
+            </w:r>
+            <w:proofErr w:type="spellEnd"/>
+            <w:r>
+              <w:rPr>
+                <w:rFonts w:ascii="Times New Roman" w:eastAsia="SimSun" w:hAnsi="Times New Roman" w:cs="Times New Roman"/>
+                <w:sz w:val="24"/>
+                <w:szCs w:val="24"/>
+              </w:rPr>
+              <w:t xml:space="preserve">’. </w:t>
             </w:r>
           </w:p>
         </w:tc>
@@ -60,8 +610,178 @@
             <w:tcW w:w="8640" w:type="dxa"/>
           </w:tcPr>
           <w:p>
-            <w:r>
-              <w:t>Household, —-’5¢ A A ib ka kei‘ niun.</w:t>
+            <w:pPr>
+              <w:rPr>
+                <w:rFonts w:ascii="Times New Roman" w:eastAsia="SimSun" w:hAnsi="Times New Roman" w:cs="Times New Roman"/>
+                <w:sz w:val="24"/>
+                <w:szCs w:val="24"/>
+              </w:rPr>
+            </w:pPr>
+            <w:proofErr w:type="gramStart"/>
+            <w:r>
+              <w:rPr>
+                <w:rFonts w:ascii="Times New Roman" w:eastAsia="SimSun" w:hAnsi="Times New Roman" w:cs="Times New Roman"/>
+                <w:sz w:val="24"/>
+                <w:szCs w:val="24"/>
+              </w:rPr>
+              <w:t>Household,</w:t>
+            </w:r>
+            <w:r>
+              <w:rPr>
+                <w:rFonts w:ascii="Times New Roman" w:eastAsia="SimSun" w:hAnsi="Times New Roman" w:cs="Times New Roman"/>
+                <w:sz w:val="24"/>
+                <w:szCs w:val="24"/>
+              </w:rPr>
+              <w:t xml:space="preserve"> </w:t>
+            </w:r>
+            <w:r>
+              <w:rPr>
+                <w:rFonts w:ascii="Times New Roman" w:eastAsia="SimSun" w:hAnsi="Times New Roman" w:cs="Times New Roman"/>
+                <w:sz w:val="24"/>
+                <w:szCs w:val="24"/>
+              </w:rPr>
+              <w:t xml:space="preserve"> </w:t>
+            </w:r>
+            <w:r>
+              <w:rPr>
+                <w:rFonts w:ascii="Times New Roman" w:eastAsia="SimSun" w:hAnsi="Times New Roman" w:cs="Times New Roman"/>
+                <w:sz w:val="24"/>
+                <w:szCs w:val="24"/>
+                <w:lang w:eastAsia="zh-CN"/>
+              </w:rPr>
+              <w:t>一家</w:t>
+            </w:r>
+            <w:r>
+              <w:rPr>
+                <w:rFonts w:ascii="Times New Roman" w:eastAsia="SimSun" w:hAnsi="Times New Roman" w:cs="Times New Roman"/>
+                <w:sz w:val="24"/>
+                <w:szCs w:val="24"/>
+                <w:lang w:eastAsia="zh-CN"/>
+              </w:rPr>
+              <w:t>個</w:t>
+            </w:r>
+            <w:r>
+              <w:rPr>
+                <w:rFonts w:ascii="Times New Roman" w:eastAsia="SimSun" w:hAnsi="Times New Roman" w:cs="Times New Roman"/>
+                <w:sz w:val="24"/>
+                <w:szCs w:val="24"/>
+                <w:lang w:eastAsia="zh-CN"/>
+              </w:rPr>
+              <w:t>人</w:t>
+            </w:r>
+            <w:proofErr w:type="gramEnd"/>
+            <w:r>
+              <w:rPr>
+                <w:rFonts w:ascii="Times New Roman" w:eastAsia="SimSun" w:hAnsi="Times New Roman" w:cs="Times New Roman" w:hint="eastAsia"/>
+                <w:sz w:val="24"/>
+                <w:szCs w:val="24"/>
+                <w:lang w:eastAsia="zh-CN"/>
+              </w:rPr>
+              <w:t xml:space="preserve">, </w:t>
+            </w:r>
+            <w:proofErr w:type="spellStart"/>
+            <w:r>
+              <w:rPr>
+                <w:rFonts w:ascii="Times New Roman" w:eastAsia="SimSun" w:hAnsi="Times New Roman" w:cs="Times New Roman"/>
+                <w:sz w:val="24"/>
+                <w:szCs w:val="24"/>
+              </w:rPr>
+              <w:t>i</w:t>
+            </w:r>
+            <w:r>
+              <w:rPr>
+                <w:rFonts w:ascii="Times New Roman" w:eastAsia="SimSun" w:hAnsi="Times New Roman" w:cs="Times New Roman"/>
+                <w:sz w:val="24"/>
+                <w:szCs w:val="24"/>
+              </w:rPr>
+              <w:t>h</w:t>
+            </w:r>
+            <w:proofErr w:type="spellEnd"/>
+            <w:r>
+              <w:rPr>
+                <w:rFonts w:ascii="Times New Roman" w:eastAsia="SimSun" w:hAnsi="Times New Roman" w:cs="Times New Roman"/>
+                <w:sz w:val="24"/>
+                <w:szCs w:val="24"/>
+              </w:rPr>
+              <w:t xml:space="preserve"> </w:t>
+            </w:r>
+            <w:proofErr w:type="spellStart"/>
+            <w:r>
+              <w:rPr>
+                <w:rFonts w:ascii="Times New Roman" w:eastAsia="SimSun" w:hAnsi="Times New Roman" w:cs="Times New Roman"/>
+                <w:sz w:val="24"/>
+                <w:szCs w:val="24"/>
+              </w:rPr>
+              <w:t>k</w:t>
+            </w:r>
+            <w:r>
+              <w:rPr>
+                <w:rFonts w:ascii="Times New Roman" w:eastAsia="SimSun" w:hAnsi="Times New Roman" w:cs="Times New Roman"/>
+                <w:sz w:val="24"/>
+                <w:szCs w:val="24"/>
+              </w:rPr>
+              <w:t>á</w:t>
+            </w:r>
+            <w:proofErr w:type="spellEnd"/>
+            <w:r>
+              <w:rPr>
+                <w:rFonts w:ascii="Times New Roman" w:eastAsia="SimSun" w:hAnsi="Times New Roman" w:cs="Times New Roman"/>
+                <w:sz w:val="24"/>
+                <w:szCs w:val="24"/>
+              </w:rPr>
+              <w:t xml:space="preserve"> </w:t>
+            </w:r>
+            <w:proofErr w:type="spellStart"/>
+            <w:r>
+              <w:rPr>
+                <w:rFonts w:ascii="Times New Roman" w:eastAsia="SimSun" w:hAnsi="Times New Roman" w:cs="Times New Roman"/>
+                <w:sz w:val="24"/>
+                <w:szCs w:val="24"/>
+              </w:rPr>
+              <w:t>k</w:t>
+            </w:r>
+            <w:r>
+              <w:rPr>
+                <w:rFonts w:ascii="Times New Roman" w:eastAsia="SimSun" w:hAnsi="Times New Roman" w:cs="Times New Roman"/>
+                <w:sz w:val="24"/>
+                <w:szCs w:val="24"/>
+              </w:rPr>
+              <w:t>ú</w:t>
+            </w:r>
+            <w:proofErr w:type="spellEnd"/>
+            <w:r>
+              <w:rPr>
+                <w:rFonts w:ascii="Times New Roman" w:eastAsia="SimSun" w:hAnsi="Times New Roman" w:cs="Times New Roman"/>
+                <w:sz w:val="24"/>
+                <w:szCs w:val="24"/>
+              </w:rPr>
+              <w:t xml:space="preserve">’ </w:t>
+            </w:r>
+            <w:r>
+              <w:rPr>
+                <w:rFonts w:ascii="Times New Roman" w:eastAsia="SimSun" w:hAnsi="Times New Roman" w:cs="Times New Roman"/>
+                <w:sz w:val="24"/>
+                <w:szCs w:val="24"/>
+              </w:rPr>
+              <w:t xml:space="preserve"> </w:t>
+            </w:r>
+            <w:proofErr w:type="spellStart"/>
+            <w:r>
+              <w:rPr>
+                <w:rFonts w:ascii="Times New Roman" w:eastAsia="SimSun" w:hAnsi="Times New Roman" w:cs="Times New Roman"/>
+                <w:sz w:val="24"/>
+                <w:szCs w:val="24"/>
+              </w:rPr>
+              <w:t>niun</w:t>
+            </w:r>
+            <w:proofErr w:type="spellEnd"/>
+            <w:r>
+              <w:rPr>
+                <w:rFonts w:ascii="Times New Roman" w:eastAsia="SimSun" w:hAnsi="Times New Roman" w:cs="Times New Roman"/>
+                <w:sz w:val="24"/>
+                <w:szCs w:val="24"/>
+              </w:rPr>
+              <w:t>.</w:t>
             </w:r>
           </w:p>
         </w:tc>
@@ -72,8 +792,347 @@
             <w:tcW w:w="8640" w:type="dxa"/>
           </w:tcPr>
           <w:p>
-            <w:r>
-              <w:t>How, FS BE "na nung, 48. "na tuh, 47</w:t>
+            <w:pPr>
+              <w:rPr>
+                <w:rFonts w:ascii="Times New Roman" w:eastAsia="SimSun" w:hAnsi="Times New Roman" w:cs="Times New Roman"/>
+                <w:sz w:val="24"/>
+                <w:szCs w:val="24"/>
+              </w:rPr>
+            </w:pPr>
+            <w:r>
+              <w:rPr>
+                <w:rFonts w:ascii="Times New Roman" w:eastAsia="SimSun" w:hAnsi="Times New Roman" w:cs="Times New Roman"/>
+                <w:sz w:val="24"/>
+                <w:szCs w:val="24"/>
+              </w:rPr>
+              <w:t>How,</w:t>
+            </w:r>
+            <w:r>
+              <w:rPr>
+                <w:rFonts w:ascii="Times New Roman" w:eastAsia="SimSun" w:hAnsi="Times New Roman" w:cs="Times New Roman"/>
+                <w:sz w:val="24"/>
+                <w:szCs w:val="24"/>
+                <w:lang w:eastAsia="zh-CN"/>
+              </w:rPr>
+              <w:t xml:space="preserve"> </w:t>
+            </w:r>
+            <w:proofErr w:type="gramStart"/>
+            <w:r>
+              <w:rPr>
+                <w:rFonts w:ascii="Times New Roman" w:eastAsia="SimSun" w:hAnsi="Times New Roman" w:cs="Times New Roman"/>
+                <w:sz w:val="24"/>
+                <w:szCs w:val="24"/>
+                <w:lang w:eastAsia="zh-CN"/>
+              </w:rPr>
+              <w:t>那能</w:t>
+            </w:r>
+            <w:r>
+              <w:rPr>
+                <w:rFonts w:ascii="Times New Roman" w:eastAsia="SimSun" w:hAnsi="Times New Roman" w:cs="Times New Roman"/>
+                <w:sz w:val="24"/>
+                <w:szCs w:val="24"/>
+                <w:lang w:eastAsia="zh-CN"/>
+              </w:rPr>
+              <w:t xml:space="preserve">, </w:t>
+            </w:r>
+            <w:r>
+              <w:rPr>
+                <w:rFonts w:ascii="Times New Roman" w:eastAsia="SimSun" w:hAnsi="Times New Roman" w:cs="Times New Roman"/>
+                <w:sz w:val="24"/>
+                <w:szCs w:val="24"/>
+              </w:rPr>
+              <w:t xml:space="preserve"> </w:t>
+            </w:r>
+            <w:r>
+              <w:rPr>
+                <w:rFonts w:ascii="Times New Roman" w:eastAsia="SimSun" w:hAnsi="Times New Roman" w:cs="Times New Roman"/>
+                <w:sz w:val="24"/>
+                <w:szCs w:val="24"/>
+              </w:rPr>
+              <w:t>‘</w:t>
+            </w:r>
+            <w:proofErr w:type="spellStart"/>
+            <w:proofErr w:type="gramEnd"/>
+            <w:r>
+              <w:rPr>
+                <w:rFonts w:ascii="Times New Roman" w:eastAsia="SimSun" w:hAnsi="Times New Roman" w:cs="Times New Roman"/>
+                <w:sz w:val="24"/>
+                <w:szCs w:val="24"/>
+              </w:rPr>
+              <w:t>n</w:t>
+            </w:r>
+            <w:r>
+              <w:rPr>
+                <w:rFonts w:ascii="Times New Roman" w:eastAsia="SimSun" w:hAnsi="Times New Roman" w:cs="Times New Roman"/>
+                <w:sz w:val="24"/>
+                <w:szCs w:val="24"/>
+              </w:rPr>
+              <w:t>á</w:t>
+            </w:r>
+            <w:proofErr w:type="spellEnd"/>
+            <w:r>
+              <w:rPr>
+                <w:rFonts w:ascii="Times New Roman" w:eastAsia="SimSun" w:hAnsi="Times New Roman" w:cs="Times New Roman"/>
+                <w:sz w:val="24"/>
+                <w:szCs w:val="24"/>
+              </w:rPr>
+              <w:t xml:space="preserve"> </w:t>
+            </w:r>
+            <w:proofErr w:type="spellStart"/>
+            <w:r>
+              <w:rPr>
+                <w:rFonts w:ascii="Times New Roman" w:eastAsia="SimSun" w:hAnsi="Times New Roman" w:cs="Times New Roman"/>
+                <w:sz w:val="24"/>
+                <w:szCs w:val="24"/>
+              </w:rPr>
+              <w:t>nung</w:t>
+            </w:r>
+            <w:proofErr w:type="spellEnd"/>
+            <w:r>
+              <w:rPr>
+                <w:rFonts w:ascii="Times New Roman" w:eastAsia="SimSun" w:hAnsi="Times New Roman" w:cs="Times New Roman"/>
+                <w:sz w:val="24"/>
+                <w:szCs w:val="24"/>
+              </w:rPr>
+              <w:t xml:space="preserve">, </w:t>
+            </w:r>
+            <w:r>
+              <w:rPr>
+                <w:rFonts w:ascii="Times New Roman" w:eastAsia="SimSun" w:hAnsi="Times New Roman" w:cs="Times New Roman"/>
+                <w:sz w:val="24"/>
+                <w:szCs w:val="24"/>
+                <w:lang w:eastAsia="zh-CN"/>
+              </w:rPr>
+              <w:t>那得</w:t>
+            </w:r>
+            <w:r>
+              <w:rPr>
+                <w:rFonts w:ascii="Times New Roman" w:eastAsia="SimSun" w:hAnsi="Times New Roman" w:cs="Times New Roman"/>
+                <w:sz w:val="24"/>
+                <w:szCs w:val="24"/>
+                <w:lang w:eastAsia="zh-CN"/>
+              </w:rPr>
+              <w:t>,</w:t>
+            </w:r>
+            <w:r>
+              <w:rPr>
+                <w:rFonts w:ascii="Times New Roman" w:eastAsia="SimSun" w:hAnsi="Times New Roman" w:cs="Times New Roman"/>
+                <w:sz w:val="24"/>
+                <w:szCs w:val="24"/>
+              </w:rPr>
+              <w:t xml:space="preserve"> ‘</w:t>
+            </w:r>
+            <w:proofErr w:type="spellStart"/>
+            <w:r>
+              <w:rPr>
+                <w:rFonts w:ascii="Times New Roman" w:eastAsia="SimSun" w:hAnsi="Times New Roman" w:cs="Times New Roman"/>
+                <w:sz w:val="24"/>
+                <w:szCs w:val="24"/>
+              </w:rPr>
+              <w:t>n</w:t>
+            </w:r>
+            <w:r>
+              <w:rPr>
+                <w:rFonts w:ascii="Times New Roman" w:eastAsia="SimSun" w:hAnsi="Times New Roman" w:cs="Times New Roman"/>
+                <w:sz w:val="24"/>
+                <w:szCs w:val="24"/>
+              </w:rPr>
+              <w:t>á</w:t>
+            </w:r>
+            <w:proofErr w:type="spellEnd"/>
+            <w:r>
+              <w:rPr>
+                <w:rFonts w:ascii="Times New Roman" w:eastAsia="SimSun" w:hAnsi="Times New Roman" w:cs="Times New Roman"/>
+                <w:sz w:val="24"/>
+                <w:szCs w:val="24"/>
+              </w:rPr>
+              <w:t xml:space="preserve"> </w:t>
+            </w:r>
+            <w:proofErr w:type="spellStart"/>
+            <w:r>
+              <w:rPr>
+                <w:rFonts w:ascii="Times New Roman" w:eastAsia="SimSun" w:hAnsi="Times New Roman" w:cs="Times New Roman"/>
+                <w:sz w:val="24"/>
+                <w:szCs w:val="24"/>
+              </w:rPr>
+              <w:t>tuh</w:t>
+            </w:r>
+            <w:proofErr w:type="spellEnd"/>
+            <w:r>
+              <w:rPr>
+                <w:rFonts w:ascii="Times New Roman" w:eastAsia="SimSun" w:hAnsi="Times New Roman" w:cs="Times New Roman"/>
+                <w:sz w:val="24"/>
+                <w:szCs w:val="24"/>
+              </w:rPr>
+              <w:t>,</w:t>
+            </w:r>
+            <w:r>
+              <w:rPr>
+                <w:rFonts w:ascii="Times New Roman" w:eastAsia="SimSun" w:hAnsi="Times New Roman" w:cs="Times New Roman"/>
+                <w:sz w:val="24"/>
+                <w:szCs w:val="24"/>
+                <w:lang w:eastAsia="zh-CN"/>
+              </w:rPr>
+              <w:t xml:space="preserve"> </w:t>
+            </w:r>
+            <w:r>
+              <w:rPr>
+                <w:rFonts w:ascii="Times New Roman" w:eastAsia="SimSun" w:hAnsi="Times New Roman" w:cs="Times New Roman"/>
+                <w:sz w:val="24"/>
+                <w:szCs w:val="24"/>
+                <w:lang w:eastAsia="zh-CN"/>
+              </w:rPr>
+              <w:t>那行能</w:t>
+            </w:r>
+            <w:r>
+              <w:rPr>
+                <w:rFonts w:ascii="Times New Roman" w:eastAsia="SimSun" w:hAnsi="Times New Roman" w:cs="Times New Roman"/>
+                <w:sz w:val="24"/>
+                <w:szCs w:val="24"/>
+                <w:lang w:eastAsia="zh-CN"/>
+              </w:rPr>
+              <w:t xml:space="preserve">, </w:t>
+            </w:r>
+            <w:r>
+              <w:rPr>
+                <w:rFonts w:ascii="Times New Roman" w:eastAsia="SimSun" w:hAnsi="Times New Roman" w:cs="Times New Roman"/>
+                <w:sz w:val="24"/>
+                <w:szCs w:val="24"/>
+              </w:rPr>
+              <w:t xml:space="preserve"> </w:t>
+            </w:r>
+            <w:r>
+              <w:rPr>
+                <w:rFonts w:ascii="Times New Roman" w:eastAsia="SimSun" w:hAnsi="Times New Roman" w:cs="Times New Roman"/>
+                <w:sz w:val="24"/>
+                <w:szCs w:val="24"/>
+              </w:rPr>
+              <w:t>‘</w:t>
+            </w:r>
+            <w:proofErr w:type="spellStart"/>
+            <w:r>
+              <w:rPr>
+                <w:rFonts w:ascii="Times New Roman" w:eastAsia="SimSun" w:hAnsi="Times New Roman" w:cs="Times New Roman"/>
+                <w:sz w:val="24"/>
+                <w:szCs w:val="24"/>
+              </w:rPr>
+              <w:t>ná</w:t>
+            </w:r>
+            <w:proofErr w:type="spellEnd"/>
+            <w:r>
+              <w:rPr>
+                <w:rFonts w:ascii="Times New Roman" w:eastAsia="SimSun" w:hAnsi="Times New Roman" w:cs="Times New Roman"/>
+                <w:sz w:val="24"/>
+                <w:szCs w:val="24"/>
+              </w:rPr>
+              <w:t xml:space="preserve"> hang </w:t>
+            </w:r>
+            <w:proofErr w:type="spellStart"/>
+            <w:r>
+              <w:rPr>
+                <w:rFonts w:ascii="Times New Roman" w:eastAsia="SimSun" w:hAnsi="Times New Roman" w:cs="Times New Roman"/>
+                <w:sz w:val="24"/>
+                <w:szCs w:val="24"/>
+              </w:rPr>
+              <w:t>nung</w:t>
+            </w:r>
+            <w:proofErr w:type="spellEnd"/>
+            <w:r>
+              <w:rPr>
+                <w:rFonts w:ascii="Times New Roman" w:eastAsia="SimSun" w:hAnsi="Times New Roman" w:cs="Times New Roman"/>
+                <w:sz w:val="24"/>
+                <w:szCs w:val="24"/>
+              </w:rPr>
+              <w:t xml:space="preserve">, </w:t>
+            </w:r>
+            <w:r>
+              <w:rPr>
+                <w:rFonts w:ascii="Times New Roman" w:eastAsia="SimSun" w:hAnsi="Times New Roman" w:cs="Times New Roman"/>
+                <w:sz w:val="24"/>
+                <w:szCs w:val="24"/>
+                <w:lang w:eastAsia="zh-CN"/>
+              </w:rPr>
+              <w:t xml:space="preserve"> </w:t>
+            </w:r>
+            <w:r>
+              <w:rPr>
+                <w:rFonts w:ascii="Times New Roman" w:eastAsia="SimSun" w:hAnsi="Times New Roman" w:cs="Times New Roman"/>
+                <w:sz w:val="24"/>
+                <w:szCs w:val="24"/>
+                <w:lang w:eastAsia="zh-CN"/>
+              </w:rPr>
+              <w:t>也</w:t>
+            </w:r>
+            <w:r>
+              <w:rPr>
+                <w:rFonts w:ascii="Times New Roman" w:eastAsia="SimSun" w:hAnsi="Times New Roman" w:cs="Times New Roman"/>
+                <w:sz w:val="24"/>
+                <w:szCs w:val="24"/>
+                <w:lang w:eastAsia="zh-CN"/>
+              </w:rPr>
+              <w:t>裏</w:t>
+            </w:r>
+            <w:r>
+              <w:rPr>
+                <w:rFonts w:ascii="Times New Roman" w:eastAsia="SimSun" w:hAnsi="Times New Roman" w:cs="Times New Roman"/>
+                <w:sz w:val="24"/>
+                <w:szCs w:val="24"/>
+                <w:lang w:eastAsia="zh-CN"/>
+              </w:rPr>
+              <w:t>能</w:t>
+            </w:r>
+            <w:r>
+              <w:rPr>
+                <w:rFonts w:ascii="Times New Roman" w:eastAsia="SimSun" w:hAnsi="Times New Roman" w:cs="Times New Roman"/>
+                <w:sz w:val="24"/>
+                <w:szCs w:val="24"/>
+                <w:lang w:eastAsia="zh-CN"/>
+              </w:rPr>
+              <w:t xml:space="preserve">, </w:t>
+            </w:r>
+            <w:r>
+              <w:rPr>
+                <w:rFonts w:ascii="Times New Roman" w:eastAsia="SimSun" w:hAnsi="Times New Roman" w:cs="Times New Roman"/>
+                <w:sz w:val="24"/>
+                <w:szCs w:val="24"/>
+              </w:rPr>
+              <w:t>‘á ‘</w:t>
+            </w:r>
+            <w:proofErr w:type="spellStart"/>
+            <w:r>
+              <w:rPr>
+                <w:rFonts w:ascii="Times New Roman" w:eastAsia="SimSun" w:hAnsi="Times New Roman" w:cs="Times New Roman"/>
+                <w:sz w:val="24"/>
+                <w:szCs w:val="24"/>
+              </w:rPr>
+              <w:t>lí</w:t>
+            </w:r>
+            <w:proofErr w:type="spellEnd"/>
+            <w:r>
+              <w:rPr>
+                <w:rFonts w:ascii="Times New Roman" w:eastAsia="SimSun" w:hAnsi="Times New Roman" w:cs="Times New Roman"/>
+                <w:sz w:val="24"/>
+                <w:szCs w:val="24"/>
+              </w:rPr>
+              <w:t xml:space="preserve"> </w:t>
+            </w:r>
+            <w:proofErr w:type="spellStart"/>
+            <w:r>
+              <w:rPr>
+                <w:rFonts w:ascii="Times New Roman" w:eastAsia="SimSun" w:hAnsi="Times New Roman" w:cs="Times New Roman"/>
+                <w:sz w:val="24"/>
+                <w:szCs w:val="24"/>
+              </w:rPr>
+              <w:t>nung</w:t>
+            </w:r>
+            <w:proofErr w:type="spellEnd"/>
+            <w:r>
+              <w:rPr>
+                <w:rFonts w:ascii="Times New Roman" w:eastAsia="SimSun" w:hAnsi="Times New Roman" w:cs="Times New Roman"/>
+                <w:sz w:val="24"/>
+                <w:szCs w:val="24"/>
+              </w:rPr>
+              <w:t xml:space="preserve">. </w:t>
             </w:r>
           </w:p>
         </w:tc>
@@ -84,8 +1143,229 @@
             <w:tcW w:w="8640" w:type="dxa"/>
           </w:tcPr>
           <w:p>
-            <w:r>
-              <w:t>However, IR zen, 48) ‘tau, (1 however |</w:t>
+            <w:pPr>
+              <w:rPr>
+                <w:rFonts w:ascii="Times New Roman" w:eastAsia="SimSun" w:hAnsi="Times New Roman" w:cs="Times New Roman"/>
+                <w:sz w:val="24"/>
+                <w:szCs w:val="24"/>
+              </w:rPr>
+            </w:pPr>
+            <w:r>
+              <w:rPr>
+                <w:rFonts w:ascii="Times New Roman" w:eastAsia="SimSun" w:hAnsi="Times New Roman" w:cs="Times New Roman"/>
+                <w:sz w:val="24"/>
+                <w:szCs w:val="24"/>
+              </w:rPr>
+              <w:t>However,</w:t>
+            </w:r>
+            <w:r>
+              <w:rPr>
+                <w:rFonts w:ascii="Times New Roman" w:eastAsia="SimSun" w:hAnsi="Times New Roman" w:cs="Times New Roman"/>
+                <w:sz w:val="24"/>
+                <w:szCs w:val="24"/>
+                <w:lang w:eastAsia="zh-CN"/>
+              </w:rPr>
+              <w:t xml:space="preserve"> </w:t>
+            </w:r>
+            <w:r>
+              <w:rPr>
+                <w:rFonts w:ascii="Times New Roman" w:eastAsia="SimSun" w:hAnsi="Times New Roman" w:cs="Times New Roman"/>
+                <w:sz w:val="24"/>
+                <w:szCs w:val="24"/>
+                <w:lang w:eastAsia="zh-CN"/>
+              </w:rPr>
+              <w:t>然</w:t>
+            </w:r>
+            <w:r>
+              <w:rPr>
+                <w:rFonts w:ascii="Times New Roman" w:eastAsia="SimSun" w:hAnsi="Times New Roman" w:cs="Times New Roman"/>
+                <w:sz w:val="24"/>
+                <w:szCs w:val="24"/>
+                <w:lang w:eastAsia="zh-CN"/>
+              </w:rPr>
+              <w:t>,</w:t>
+            </w:r>
+            <w:r>
+              <w:rPr>
+                <w:rFonts w:ascii="Times New Roman" w:eastAsia="SimSun" w:hAnsi="Times New Roman" w:cs="Times New Roman"/>
+                <w:sz w:val="24"/>
+                <w:szCs w:val="24"/>
+              </w:rPr>
+              <w:t xml:space="preserve"> </w:t>
+            </w:r>
+            <w:proofErr w:type="spellStart"/>
+            <w:proofErr w:type="gramStart"/>
+            <w:r>
+              <w:rPr>
+                <w:rFonts w:ascii="Times New Roman" w:eastAsia="SimSun" w:hAnsi="Times New Roman" w:cs="Times New Roman"/>
+                <w:sz w:val="24"/>
+                <w:szCs w:val="24"/>
+              </w:rPr>
+              <w:t>z</w:t>
+            </w:r>
+            <w:r>
+              <w:rPr>
+                <w:rFonts w:ascii="Times New Roman" w:eastAsia="SimSun" w:hAnsi="Times New Roman" w:cs="Times New Roman"/>
+                <w:sz w:val="24"/>
+                <w:szCs w:val="24"/>
+              </w:rPr>
+              <w:t>é</w:t>
+            </w:r>
+            <w:r>
+              <w:rPr>
+                <w:rFonts w:ascii="Times New Roman" w:eastAsia="SimSun" w:hAnsi="Times New Roman" w:cs="Times New Roman"/>
+                <w:sz w:val="24"/>
+                <w:szCs w:val="24"/>
+              </w:rPr>
+              <w:t>n</w:t>
+            </w:r>
+            <w:proofErr w:type="spellEnd"/>
+            <w:r>
+              <w:rPr>
+                <w:rFonts w:ascii="Times New Roman" w:eastAsia="SimSun" w:hAnsi="Times New Roman" w:cs="Times New Roman"/>
+                <w:sz w:val="24"/>
+                <w:szCs w:val="24"/>
+              </w:rPr>
+              <w:t xml:space="preserve">, </w:t>
+            </w:r>
+            <w:r>
+              <w:rPr>
+                <w:rFonts w:ascii="Times New Roman" w:eastAsia="SimSun" w:hAnsi="Times New Roman" w:cs="Times New Roman"/>
+                <w:sz w:val="24"/>
+                <w:szCs w:val="24"/>
+              </w:rPr>
+              <w:t xml:space="preserve"> </w:t>
+            </w:r>
+            <w:r>
+              <w:rPr>
+                <w:rFonts w:ascii="Times New Roman" w:eastAsia="SimSun" w:hAnsi="Times New Roman" w:cs="Times New Roman"/>
+                <w:sz w:val="24"/>
+                <w:szCs w:val="24"/>
+                <w:lang w:eastAsia="zh-CN"/>
+              </w:rPr>
+              <w:t>倒</w:t>
+            </w:r>
+            <w:proofErr w:type="gramEnd"/>
+            <w:r>
+              <w:rPr>
+                <w:rFonts w:ascii="Times New Roman" w:eastAsia="SimSun" w:hAnsi="Times New Roman" w:cs="Times New Roman"/>
+                <w:sz w:val="24"/>
+                <w:szCs w:val="24"/>
+                <w:lang w:eastAsia="zh-CN"/>
+              </w:rPr>
+              <w:t xml:space="preserve">, </w:t>
+            </w:r>
+            <w:r>
+              <w:rPr>
+                <w:rFonts w:ascii="Times New Roman" w:eastAsia="SimSun" w:hAnsi="Times New Roman" w:cs="Times New Roman"/>
+                <w:sz w:val="24"/>
+                <w:szCs w:val="24"/>
+              </w:rPr>
+              <w:t>‘tau, (</w:t>
+            </w:r>
+            <w:r>
+              <w:rPr>
+                <w:rFonts w:ascii="Times New Roman" w:eastAsia="SimSun" w:hAnsi="Times New Roman" w:cs="Times New Roman"/>
+                <w:sz w:val="24"/>
+                <w:szCs w:val="24"/>
+              </w:rPr>
+              <w:t>I</w:t>
+            </w:r>
+            <w:r>
+              <w:rPr>
+                <w:rFonts w:ascii="Times New Roman" w:eastAsia="SimSun" w:hAnsi="Times New Roman" w:cs="Times New Roman"/>
+                <w:sz w:val="24"/>
+                <w:szCs w:val="24"/>
+              </w:rPr>
+              <w:t xml:space="preserve"> however </w:t>
+            </w:r>
+            <w:r>
+              <w:rPr>
+                <w:rFonts w:ascii="Times New Roman" w:eastAsia="SimSun" w:hAnsi="Times New Roman" w:cs="Times New Roman"/>
+                <w:sz w:val="24"/>
+                <w:szCs w:val="24"/>
+              </w:rPr>
+              <w:t xml:space="preserve">do not fear) </w:t>
+            </w:r>
+            <w:r>
+              <w:rPr>
+                <w:rFonts w:ascii="Times New Roman" w:eastAsia="SimSun" w:hAnsi="Times New Roman" w:cs="Times New Roman"/>
+                <w:sz w:val="24"/>
+                <w:szCs w:val="24"/>
+                <w:lang w:eastAsia="zh-CN"/>
+              </w:rPr>
+              <w:t>我倒勿怕</w:t>
+            </w:r>
+            <w:r>
+              <w:rPr>
+                <w:rFonts w:ascii="Times New Roman" w:eastAsia="SimSun" w:hAnsi="Times New Roman" w:cs="Times New Roman"/>
+                <w:sz w:val="24"/>
+                <w:szCs w:val="24"/>
+                <w:lang w:eastAsia="zh-CN"/>
+              </w:rPr>
+              <w:t xml:space="preserve">, </w:t>
+            </w:r>
+            <w:r>
+              <w:rPr>
+                <w:rFonts w:ascii="Times New Roman" w:eastAsia="SimSun" w:hAnsi="Times New Roman" w:cs="Times New Roman"/>
+                <w:sz w:val="24"/>
+                <w:szCs w:val="24"/>
+              </w:rPr>
+              <w:t>‘</w:t>
+            </w:r>
+            <w:proofErr w:type="spellStart"/>
+            <w:r>
+              <w:rPr>
+                <w:rFonts w:ascii="Times New Roman" w:eastAsia="SimSun" w:hAnsi="Times New Roman" w:cs="Times New Roman"/>
+                <w:sz w:val="24"/>
+                <w:szCs w:val="24"/>
+              </w:rPr>
+              <w:t>ngú</w:t>
+            </w:r>
+            <w:proofErr w:type="spellEnd"/>
+            <w:r>
+              <w:rPr>
+                <w:rFonts w:ascii="Times New Roman" w:eastAsia="SimSun" w:hAnsi="Times New Roman" w:cs="Times New Roman"/>
+                <w:sz w:val="24"/>
+                <w:szCs w:val="24"/>
+              </w:rPr>
+              <w:t xml:space="preserve"> ‘tau </w:t>
+            </w:r>
+            <w:proofErr w:type="spellStart"/>
+            <w:r>
+              <w:rPr>
+                <w:rFonts w:ascii="Times New Roman" w:eastAsia="SimSun" w:hAnsi="Times New Roman" w:cs="Times New Roman"/>
+                <w:sz w:val="24"/>
+                <w:szCs w:val="24"/>
+              </w:rPr>
+              <w:t>veh</w:t>
+            </w:r>
+            <w:proofErr w:type="spellEnd"/>
+            <w:r>
+              <w:rPr>
+                <w:rFonts w:ascii="Times New Roman" w:eastAsia="SimSun" w:hAnsi="Times New Roman" w:cs="Times New Roman"/>
+                <w:sz w:val="24"/>
+                <w:szCs w:val="24"/>
+              </w:rPr>
+              <w:t xml:space="preserve"> </w:t>
+            </w:r>
+            <w:proofErr w:type="spellStart"/>
+            <w:r>
+              <w:rPr>
+                <w:rFonts w:ascii="Times New Roman" w:eastAsia="SimSun" w:hAnsi="Times New Roman" w:cs="Times New Roman"/>
+                <w:sz w:val="24"/>
+                <w:szCs w:val="24"/>
+              </w:rPr>
+              <w:t>p’ó</w:t>
+            </w:r>
+            <w:proofErr w:type="spellEnd"/>
+            <w:r>
+              <w:rPr>
+                <w:rFonts w:ascii="Times New Roman" w:eastAsia="SimSun" w:hAnsi="Times New Roman" w:cs="Times New Roman"/>
+                <w:sz w:val="24"/>
+                <w:szCs w:val="24"/>
+              </w:rPr>
+              <w:t xml:space="preserve">’. </w:t>
             </w:r>
           </w:p>
         </w:tc>
@@ -96,7 +1376,19 @@
             <w:tcW w:w="8640" w:type="dxa"/>
           </w:tcPr>
           <w:p>
-            <w:r>
+            <w:pPr>
+              <w:rPr>
+                <w:rFonts w:ascii="Times New Roman" w:eastAsia="SimSun" w:hAnsi="Times New Roman" w:cs="Times New Roman"/>
+                <w:sz w:val="24"/>
+                <w:szCs w:val="24"/>
+              </w:rPr>
+            </w:pPr>
+            <w:r>
+              <w:rPr>
+                <w:rFonts w:ascii="Times New Roman" w:eastAsia="SimSun" w:hAnsi="Times New Roman" w:cs="Times New Roman"/>
+                <w:sz w:val="24"/>
+                <w:szCs w:val="24"/>
+              </w:rPr>
               <w:t xml:space="preserve"> </w:t>
             </w:r>
           </w:p>
@@ -108,8 +1400,154 @@
             <w:tcW w:w="8640" w:type="dxa"/>
           </w:tcPr>
           <w:p>
-            <w:r>
-              <w:t>Human, (life) A4PrTE FE niun</w:t>
+            <w:pPr>
+              <w:rPr>
+                <w:rFonts w:ascii="Times New Roman" w:eastAsia="SimSun" w:hAnsi="Times New Roman" w:cs="Times New Roman"/>
+                <w:sz w:val="24"/>
+                <w:szCs w:val="24"/>
+              </w:rPr>
+            </w:pPr>
+            <w:r>
+              <w:rPr>
+                <w:rFonts w:ascii="Times New Roman" w:eastAsia="SimSun" w:hAnsi="Times New Roman" w:cs="Times New Roman"/>
+                <w:sz w:val="24"/>
+                <w:szCs w:val="24"/>
+              </w:rPr>
+              <w:t>Human, (life)</w:t>
+            </w:r>
+            <w:r>
+              <w:rPr>
+                <w:rFonts w:ascii="Times New Roman" w:eastAsia="SimSun" w:hAnsi="Times New Roman" w:cs="Times New Roman"/>
+                <w:sz w:val="24"/>
+                <w:szCs w:val="24"/>
+              </w:rPr>
+              <w:t xml:space="preserve"> </w:t>
+            </w:r>
+            <w:r>
+              <w:rPr>
+                <w:rFonts w:ascii="Times New Roman" w:eastAsia="SimSun" w:hAnsi="Times New Roman" w:cs="Times New Roman"/>
+                <w:sz w:val="24"/>
+                <w:szCs w:val="24"/>
+                <w:lang w:eastAsia="zh-CN"/>
+              </w:rPr>
+              <w:t>人生拉世界上</w:t>
+            </w:r>
+            <w:r>
+              <w:rPr>
+                <w:rFonts w:ascii="Times New Roman" w:eastAsia="SimSun" w:hAnsi="Times New Roman" w:cs="Times New Roman"/>
+                <w:sz w:val="24"/>
+                <w:szCs w:val="24"/>
+                <w:lang w:eastAsia="zh-CN"/>
+              </w:rPr>
+              <w:t xml:space="preserve">, </w:t>
+            </w:r>
+            <w:proofErr w:type="spellStart"/>
+            <w:r>
+              <w:rPr>
+                <w:rFonts w:ascii="Times New Roman" w:eastAsia="SimSun" w:hAnsi="Times New Roman" w:cs="Times New Roman"/>
+                <w:sz w:val="24"/>
+                <w:szCs w:val="24"/>
+              </w:rPr>
+              <w:t>niun</w:t>
+            </w:r>
+            <w:proofErr w:type="spellEnd"/>
+            <w:r>
+              <w:rPr>
+                <w:rFonts w:ascii="Times New Roman" w:eastAsia="SimSun" w:hAnsi="Times New Roman" w:cs="Times New Roman"/>
+                <w:sz w:val="24"/>
+                <w:szCs w:val="24"/>
+              </w:rPr>
+              <w:t xml:space="preserve"> sang ‘</w:t>
+            </w:r>
+            <w:proofErr w:type="spellStart"/>
+            <w:r>
+              <w:rPr>
+                <w:rFonts w:ascii="Times New Roman" w:eastAsia="SimSun" w:hAnsi="Times New Roman" w:cs="Times New Roman"/>
+                <w:sz w:val="24"/>
+                <w:szCs w:val="24"/>
+              </w:rPr>
+              <w:t>lá</w:t>
+            </w:r>
+            <w:proofErr w:type="spellEnd"/>
+            <w:r>
+              <w:rPr>
+                <w:rFonts w:ascii="Times New Roman" w:eastAsia="SimSun" w:hAnsi="Times New Roman" w:cs="Times New Roman"/>
+                <w:sz w:val="24"/>
+                <w:szCs w:val="24"/>
+              </w:rPr>
+              <w:t xml:space="preserve"> </w:t>
+            </w:r>
+            <w:proofErr w:type="spellStart"/>
+            <w:r>
+              <w:rPr>
+                <w:rFonts w:ascii="Times New Roman" w:eastAsia="SimSun" w:hAnsi="Times New Roman" w:cs="Times New Roman"/>
+                <w:sz w:val="24"/>
+                <w:szCs w:val="24"/>
+              </w:rPr>
+              <w:t>sz</w:t>
+            </w:r>
+            <w:proofErr w:type="spellEnd"/>
+            <w:r>
+              <w:rPr>
+                <w:rFonts w:ascii="Times New Roman" w:eastAsia="SimSun" w:hAnsi="Times New Roman" w:cs="Times New Roman"/>
+                <w:sz w:val="24"/>
+                <w:szCs w:val="24"/>
+              </w:rPr>
+              <w:t xml:space="preserve">’ </w:t>
+            </w:r>
+            <w:proofErr w:type="spellStart"/>
+            <w:r>
+              <w:rPr>
+                <w:rFonts w:ascii="Times New Roman" w:eastAsia="SimSun" w:hAnsi="Times New Roman" w:cs="Times New Roman"/>
+                <w:sz w:val="24"/>
+                <w:szCs w:val="24"/>
+              </w:rPr>
+              <w:t>ká</w:t>
+            </w:r>
+            <w:proofErr w:type="spellEnd"/>
+            <w:r>
+              <w:rPr>
+                <w:rFonts w:ascii="Times New Roman" w:eastAsia="SimSun" w:hAnsi="Times New Roman" w:cs="Times New Roman"/>
+                <w:sz w:val="24"/>
+                <w:szCs w:val="24"/>
+              </w:rPr>
+              <w:t xml:space="preserve">’ long’, (feelings) </w:t>
+            </w:r>
+            <w:r>
+              <w:rPr>
+                <w:rFonts w:ascii="Times New Roman" w:eastAsia="SimSun" w:hAnsi="Times New Roman" w:cs="Times New Roman"/>
+                <w:sz w:val="24"/>
+                <w:szCs w:val="24"/>
+                <w:lang w:eastAsia="zh-CN"/>
+              </w:rPr>
+              <w:t>人情</w:t>
+            </w:r>
+            <w:r>
+              <w:rPr>
+                <w:rFonts w:ascii="Times New Roman" w:eastAsia="SimSun" w:hAnsi="Times New Roman" w:cs="Times New Roman"/>
+                <w:sz w:val="24"/>
+                <w:szCs w:val="24"/>
+                <w:lang w:eastAsia="zh-CN"/>
+              </w:rPr>
+              <w:t xml:space="preserve">, </w:t>
+            </w:r>
+            <w:proofErr w:type="spellStart"/>
+            <w:r>
+              <w:rPr>
+                <w:rFonts w:ascii="Times New Roman" w:eastAsia="SimSun" w:hAnsi="Times New Roman" w:cs="Times New Roman"/>
+                <w:sz w:val="24"/>
+                <w:szCs w:val="24"/>
+              </w:rPr>
+              <w:t>niun</w:t>
+            </w:r>
+            <w:proofErr w:type="spellEnd"/>
+            <w:r>
+              <w:rPr>
+                <w:rFonts w:ascii="Times New Roman" w:eastAsia="SimSun" w:hAnsi="Times New Roman" w:cs="Times New Roman"/>
+                <w:sz w:val="24"/>
+                <w:szCs w:val="24"/>
+              </w:rPr>
+              <w:t xml:space="preserve"> zing. </w:t>
             </w:r>
           </w:p>
         </w:tc>
@@ -120,8 +1558,156 @@
             <w:tcW w:w="8640" w:type="dxa"/>
           </w:tcPr>
           <w:p>
-            <w:r>
-              <w:t>Humane, Fy BRE A Ei</w:t>
+            <w:pPr>
+              <w:rPr>
+                <w:rFonts w:ascii="Times New Roman" w:eastAsia="SimSun" w:hAnsi="Times New Roman" w:cs="Times New Roman"/>
+                <w:sz w:val="24"/>
+                <w:szCs w:val="24"/>
+              </w:rPr>
+            </w:pPr>
+            <w:proofErr w:type="gramStart"/>
+            <w:r>
+              <w:rPr>
+                <w:rFonts w:ascii="Times New Roman" w:eastAsia="SimSun" w:hAnsi="Times New Roman" w:cs="Times New Roman"/>
+                <w:sz w:val="24"/>
+                <w:szCs w:val="24"/>
+              </w:rPr>
+              <w:t xml:space="preserve">Humane, </w:t>
+            </w:r>
+            <w:r>
+              <w:rPr>
+                <w:rFonts w:ascii="Times New Roman" w:eastAsia="SimSun" w:hAnsi="Times New Roman" w:cs="Times New Roman"/>
+                <w:sz w:val="24"/>
+                <w:szCs w:val="24"/>
+                <w:lang w:eastAsia="zh-CN"/>
+              </w:rPr>
+              <w:t xml:space="preserve"> </w:t>
+            </w:r>
+            <w:r>
+              <w:rPr>
+                <w:rFonts w:ascii="Times New Roman" w:eastAsia="SimSun" w:hAnsi="Times New Roman" w:cs="Times New Roman"/>
+                <w:sz w:val="24"/>
+                <w:szCs w:val="24"/>
+                <w:lang w:eastAsia="zh-CN"/>
+              </w:rPr>
+              <w:t>可憐</w:t>
+            </w:r>
+            <w:r>
+              <w:rPr>
+                <w:rFonts w:ascii="Times New Roman" w:eastAsia="SimSun" w:hAnsi="Times New Roman" w:cs="Times New Roman"/>
+                <w:sz w:val="24"/>
+                <w:szCs w:val="24"/>
+                <w:lang w:eastAsia="zh-CN"/>
+              </w:rPr>
+              <w:t>苦人</w:t>
+            </w:r>
+            <w:r>
+              <w:rPr>
+                <w:rFonts w:ascii="Times New Roman" w:eastAsia="SimSun" w:hAnsi="Times New Roman" w:cs="Times New Roman"/>
+                <w:sz w:val="24"/>
+                <w:szCs w:val="24"/>
+                <w:lang w:eastAsia="zh-CN"/>
+              </w:rPr>
+              <w:t>個</w:t>
+            </w:r>
+            <w:r>
+              <w:rPr>
+                <w:rFonts w:ascii="Times New Roman" w:eastAsia="SimSun" w:hAnsi="Times New Roman" w:cs="Times New Roman"/>
+                <w:sz w:val="24"/>
+                <w:szCs w:val="24"/>
+                <w:lang w:eastAsia="zh-CN"/>
+              </w:rPr>
+              <w:t>心</w:t>
+            </w:r>
+            <w:proofErr w:type="gramEnd"/>
+            <w:r>
+              <w:rPr>
+                <w:rFonts w:ascii="Times New Roman" w:eastAsia="SimSun" w:hAnsi="Times New Roman" w:cs="Times New Roman"/>
+                <w:sz w:val="24"/>
+                <w:szCs w:val="24"/>
+                <w:lang w:eastAsia="zh-CN"/>
+              </w:rPr>
+              <w:t xml:space="preserve">, </w:t>
+            </w:r>
+            <w:r>
+              <w:rPr>
+                <w:rFonts w:ascii="Times New Roman" w:eastAsia="SimSun" w:hAnsi="Times New Roman" w:cs="Times New Roman"/>
+                <w:sz w:val="24"/>
+                <w:szCs w:val="24"/>
+              </w:rPr>
+              <w:t xml:space="preserve"> ‘</w:t>
+            </w:r>
+            <w:proofErr w:type="spellStart"/>
+            <w:r>
+              <w:rPr>
+                <w:rFonts w:ascii="Times New Roman" w:eastAsia="SimSun" w:hAnsi="Times New Roman" w:cs="Times New Roman"/>
+                <w:sz w:val="24"/>
+                <w:szCs w:val="24"/>
+              </w:rPr>
+              <w:t>k’ó</w:t>
+            </w:r>
+            <w:proofErr w:type="spellEnd"/>
+            <w:r>
+              <w:rPr>
+                <w:rFonts w:ascii="Times New Roman" w:eastAsia="SimSun" w:hAnsi="Times New Roman" w:cs="Times New Roman"/>
+                <w:sz w:val="24"/>
+                <w:szCs w:val="24"/>
+              </w:rPr>
+              <w:t xml:space="preserve"> lien ‘</w:t>
+            </w:r>
+            <w:proofErr w:type="spellStart"/>
+            <w:r>
+              <w:rPr>
+                <w:rFonts w:ascii="Times New Roman" w:eastAsia="SimSun" w:hAnsi="Times New Roman" w:cs="Times New Roman"/>
+                <w:sz w:val="24"/>
+                <w:szCs w:val="24"/>
+              </w:rPr>
+              <w:t>k’ú</w:t>
+            </w:r>
+            <w:proofErr w:type="spellEnd"/>
+            <w:r>
+              <w:rPr>
+                <w:rFonts w:ascii="Times New Roman" w:eastAsia="SimSun" w:hAnsi="Times New Roman" w:cs="Times New Roman"/>
+                <w:sz w:val="24"/>
+                <w:szCs w:val="24"/>
+              </w:rPr>
+              <w:t xml:space="preserve"> </w:t>
+            </w:r>
+            <w:proofErr w:type="spellStart"/>
+            <w:r>
+              <w:rPr>
+                <w:rFonts w:ascii="Times New Roman" w:eastAsia="SimSun" w:hAnsi="Times New Roman" w:cs="Times New Roman"/>
+                <w:sz w:val="24"/>
+                <w:szCs w:val="24"/>
+              </w:rPr>
+              <w:t>niun</w:t>
+            </w:r>
+            <w:proofErr w:type="spellEnd"/>
+            <w:r>
+              <w:rPr>
+                <w:rFonts w:ascii="Times New Roman" w:eastAsia="SimSun" w:hAnsi="Times New Roman" w:cs="Times New Roman"/>
+                <w:sz w:val="24"/>
+                <w:szCs w:val="24"/>
+              </w:rPr>
+              <w:t xml:space="preserve"> </w:t>
+            </w:r>
+            <w:proofErr w:type="spellStart"/>
+            <w:r>
+              <w:rPr>
+                <w:rFonts w:ascii="Times New Roman" w:eastAsia="SimSun" w:hAnsi="Times New Roman" w:cs="Times New Roman"/>
+                <w:sz w:val="24"/>
+                <w:szCs w:val="24"/>
+              </w:rPr>
+              <w:t>kú</w:t>
+            </w:r>
+            <w:proofErr w:type="spellEnd"/>
+            <w:r>
+              <w:rPr>
+                <w:rFonts w:ascii="Times New Roman" w:eastAsia="SimSun" w:hAnsi="Times New Roman" w:cs="Times New Roman"/>
+                <w:sz w:val="24"/>
+                <w:szCs w:val="24"/>
+              </w:rPr>
+              <w:t xml:space="preserve">’ sing. </w:t>
             </w:r>
           </w:p>
         </w:tc>
@@ -132,8 +1718,216 @@
             <w:tcW w:w="8640" w:type="dxa"/>
           </w:tcPr>
           <w:p>
-            <w:r>
-              <w:t>Humble, ik Be kien h’u,</w:t>
+            <w:pPr>
+              <w:rPr>
+                <w:rFonts w:ascii="Times New Roman" w:eastAsia="SimSun" w:hAnsi="Times New Roman" w:cs="Times New Roman"/>
+                <w:sz w:val="24"/>
+                <w:szCs w:val="24"/>
+              </w:rPr>
+            </w:pPr>
+            <w:r>
+              <w:rPr>
+                <w:rFonts w:ascii="Times New Roman" w:eastAsia="SimSun" w:hAnsi="Times New Roman" w:cs="Times New Roman"/>
+                <w:sz w:val="24"/>
+                <w:szCs w:val="24"/>
+              </w:rPr>
+              <w:t>Humble,</w:t>
+            </w:r>
+            <w:r>
+              <w:rPr>
+                <w:rFonts w:ascii="Times New Roman" w:eastAsia="SimSun" w:hAnsi="Times New Roman" w:cs="Times New Roman"/>
+                <w:sz w:val="24"/>
+                <w:szCs w:val="24"/>
+              </w:rPr>
+              <w:t xml:space="preserve"> </w:t>
+            </w:r>
+            <w:proofErr w:type="spellStart"/>
+            <w:r>
+              <w:rPr>
+                <w:rFonts w:ascii="Times New Roman" w:eastAsia="SimSun" w:hAnsi="Times New Roman" w:cs="Times New Roman"/>
+                <w:sz w:val="24"/>
+                <w:szCs w:val="24"/>
+              </w:rPr>
+              <w:t>謙虛</w:t>
+            </w:r>
+            <w:proofErr w:type="spellEnd"/>
+            <w:r>
+              <w:rPr>
+                <w:rFonts w:ascii="Times New Roman" w:eastAsia="SimSun" w:hAnsi="Times New Roman" w:cs="Times New Roman"/>
+                <w:sz w:val="24"/>
+                <w:szCs w:val="24"/>
+                <w:lang w:eastAsia="zh-CN"/>
+              </w:rPr>
+              <w:t>,</w:t>
+            </w:r>
+            <w:r>
+              <w:rPr>
+                <w:rFonts w:ascii="Times New Roman" w:eastAsia="SimSun" w:hAnsi="Times New Roman" w:cs="Times New Roman"/>
+                <w:sz w:val="24"/>
+                <w:szCs w:val="24"/>
+              </w:rPr>
+              <w:t xml:space="preserve"> </w:t>
+            </w:r>
+            <w:proofErr w:type="spellStart"/>
+            <w:r>
+              <w:rPr>
+                <w:rFonts w:ascii="Times New Roman" w:eastAsia="SimSun" w:hAnsi="Times New Roman" w:cs="Times New Roman"/>
+                <w:sz w:val="24"/>
+                <w:szCs w:val="24"/>
+              </w:rPr>
+              <w:t>k’ien</w:t>
+            </w:r>
+            <w:proofErr w:type="spellEnd"/>
+            <w:r>
+              <w:rPr>
+                <w:rFonts w:ascii="Times New Roman" w:eastAsia="SimSun" w:hAnsi="Times New Roman" w:cs="Times New Roman"/>
+                <w:sz w:val="24"/>
+                <w:szCs w:val="24"/>
+              </w:rPr>
+              <w:t xml:space="preserve"> </w:t>
+            </w:r>
+            <w:proofErr w:type="spellStart"/>
+            <w:r>
+              <w:rPr>
+                <w:rFonts w:ascii="Times New Roman" w:eastAsia="SimSun" w:hAnsi="Times New Roman" w:cs="Times New Roman"/>
+                <w:sz w:val="24"/>
+                <w:szCs w:val="24"/>
+              </w:rPr>
+              <w:t>h’ü</w:t>
+            </w:r>
+            <w:proofErr w:type="spellEnd"/>
+            <w:r>
+              <w:rPr>
+                <w:rFonts w:ascii="Times New Roman" w:eastAsia="SimSun" w:hAnsi="Times New Roman" w:cs="Times New Roman"/>
+                <w:sz w:val="24"/>
+                <w:szCs w:val="24"/>
+              </w:rPr>
+              <w:t>,</w:t>
+            </w:r>
+            <w:r>
+              <w:rPr>
+                <w:rFonts w:ascii="Times New Roman" w:eastAsia="SimSun" w:hAnsi="Times New Roman" w:cs="Times New Roman"/>
+                <w:sz w:val="24"/>
+                <w:szCs w:val="24"/>
+              </w:rPr>
+              <w:t xml:space="preserve"> </w:t>
+            </w:r>
+            <w:proofErr w:type="spellStart"/>
+            <w:r>
+              <w:rPr>
+                <w:rFonts w:ascii="Times New Roman" w:eastAsia="SimSun" w:hAnsi="Times New Roman" w:cs="Times New Roman"/>
+                <w:sz w:val="24"/>
+                <w:szCs w:val="24"/>
+              </w:rPr>
+              <w:t>謙遜</w:t>
+            </w:r>
+            <w:proofErr w:type="spellEnd"/>
+            <w:r>
+              <w:rPr>
+                <w:rFonts w:ascii="Times New Roman" w:eastAsia="SimSun" w:hAnsi="Times New Roman" w:cs="Times New Roman"/>
+                <w:sz w:val="24"/>
+                <w:szCs w:val="24"/>
+                <w:lang w:eastAsia="zh-CN"/>
+              </w:rPr>
+              <w:t>,</w:t>
+            </w:r>
+            <w:r>
+              <w:rPr>
+                <w:rFonts w:ascii="Times New Roman" w:eastAsia="SimSun" w:hAnsi="Times New Roman" w:cs="Times New Roman"/>
+                <w:sz w:val="24"/>
+                <w:szCs w:val="24"/>
+              </w:rPr>
+              <w:t xml:space="preserve"> </w:t>
+            </w:r>
+            <w:proofErr w:type="spellStart"/>
+            <w:r>
+              <w:rPr>
+                <w:rFonts w:ascii="Times New Roman" w:eastAsia="SimSun" w:hAnsi="Times New Roman" w:cs="Times New Roman"/>
+                <w:sz w:val="24"/>
+                <w:szCs w:val="24"/>
+              </w:rPr>
+              <w:t>k’ien</w:t>
+            </w:r>
+            <w:proofErr w:type="spellEnd"/>
+            <w:r>
+              <w:rPr>
+                <w:rFonts w:ascii="Times New Roman" w:eastAsia="SimSun" w:hAnsi="Times New Roman" w:cs="Times New Roman"/>
+                <w:sz w:val="24"/>
+                <w:szCs w:val="24"/>
+              </w:rPr>
+              <w:t xml:space="preserve"> sun’, </w:t>
+            </w:r>
+            <w:r>
+              <w:rPr>
+                <w:rFonts w:ascii="Times New Roman" w:eastAsia="SimSun" w:hAnsi="Times New Roman" w:cs="Times New Roman"/>
+                <w:sz w:val="24"/>
+                <w:szCs w:val="24"/>
+                <w:lang w:eastAsia="zh-CN"/>
+              </w:rPr>
+              <w:t>自卑自</w:t>
+            </w:r>
+            <w:r>
+              <w:rPr>
+                <w:rFonts w:ascii="Times New Roman" w:eastAsia="SimSun" w:hAnsi="Times New Roman" w:cs="Times New Roman"/>
+                <w:sz w:val="24"/>
+                <w:szCs w:val="24"/>
+                <w:lang w:eastAsia="zh-CN"/>
+              </w:rPr>
+              <w:t xml:space="preserve">, </w:t>
+            </w:r>
+            <w:proofErr w:type="spellStart"/>
+            <w:r>
+              <w:rPr>
+                <w:rFonts w:ascii="Times New Roman" w:eastAsia="SimSun" w:hAnsi="Times New Roman" w:cs="Times New Roman"/>
+                <w:sz w:val="24"/>
+                <w:szCs w:val="24"/>
+              </w:rPr>
+              <w:t>zz</w:t>
+            </w:r>
+            <w:proofErr w:type="spellEnd"/>
+            <w:r>
+              <w:rPr>
+                <w:rFonts w:ascii="Times New Roman" w:eastAsia="SimSun" w:hAnsi="Times New Roman" w:cs="Times New Roman"/>
+                <w:sz w:val="24"/>
+                <w:szCs w:val="24"/>
+              </w:rPr>
+              <w:t xml:space="preserve">’ </w:t>
+            </w:r>
+            <w:proofErr w:type="spellStart"/>
+            <w:r>
+              <w:rPr>
+                <w:rFonts w:ascii="Times New Roman" w:eastAsia="SimSun" w:hAnsi="Times New Roman" w:cs="Times New Roman"/>
+                <w:sz w:val="24"/>
+                <w:szCs w:val="24"/>
+              </w:rPr>
+              <w:t>pé</w:t>
+            </w:r>
+            <w:proofErr w:type="spellEnd"/>
+            <w:r>
+              <w:rPr>
+                <w:rFonts w:ascii="Times New Roman" w:eastAsia="SimSun" w:hAnsi="Times New Roman" w:cs="Times New Roman"/>
+                <w:sz w:val="24"/>
+                <w:szCs w:val="24"/>
+              </w:rPr>
+              <w:t xml:space="preserve"> </w:t>
+            </w:r>
+            <w:proofErr w:type="spellStart"/>
+            <w:r>
+              <w:rPr>
+                <w:rFonts w:ascii="Times New Roman" w:eastAsia="SimSun" w:hAnsi="Times New Roman" w:cs="Times New Roman"/>
+                <w:sz w:val="24"/>
+                <w:szCs w:val="24"/>
+              </w:rPr>
+              <w:t>zz</w:t>
+            </w:r>
+            <w:proofErr w:type="spellEnd"/>
+            <w:r>
+              <w:rPr>
+                <w:rFonts w:ascii="Times New Roman" w:eastAsia="SimSun" w:hAnsi="Times New Roman" w:cs="Times New Roman"/>
+                <w:sz w:val="24"/>
+                <w:szCs w:val="24"/>
+              </w:rPr>
+              <w:t xml:space="preserve">’. </w:t>
             </w:r>
           </w:p>
         </w:tc>
@@ -144,35 +1938,278 @@
             <w:tcW w:w="8640" w:type="dxa"/>
           </w:tcPr>
           <w:p>
+            <w:pPr>
+              <w:rPr>
+                <w:rFonts w:ascii="Times New Roman" w:eastAsia="SimSun" w:hAnsi="Times New Roman" w:cs="Times New Roman"/>
+                <w:sz w:val="24"/>
+                <w:szCs w:val="24"/>
+              </w:rPr>
+            </w:pPr>
             <w:proofErr w:type="spellStart"/>
             <w:proofErr w:type="gramStart"/>
             <w:r>
+              <w:rPr>
+                <w:rFonts w:ascii="Times New Roman" w:eastAsia="SimSun" w:hAnsi="Times New Roman" w:cs="Times New Roman"/>
+                <w:sz w:val="24"/>
+                <w:szCs w:val="24"/>
+              </w:rPr>
               <w:t>Humour</w:t>
             </w:r>
             <w:proofErr w:type="spellEnd"/>
             <w:r>
+              <w:rPr>
+                <w:rFonts w:ascii="Times New Roman" w:eastAsia="SimSun" w:hAnsi="Times New Roman" w:cs="Times New Roman"/>
+                <w:sz w:val="24"/>
+                <w:szCs w:val="24"/>
+              </w:rPr>
+              <w:t xml:space="preserve">,   </w:t>
+            </w:r>
+            <w:proofErr w:type="gramEnd"/>
+            <w:r>
+              <w:rPr>
+                <w:rFonts w:ascii="Times New Roman" w:eastAsia="SimSun" w:hAnsi="Times New Roman" w:cs="Times New Roman"/>
+                <w:sz w:val="24"/>
+                <w:szCs w:val="24"/>
+                <w:lang w:eastAsia="zh-CN"/>
+              </w:rPr>
+              <w:t>性子</w:t>
+            </w:r>
+            <w:r>
+              <w:rPr>
+                <w:rFonts w:ascii="Times New Roman" w:eastAsia="SimSun" w:hAnsi="Times New Roman" w:cs="Times New Roman"/>
+                <w:sz w:val="24"/>
+                <w:szCs w:val="24"/>
+                <w:lang w:eastAsia="zh-CN"/>
+              </w:rPr>
+              <w:t xml:space="preserve">, </w:t>
+            </w:r>
+            <w:r>
+              <w:rPr>
+                <w:rFonts w:ascii="Times New Roman" w:eastAsia="SimSun" w:hAnsi="Times New Roman" w:cs="Times New Roman"/>
+                <w:sz w:val="24"/>
+                <w:szCs w:val="24"/>
+              </w:rPr>
+              <w:t>sing‘ ’</w:t>
+            </w:r>
+            <w:proofErr w:type="spellStart"/>
+            <w:r>
+              <w:rPr>
+                <w:rFonts w:ascii="Times New Roman" w:eastAsia="SimSun" w:hAnsi="Times New Roman" w:cs="Times New Roman"/>
+                <w:sz w:val="24"/>
+                <w:szCs w:val="24"/>
+              </w:rPr>
+              <w:t>tsz</w:t>
+            </w:r>
+            <w:proofErr w:type="spellEnd"/>
+            <w:r>
+              <w:rPr>
+                <w:rFonts w:ascii="Times New Roman" w:eastAsia="SimSun" w:hAnsi="Times New Roman" w:cs="Times New Roman"/>
+                <w:sz w:val="24"/>
+                <w:szCs w:val="24"/>
+              </w:rPr>
+              <w:t xml:space="preserve">, </w:t>
+            </w:r>
+            <w:r>
+              <w:rPr>
+                <w:rFonts w:ascii="Times New Roman" w:eastAsia="SimSun" w:hAnsi="Times New Roman" w:cs="Times New Roman"/>
+                <w:sz w:val="24"/>
+                <w:szCs w:val="24"/>
+                <w:lang w:eastAsia="zh-CN"/>
+              </w:rPr>
+              <w:t>皮</w:t>
+            </w:r>
+            <w:r>
+              <w:rPr>
+                <w:rFonts w:ascii="Times New Roman" w:eastAsia="SimSun" w:hAnsi="Times New Roman" w:cs="Times New Roman"/>
+                <w:sz w:val="24"/>
+                <w:szCs w:val="24"/>
+              </w:rPr>
+              <w:t>氣</w:t>
+            </w:r>
+            <w:r>
+              <w:rPr>
+                <w:rFonts w:ascii="Times New Roman" w:eastAsia="SimSun" w:hAnsi="Times New Roman" w:cs="Times New Roman"/>
+                <w:sz w:val="24"/>
+                <w:szCs w:val="24"/>
+                <w:lang w:eastAsia="zh-CN"/>
+              </w:rPr>
               <w:t>,</w:t>
             </w:r>
             <w:r>
+              <w:rPr>
+                <w:rFonts w:ascii="Times New Roman" w:eastAsia="SimSun" w:hAnsi="Times New Roman" w:cs="Times New Roman"/>
+                <w:sz w:val="24"/>
+                <w:szCs w:val="24"/>
+              </w:rPr>
               <w:t xml:space="preserve"> </w:t>
             </w:r>
-            <w:r>
+            <w:proofErr w:type="spellStart"/>
+            <w:r>
+              <w:rPr>
+                <w:rFonts w:ascii="Times New Roman" w:eastAsia="SimSun" w:hAnsi="Times New Roman" w:cs="Times New Roman"/>
+                <w:sz w:val="24"/>
+                <w:szCs w:val="24"/>
+              </w:rPr>
+              <w:t>b</w:t>
+            </w:r>
+            <w:r>
+              <w:rPr>
+                <w:rFonts w:ascii="Times New Roman" w:eastAsia="SimSun" w:hAnsi="Times New Roman" w:cs="Times New Roman"/>
+                <w:sz w:val="24"/>
+                <w:szCs w:val="24"/>
+              </w:rPr>
+              <w:t>í</w:t>
+            </w:r>
+            <w:proofErr w:type="spellEnd"/>
+            <w:r>
+              <w:rPr>
+                <w:rFonts w:ascii="Times New Roman" w:eastAsia="SimSun" w:hAnsi="Times New Roman" w:cs="Times New Roman"/>
+                <w:sz w:val="24"/>
+                <w:szCs w:val="24"/>
+              </w:rPr>
               <w:t xml:space="preserve"> </w:t>
             </w:r>
-            <w:r>
-              <w:t>HE</w:t>
-            </w:r>
-            <w:proofErr w:type="gramEnd"/>
-            <w:r>
-              <w:t xml:space="preserve"> -f- sing‘ ’</w:t>
-            </w:r>
             <w:proofErr w:type="spellStart"/>
             <w:r>
-              <w:t>tsz</w:t>
+              <w:rPr>
+                <w:rFonts w:ascii="Times New Roman" w:eastAsia="SimSun" w:hAnsi="Times New Roman" w:cs="Times New Roman"/>
+                <w:sz w:val="24"/>
+                <w:szCs w:val="24"/>
+              </w:rPr>
+              <w:t>k’i</w:t>
             </w:r>
             <w:proofErr w:type="spellEnd"/>
             <w:r>
-              <w:t>, ER bi k’i‘,</w:t>
+              <w:rPr>
+                <w:rFonts w:ascii="Times New Roman" w:eastAsia="SimSun" w:hAnsi="Times New Roman" w:cs="Times New Roman"/>
+                <w:sz w:val="24"/>
+                <w:szCs w:val="24"/>
+              </w:rPr>
+              <w:t>‘,</w:t>
+            </w:r>
+            <w:r>
+              <w:rPr>
+                <w:rFonts w:ascii="Times New Roman" w:eastAsia="SimSun" w:hAnsi="Times New Roman" w:cs="Times New Roman"/>
+                <w:sz w:val="24"/>
+                <w:szCs w:val="24"/>
+              </w:rPr>
+              <w:t xml:space="preserve"> (</w:t>
+            </w:r>
+            <w:proofErr w:type="spellStart"/>
+            <w:r>
+              <w:rPr>
+                <w:rFonts w:ascii="Times New Roman" w:eastAsia="SimSun" w:hAnsi="Times New Roman" w:cs="Times New Roman"/>
+                <w:sz w:val="24"/>
+                <w:szCs w:val="24"/>
+              </w:rPr>
+              <w:t>humourous</w:t>
+            </w:r>
+            <w:proofErr w:type="spellEnd"/>
+            <w:r>
+              <w:rPr>
+                <w:rFonts w:ascii="Times New Roman" w:eastAsia="SimSun" w:hAnsi="Times New Roman" w:cs="Times New Roman"/>
+                <w:sz w:val="24"/>
+                <w:szCs w:val="24"/>
+              </w:rPr>
+              <w:t>)</w:t>
+            </w:r>
+            <w:r>
+              <w:rPr>
+                <w:rFonts w:ascii="Times New Roman" w:eastAsia="SimSun" w:hAnsi="Times New Roman" w:cs="Times New Roman"/>
+                <w:sz w:val="24"/>
+                <w:szCs w:val="24"/>
+                <w:lang w:eastAsia="zh-CN"/>
+              </w:rPr>
+              <w:t xml:space="preserve"> </w:t>
+            </w:r>
+            <w:r>
+              <w:rPr>
+                <w:rFonts w:ascii="Times New Roman" w:eastAsia="SimSun" w:hAnsi="Times New Roman" w:cs="Times New Roman"/>
+                <w:sz w:val="24"/>
+                <w:szCs w:val="24"/>
+                <w:lang w:eastAsia="zh-CN"/>
+              </w:rPr>
+              <w:t>愛</w:t>
+            </w:r>
+            <w:r>
+              <w:rPr>
+                <w:rFonts w:ascii="Times New Roman" w:eastAsia="SimSun" w:hAnsi="Times New Roman" w:cs="Times New Roman"/>
+                <w:sz w:val="24"/>
+                <w:szCs w:val="24"/>
+                <w:lang w:eastAsia="zh-CN"/>
+              </w:rPr>
+              <w:t>惹人笑</w:t>
+            </w:r>
+            <w:r>
+              <w:rPr>
+                <w:rFonts w:ascii="Times New Roman" w:eastAsia="SimSun" w:hAnsi="Times New Roman" w:cs="Times New Roman"/>
+                <w:sz w:val="24"/>
+                <w:szCs w:val="24"/>
+                <w:lang w:eastAsia="zh-CN"/>
+              </w:rPr>
+              <w:t>,</w:t>
+            </w:r>
+            <w:r>
+              <w:rPr>
+                <w:rFonts w:ascii="Times New Roman" w:eastAsia="SimSun" w:hAnsi="Times New Roman" w:cs="Times New Roman"/>
+                <w:sz w:val="24"/>
+                <w:szCs w:val="24"/>
+              </w:rPr>
+              <w:t xml:space="preserve"> é’ ‘</w:t>
+            </w:r>
+            <w:proofErr w:type="spellStart"/>
+            <w:r>
+              <w:rPr>
+                <w:rFonts w:ascii="Times New Roman" w:eastAsia="SimSun" w:hAnsi="Times New Roman" w:cs="Times New Roman"/>
+                <w:sz w:val="24"/>
+                <w:szCs w:val="24"/>
+              </w:rPr>
+              <w:t>zá</w:t>
+            </w:r>
+            <w:proofErr w:type="spellEnd"/>
+            <w:r>
+              <w:rPr>
+                <w:rFonts w:ascii="Times New Roman" w:eastAsia="SimSun" w:hAnsi="Times New Roman" w:cs="Times New Roman"/>
+                <w:sz w:val="24"/>
+                <w:szCs w:val="24"/>
+              </w:rPr>
+              <w:t xml:space="preserve"> </w:t>
+            </w:r>
+            <w:proofErr w:type="spellStart"/>
+            <w:r>
+              <w:rPr>
+                <w:rFonts w:ascii="Times New Roman" w:eastAsia="SimSun" w:hAnsi="Times New Roman" w:cs="Times New Roman"/>
+                <w:sz w:val="24"/>
+                <w:szCs w:val="24"/>
+              </w:rPr>
+              <w:t>niun</w:t>
+            </w:r>
+            <w:proofErr w:type="spellEnd"/>
+            <w:r>
+              <w:rPr>
+                <w:rFonts w:ascii="Times New Roman" w:eastAsia="SimSun" w:hAnsi="Times New Roman" w:cs="Times New Roman"/>
+                <w:sz w:val="24"/>
+                <w:szCs w:val="24"/>
+              </w:rPr>
+              <w:t xml:space="preserve"> </w:t>
+            </w:r>
+            <w:proofErr w:type="spellStart"/>
+            <w:r>
+              <w:rPr>
+                <w:rFonts w:ascii="Times New Roman" w:eastAsia="SimSun" w:hAnsi="Times New Roman" w:cs="Times New Roman"/>
+                <w:sz w:val="24"/>
+                <w:szCs w:val="24"/>
+              </w:rPr>
+              <w:t>siau</w:t>
+            </w:r>
+            <w:proofErr w:type="spellEnd"/>
+            <w:r>
+              <w:rPr>
+                <w:rFonts w:ascii="Times New Roman" w:eastAsia="SimSun" w:hAnsi="Times New Roman" w:cs="Times New Roman"/>
+                <w:sz w:val="24"/>
+                <w:szCs w:val="24"/>
+              </w:rPr>
+              <w:t xml:space="preserve">’. </w:t>
             </w:r>
           </w:p>
         </w:tc>
@@ -183,8 +2220,151 @@
             <w:tcW w:w="8640" w:type="dxa"/>
           </w:tcPr>
           <w:p>
-            <w:r>
-              <w:t>Hundred, a pah, (one hundredth) sf</w:t>
+            <w:pPr>
+              <w:rPr>
+                <w:rFonts w:ascii="Times New Roman" w:eastAsia="SimSun" w:hAnsi="Times New Roman" w:cs="Times New Roman"/>
+                <w:sz w:val="24"/>
+                <w:szCs w:val="24"/>
+              </w:rPr>
+            </w:pPr>
+            <w:r>
+              <w:rPr>
+                <w:rFonts w:ascii="Times New Roman" w:eastAsia="SimSun" w:hAnsi="Times New Roman" w:cs="Times New Roman"/>
+                <w:sz w:val="24"/>
+                <w:szCs w:val="24"/>
+              </w:rPr>
+              <w:t xml:space="preserve">Hundred, </w:t>
+            </w:r>
+            <w:r>
+              <w:rPr>
+                <w:rFonts w:ascii="Times New Roman" w:eastAsia="SimSun" w:hAnsi="Times New Roman" w:cs="Times New Roman"/>
+                <w:sz w:val="24"/>
+                <w:szCs w:val="24"/>
+                <w:lang w:eastAsia="zh-CN"/>
+              </w:rPr>
+              <w:t>百</w:t>
+            </w:r>
+            <w:r>
+              <w:rPr>
+                <w:rFonts w:ascii="Times New Roman" w:eastAsia="SimSun" w:hAnsi="Times New Roman" w:cs="Times New Roman"/>
+                <w:sz w:val="24"/>
+                <w:szCs w:val="24"/>
+                <w:lang w:eastAsia="zh-CN"/>
+              </w:rPr>
+              <w:t xml:space="preserve">, </w:t>
+            </w:r>
+            <w:proofErr w:type="spellStart"/>
+            <w:r>
+              <w:rPr>
+                <w:rFonts w:ascii="Times New Roman" w:eastAsia="SimSun" w:hAnsi="Times New Roman" w:cs="Times New Roman"/>
+                <w:sz w:val="24"/>
+                <w:szCs w:val="24"/>
+              </w:rPr>
+              <w:t>p</w:t>
+            </w:r>
+            <w:r>
+              <w:rPr>
+                <w:rFonts w:ascii="Times New Roman" w:eastAsia="SimSun" w:hAnsi="Times New Roman" w:cs="Times New Roman"/>
+                <w:sz w:val="24"/>
+                <w:szCs w:val="24"/>
+              </w:rPr>
+              <w:t>á</w:t>
+            </w:r>
+            <w:r>
+              <w:rPr>
+                <w:rFonts w:ascii="Times New Roman" w:eastAsia="SimSun" w:hAnsi="Times New Roman" w:cs="Times New Roman"/>
+                <w:sz w:val="24"/>
+                <w:szCs w:val="24"/>
+              </w:rPr>
+              <w:t>h</w:t>
+            </w:r>
+            <w:proofErr w:type="spellEnd"/>
+            <w:r>
+              <w:rPr>
+                <w:rFonts w:ascii="Times New Roman" w:eastAsia="SimSun" w:hAnsi="Times New Roman" w:cs="Times New Roman"/>
+                <w:sz w:val="24"/>
+                <w:szCs w:val="24"/>
+              </w:rPr>
+              <w:t>, (one hundredth)</w:t>
+            </w:r>
+            <w:r>
+              <w:rPr>
+                <w:rFonts w:ascii="Times New Roman" w:eastAsia="SimSun" w:hAnsi="Times New Roman" w:cs="Times New Roman"/>
+                <w:sz w:val="24"/>
+                <w:szCs w:val="24"/>
+                <w:lang w:eastAsia="zh-CN"/>
+              </w:rPr>
+              <w:t xml:space="preserve"> </w:t>
+            </w:r>
+            <w:r>
+              <w:rPr>
+                <w:rFonts w:ascii="Times New Roman" w:eastAsia="SimSun" w:hAnsi="Times New Roman" w:cs="Times New Roman"/>
+                <w:sz w:val="24"/>
+                <w:szCs w:val="24"/>
+                <w:lang w:eastAsia="zh-CN"/>
+              </w:rPr>
+              <w:t>第一百</w:t>
+            </w:r>
+            <w:r>
+              <w:rPr>
+                <w:rFonts w:ascii="Times New Roman" w:eastAsia="SimSun" w:hAnsi="Times New Roman" w:cs="Times New Roman"/>
+                <w:sz w:val="24"/>
+                <w:szCs w:val="24"/>
+                <w:lang w:eastAsia="zh-CN"/>
+              </w:rPr>
+              <w:t>,</w:t>
+            </w:r>
+            <w:r>
+              <w:rPr>
+                <w:rFonts w:ascii="Times New Roman" w:eastAsia="SimSun" w:hAnsi="Times New Roman" w:cs="Times New Roman"/>
+                <w:sz w:val="24"/>
+                <w:szCs w:val="24"/>
+              </w:rPr>
+              <w:t xml:space="preserve"> </w:t>
+            </w:r>
+            <w:r>
+              <w:rPr>
+                <w:rFonts w:ascii="Times New Roman" w:eastAsia="SimSun" w:hAnsi="Times New Roman" w:cs="Times New Roman"/>
+                <w:sz w:val="24"/>
+                <w:szCs w:val="24"/>
+              </w:rPr>
+              <w:t xml:space="preserve">di’ </w:t>
+            </w:r>
+            <w:proofErr w:type="spellStart"/>
+            <w:r>
+              <w:rPr>
+                <w:rFonts w:ascii="Times New Roman" w:eastAsia="SimSun" w:hAnsi="Times New Roman" w:cs="Times New Roman"/>
+                <w:sz w:val="24"/>
+                <w:szCs w:val="24"/>
+              </w:rPr>
+              <w:t>ih</w:t>
+            </w:r>
+            <w:proofErr w:type="spellEnd"/>
+            <w:r>
+              <w:rPr>
+                <w:rFonts w:ascii="Times New Roman" w:eastAsia="SimSun" w:hAnsi="Times New Roman" w:cs="Times New Roman"/>
+                <w:sz w:val="24"/>
+                <w:szCs w:val="24"/>
+              </w:rPr>
+              <w:t xml:space="preserve"> </w:t>
+            </w:r>
+            <w:proofErr w:type="spellStart"/>
+            <w:r>
+              <w:rPr>
+                <w:rFonts w:ascii="Times New Roman" w:eastAsia="SimSun" w:hAnsi="Times New Roman" w:cs="Times New Roman"/>
+                <w:sz w:val="24"/>
+                <w:szCs w:val="24"/>
+              </w:rPr>
+              <w:t>páh</w:t>
+            </w:r>
+            <w:proofErr w:type="spellEnd"/>
+            <w:r>
+              <w:rPr>
+                <w:rFonts w:ascii="Times New Roman" w:eastAsia="SimSun" w:hAnsi="Times New Roman" w:cs="Times New Roman"/>
+                <w:sz w:val="24"/>
+                <w:szCs w:val="24"/>
+              </w:rPr>
+              <w:t xml:space="preserve">. </w:t>
             </w:r>
           </w:p>
         </w:tc>
@@ -195,35 +2375,249 @@
             <w:tcW w:w="8640" w:type="dxa"/>
           </w:tcPr>
           <w:p>
-            <w:r>
+            <w:pPr>
+              <w:rPr>
+                <w:rFonts w:ascii="Times New Roman" w:eastAsia="SimSun" w:hAnsi="Times New Roman" w:cs="Times New Roman"/>
+                <w:sz w:val="24"/>
+                <w:szCs w:val="24"/>
+              </w:rPr>
+            </w:pPr>
+            <w:r>
+              <w:rPr>
+                <w:rFonts w:ascii="Times New Roman" w:eastAsia="SimSun" w:hAnsi="Times New Roman" w:cs="Times New Roman"/>
+                <w:sz w:val="24"/>
+                <w:szCs w:val="24"/>
+              </w:rPr>
               <w:t>H</w:t>
             </w:r>
             <w:r>
+              <w:rPr>
+                <w:rFonts w:ascii="Times New Roman" w:eastAsia="SimSun" w:hAnsi="Times New Roman" w:cs="Times New Roman"/>
+                <w:sz w:val="24"/>
+                <w:szCs w:val="24"/>
+              </w:rPr>
               <w:t>u</w:t>
             </w:r>
             <w:r>
+              <w:rPr>
+                <w:rFonts w:ascii="Times New Roman" w:eastAsia="SimSun" w:hAnsi="Times New Roman" w:cs="Times New Roman"/>
+                <w:sz w:val="24"/>
+                <w:szCs w:val="24"/>
+              </w:rPr>
               <w:t xml:space="preserve">nger, </w:t>
             </w:r>
+            <w:proofErr w:type="gramStart"/>
+            <w:r>
+              <w:rPr>
+                <w:rFonts w:ascii="Times New Roman" w:eastAsia="SimSun" w:hAnsi="Times New Roman" w:cs="Times New Roman"/>
+                <w:sz w:val="24"/>
+                <w:szCs w:val="24"/>
+              </w:rPr>
+              <w:t>餓</w:t>
+            </w:r>
+            <w:r>
+              <w:rPr>
+                <w:rFonts w:ascii="Times New Roman" w:eastAsia="SimSun" w:hAnsi="Times New Roman" w:cs="Times New Roman"/>
+                <w:sz w:val="24"/>
+                <w:szCs w:val="24"/>
+                <w:lang w:eastAsia="zh-CN"/>
+              </w:rPr>
+              <w:t>,</w:t>
+            </w:r>
             <w:proofErr w:type="spellStart"/>
             <w:r>
-              <w:t>fH</w:t>
+              <w:rPr>
+                <w:rFonts w:ascii="Times New Roman" w:eastAsia="SimSun" w:hAnsi="Times New Roman" w:cs="Times New Roman"/>
+                <w:sz w:val="24"/>
+                <w:szCs w:val="24"/>
+              </w:rPr>
+              <w:t>ng</w:t>
+            </w:r>
+            <w:r>
+              <w:rPr>
+                <w:rFonts w:ascii="Times New Roman" w:eastAsia="SimSun" w:hAnsi="Times New Roman" w:cs="Times New Roman"/>
+                <w:sz w:val="24"/>
+                <w:szCs w:val="24"/>
+              </w:rPr>
+              <w:t>ú</w:t>
             </w:r>
             <w:proofErr w:type="spellEnd"/>
-            <w:r>
+            <w:proofErr w:type="gramEnd"/>
+            <w:r>
+              <w:rPr>
+                <w:rFonts w:ascii="Times New Roman" w:eastAsia="SimSun" w:hAnsi="Times New Roman" w:cs="Times New Roman"/>
+                <w:sz w:val="24"/>
+                <w:szCs w:val="24"/>
+              </w:rPr>
+              <w:t>‘,</w:t>
+            </w:r>
+            <w:proofErr w:type="spellStart"/>
+            <w:r>
+              <w:rPr>
+                <w:rFonts w:ascii="Times New Roman" w:eastAsia="SimSun" w:hAnsi="Times New Roman" w:cs="Times New Roman"/>
+                <w:sz w:val="24"/>
+                <w:szCs w:val="24"/>
+              </w:rPr>
+              <w:t>飢餓</w:t>
+            </w:r>
+            <w:proofErr w:type="spellEnd"/>
+            <w:r>
+              <w:rPr>
+                <w:rFonts w:ascii="Times New Roman" w:eastAsia="SimSun" w:hAnsi="Times New Roman" w:cs="Times New Roman"/>
+                <w:sz w:val="24"/>
+                <w:szCs w:val="24"/>
+                <w:lang w:eastAsia="zh-CN"/>
+              </w:rPr>
+              <w:t xml:space="preserve">, </w:t>
+            </w:r>
+            <w:proofErr w:type="spellStart"/>
+            <w:r>
+              <w:rPr>
+                <w:rFonts w:ascii="Times New Roman" w:eastAsia="SimSun" w:hAnsi="Times New Roman" w:cs="Times New Roman"/>
+                <w:sz w:val="24"/>
+                <w:szCs w:val="24"/>
+              </w:rPr>
+              <w:t>k</w:t>
+            </w:r>
+            <w:r>
+              <w:rPr>
+                <w:rFonts w:ascii="Times New Roman" w:eastAsia="SimSun" w:hAnsi="Times New Roman" w:cs="Times New Roman"/>
+                <w:sz w:val="24"/>
+                <w:szCs w:val="24"/>
+              </w:rPr>
+              <w:t>í</w:t>
+            </w:r>
+            <w:proofErr w:type="spellEnd"/>
+            <w:r>
+              <w:rPr>
+                <w:rFonts w:ascii="Times New Roman" w:eastAsia="SimSun" w:hAnsi="Times New Roman" w:cs="Times New Roman"/>
+                <w:sz w:val="24"/>
+                <w:szCs w:val="24"/>
+              </w:rPr>
               <w:t xml:space="preserve"> </w:t>
             </w:r>
             <w:proofErr w:type="spellStart"/>
-            <w:proofErr w:type="gramStart"/>
-            <w:r>
-              <w:t>nga</w:t>
+            <w:r>
+              <w:rPr>
+                <w:rFonts w:ascii="Times New Roman" w:eastAsia="SimSun" w:hAnsi="Times New Roman" w:cs="Times New Roman"/>
+                <w:sz w:val="24"/>
+                <w:szCs w:val="24"/>
+              </w:rPr>
+              <w:t>ng</w:t>
+            </w:r>
+            <w:r>
+              <w:rPr>
+                <w:rFonts w:ascii="Times New Roman" w:eastAsia="SimSun" w:hAnsi="Times New Roman" w:cs="Times New Roman"/>
+                <w:sz w:val="24"/>
+                <w:szCs w:val="24"/>
+              </w:rPr>
+              <w:t>ú</w:t>
             </w:r>
             <w:proofErr w:type="spellEnd"/>
             <w:r>
+              <w:rPr>
+                <w:rFonts w:ascii="Times New Roman" w:eastAsia="SimSun" w:hAnsi="Times New Roman" w:cs="Times New Roman"/>
+                <w:sz w:val="24"/>
+                <w:szCs w:val="24"/>
+              </w:rPr>
+              <w:t xml:space="preserve">’, </w:t>
+            </w:r>
+            <w:r>
+              <w:rPr>
+                <w:rFonts w:ascii="Times New Roman" w:eastAsia="SimSun" w:hAnsi="Times New Roman" w:cs="Times New Roman"/>
+                <w:sz w:val="24"/>
+                <w:szCs w:val="24"/>
+                <w:lang w:eastAsia="zh-CN"/>
+              </w:rPr>
+              <w:t>肚</w:t>
+            </w:r>
+            <w:r>
+              <w:rPr>
+                <w:rFonts w:ascii="Times New Roman" w:eastAsia="SimSun" w:hAnsi="Times New Roman" w:cs="Times New Roman"/>
+                <w:sz w:val="24"/>
+                <w:szCs w:val="24"/>
+                <w:lang w:eastAsia="zh-CN"/>
+              </w:rPr>
+              <w:t>裏</w:t>
+            </w:r>
+            <w:r>
+              <w:rPr>
+                <w:rFonts w:ascii="Times New Roman" w:eastAsia="SimSun" w:hAnsi="Times New Roman" w:cs="Times New Roman"/>
+                <w:sz w:val="24"/>
+                <w:szCs w:val="24"/>
+              </w:rPr>
+              <w:t>餓</w:t>
+            </w:r>
+            <w:r>
+              <w:rPr>
+                <w:rFonts w:ascii="Times New Roman" w:eastAsia="SimSun" w:hAnsi="Times New Roman" w:cs="Times New Roman"/>
+                <w:sz w:val="24"/>
+                <w:szCs w:val="24"/>
+                <w:lang w:eastAsia="zh-CN"/>
+              </w:rPr>
+              <w:t xml:space="preserve">, </w:t>
+            </w:r>
+            <w:r>
+              <w:rPr>
+                <w:rFonts w:ascii="Times New Roman" w:eastAsia="SimSun" w:hAnsi="Times New Roman" w:cs="Times New Roman"/>
+                <w:sz w:val="24"/>
+                <w:szCs w:val="24"/>
+              </w:rPr>
               <w:t>‘</w:t>
             </w:r>
-            <w:proofErr w:type="gramEnd"/>
-            <w:r>
-              <w:t>, BR ki nga’, LAE</w:t>
+            <w:proofErr w:type="spellStart"/>
+            <w:r>
+              <w:rPr>
+                <w:rFonts w:ascii="Times New Roman" w:eastAsia="SimSun" w:hAnsi="Times New Roman" w:cs="Times New Roman"/>
+                <w:sz w:val="24"/>
+                <w:szCs w:val="24"/>
+              </w:rPr>
+              <w:t>dú</w:t>
+            </w:r>
+            <w:proofErr w:type="spellEnd"/>
+            <w:r>
+              <w:rPr>
+                <w:rFonts w:ascii="Times New Roman" w:eastAsia="SimSun" w:hAnsi="Times New Roman" w:cs="Times New Roman"/>
+                <w:sz w:val="24"/>
+                <w:szCs w:val="24"/>
+              </w:rPr>
+              <w:t xml:space="preserve"> ‘</w:t>
+            </w:r>
+            <w:proofErr w:type="spellStart"/>
+            <w:r>
+              <w:rPr>
+                <w:rFonts w:ascii="Times New Roman" w:eastAsia="SimSun" w:hAnsi="Times New Roman" w:cs="Times New Roman"/>
+                <w:sz w:val="24"/>
+                <w:szCs w:val="24"/>
+              </w:rPr>
+              <w:t>lí</w:t>
+            </w:r>
+            <w:proofErr w:type="spellEnd"/>
+            <w:r>
+              <w:rPr>
+                <w:rFonts w:ascii="Times New Roman" w:eastAsia="SimSun" w:hAnsi="Times New Roman" w:cs="Times New Roman"/>
+                <w:sz w:val="24"/>
+                <w:szCs w:val="24"/>
+              </w:rPr>
+              <w:t xml:space="preserve"> </w:t>
+            </w:r>
+            <w:proofErr w:type="spellStart"/>
+            <w:r>
+              <w:rPr>
+                <w:rFonts w:ascii="Times New Roman" w:eastAsia="SimSun" w:hAnsi="Times New Roman" w:cs="Times New Roman"/>
+                <w:sz w:val="24"/>
+                <w:szCs w:val="24"/>
+              </w:rPr>
+              <w:t>ngú</w:t>
+            </w:r>
+            <w:proofErr w:type="spellEnd"/>
+            <w:r>
+              <w:rPr>
+                <w:rFonts w:ascii="Times New Roman" w:eastAsia="SimSun" w:hAnsi="Times New Roman" w:cs="Times New Roman"/>
+                <w:sz w:val="24"/>
+                <w:szCs w:val="24"/>
+              </w:rPr>
+              <w:t xml:space="preserve">’. </w:t>
             </w:r>
           </w:p>
         </w:tc>
@@ -234,8 +2628,144 @@
             <w:tcW w:w="8640" w:type="dxa"/>
           </w:tcPr>
           <w:p>
-            <w:r>
-              <w:t>Hunt, a "tang lih, lg] "tang we.</w:t>
+            <w:pPr>
+              <w:rPr>
+                <w:rFonts w:ascii="Times New Roman" w:eastAsia="SimSun" w:hAnsi="Times New Roman" w:cs="Times New Roman"/>
+                <w:sz w:val="24"/>
+                <w:szCs w:val="24"/>
+              </w:rPr>
+            </w:pPr>
+            <w:r>
+              <w:rPr>
+                <w:rFonts w:ascii="Times New Roman" w:eastAsia="SimSun" w:hAnsi="Times New Roman" w:cs="Times New Roman"/>
+                <w:sz w:val="24"/>
+                <w:szCs w:val="24"/>
+              </w:rPr>
+              <w:t>Hunt,</w:t>
+            </w:r>
+            <w:r>
+              <w:rPr>
+                <w:rFonts w:ascii="Times New Roman" w:eastAsia="SimSun" w:hAnsi="Times New Roman" w:cs="Times New Roman"/>
+                <w:sz w:val="24"/>
+                <w:szCs w:val="24"/>
+              </w:rPr>
+              <w:t xml:space="preserve"> </w:t>
+            </w:r>
+            <w:proofErr w:type="spellStart"/>
+            <w:r>
+              <w:rPr>
+                <w:rFonts w:ascii="Times New Roman" w:eastAsia="SimSun" w:hAnsi="Times New Roman" w:cs="Times New Roman"/>
+                <w:sz w:val="24"/>
+                <w:szCs w:val="24"/>
+              </w:rPr>
+              <w:t>打獵</w:t>
+            </w:r>
+            <w:proofErr w:type="spellEnd"/>
+            <w:r>
+              <w:rPr>
+                <w:rFonts w:ascii="Times New Roman" w:eastAsia="SimSun" w:hAnsi="Times New Roman" w:cs="Times New Roman"/>
+                <w:sz w:val="24"/>
+                <w:szCs w:val="24"/>
+                <w:lang w:eastAsia="zh-CN"/>
+              </w:rPr>
+              <w:t xml:space="preserve">, </w:t>
+            </w:r>
+            <w:r>
+              <w:rPr>
+                <w:rFonts w:ascii="Times New Roman" w:eastAsia="SimSun" w:hAnsi="Times New Roman" w:cs="Times New Roman"/>
+                <w:sz w:val="24"/>
+                <w:szCs w:val="24"/>
+              </w:rPr>
+              <w:t>‘</w:t>
+            </w:r>
+            <w:r>
+              <w:rPr>
+                <w:rFonts w:ascii="Times New Roman" w:eastAsia="SimSun" w:hAnsi="Times New Roman" w:cs="Times New Roman"/>
+                <w:sz w:val="24"/>
+                <w:szCs w:val="24"/>
+              </w:rPr>
+              <w:t xml:space="preserve">tang </w:t>
+            </w:r>
+            <w:proofErr w:type="spellStart"/>
+            <w:proofErr w:type="gramStart"/>
+            <w:r>
+              <w:rPr>
+                <w:rFonts w:ascii="Times New Roman" w:eastAsia="SimSun" w:hAnsi="Times New Roman" w:cs="Times New Roman"/>
+                <w:sz w:val="24"/>
+                <w:szCs w:val="24"/>
+              </w:rPr>
+              <w:t>lih</w:t>
+            </w:r>
+            <w:proofErr w:type="spellEnd"/>
+            <w:r>
+              <w:rPr>
+                <w:rFonts w:ascii="Times New Roman" w:eastAsia="SimSun" w:hAnsi="Times New Roman" w:cs="Times New Roman"/>
+                <w:sz w:val="24"/>
+                <w:szCs w:val="24"/>
+              </w:rPr>
+              <w:t xml:space="preserve">,  </w:t>
+            </w:r>
+            <w:proofErr w:type="spellStart"/>
+            <w:r>
+              <w:rPr>
+                <w:rFonts w:ascii="Times New Roman" w:eastAsia="SimSun" w:hAnsi="Times New Roman" w:cs="Times New Roman"/>
+                <w:sz w:val="24"/>
+                <w:szCs w:val="24"/>
+              </w:rPr>
+              <w:t>打圍</w:t>
+            </w:r>
+            <w:proofErr w:type="spellEnd"/>
+            <w:proofErr w:type="gramEnd"/>
+            <w:r>
+              <w:rPr>
+                <w:rFonts w:ascii="Times New Roman" w:eastAsia="SimSun" w:hAnsi="Times New Roman" w:cs="Times New Roman"/>
+                <w:sz w:val="24"/>
+                <w:szCs w:val="24"/>
+                <w:lang w:eastAsia="zh-CN"/>
+              </w:rPr>
+              <w:t>,</w:t>
+            </w:r>
+            <w:r>
+              <w:rPr>
+                <w:rFonts w:ascii="Times New Roman" w:eastAsia="SimSun" w:hAnsi="Times New Roman" w:cs="Times New Roman"/>
+                <w:sz w:val="24"/>
+                <w:szCs w:val="24"/>
+              </w:rPr>
+              <w:t>‘</w:t>
+            </w:r>
+            <w:r>
+              <w:rPr>
+                <w:rFonts w:ascii="Times New Roman" w:eastAsia="SimSun" w:hAnsi="Times New Roman" w:cs="Times New Roman"/>
+                <w:sz w:val="24"/>
+                <w:szCs w:val="24"/>
+              </w:rPr>
+              <w:t xml:space="preserve">tang </w:t>
+            </w:r>
+            <w:proofErr w:type="spellStart"/>
+            <w:r>
+              <w:rPr>
+                <w:rFonts w:ascii="Times New Roman" w:eastAsia="SimSun" w:hAnsi="Times New Roman" w:cs="Times New Roman"/>
+                <w:sz w:val="24"/>
+                <w:szCs w:val="24"/>
+              </w:rPr>
+              <w:t>w</w:t>
+            </w:r>
+            <w:r>
+              <w:rPr>
+                <w:rFonts w:ascii="Times New Roman" w:eastAsia="SimSun" w:hAnsi="Times New Roman" w:cs="Times New Roman"/>
+                <w:sz w:val="24"/>
+                <w:szCs w:val="24"/>
+              </w:rPr>
+              <w:t>é</w:t>
+            </w:r>
+            <w:proofErr w:type="spellEnd"/>
+            <w:r>
+              <w:rPr>
+                <w:rFonts w:ascii="Times New Roman" w:eastAsia="SimSun" w:hAnsi="Times New Roman" w:cs="Times New Roman"/>
+                <w:sz w:val="24"/>
+                <w:szCs w:val="24"/>
+              </w:rPr>
+              <w:t>.</w:t>
             </w:r>
           </w:p>
         </w:tc>
@@ -246,8 +2776,152 @@
             <w:tcW w:w="8640" w:type="dxa"/>
           </w:tcPr>
           <w:p>
-            <w:r>
-              <w:t>Hurdle, (wooden) AEE moh</w:t>
+            <w:pPr>
+              <w:rPr>
+                <w:rFonts w:ascii="Times New Roman" w:eastAsia="SimSun" w:hAnsi="Times New Roman" w:cs="Times New Roman"/>
+                <w:sz w:val="24"/>
+                <w:szCs w:val="24"/>
+              </w:rPr>
+            </w:pPr>
+            <w:r>
+              <w:rPr>
+                <w:rFonts w:ascii="Times New Roman" w:eastAsia="SimSun" w:hAnsi="Times New Roman" w:cs="Times New Roman"/>
+                <w:sz w:val="24"/>
+                <w:szCs w:val="24"/>
+              </w:rPr>
+              <w:t>Hurdle, (wooden)</w:t>
+            </w:r>
+            <w:r>
+              <w:rPr>
+                <w:rFonts w:ascii="Times New Roman" w:eastAsia="SimSun" w:hAnsi="Times New Roman" w:cs="Times New Roman"/>
+                <w:sz w:val="24"/>
+                <w:szCs w:val="24"/>
+                <w:lang w:eastAsia="zh-CN"/>
+              </w:rPr>
+              <w:t>木</w:t>
+            </w:r>
+            <w:r>
+              <w:rPr>
+                <w:rFonts w:ascii="Times New Roman" w:eastAsia="SimSun" w:hAnsi="Times New Roman" w:cs="Times New Roman"/>
+                <w:sz w:val="24"/>
+                <w:szCs w:val="24"/>
+                <w:lang w:eastAsia="zh-CN"/>
+              </w:rPr>
+              <w:t>頭</w:t>
+            </w:r>
+            <w:r>
+              <w:rPr>
+                <w:rFonts w:ascii="Times New Roman" w:eastAsia="SimSun" w:hAnsi="Times New Roman" w:cs="Times New Roman"/>
+                <w:sz w:val="24"/>
+                <w:szCs w:val="24"/>
+                <w:lang w:eastAsia="zh-CN"/>
+              </w:rPr>
+              <w:t>格子</w:t>
+            </w:r>
+            <w:r>
+              <w:rPr>
+                <w:rFonts w:ascii="Times New Roman" w:eastAsia="SimSun" w:hAnsi="Times New Roman" w:cs="Times New Roman" w:hint="eastAsia"/>
+                <w:sz w:val="24"/>
+                <w:szCs w:val="24"/>
+                <w:lang w:eastAsia="zh-CN"/>
+              </w:rPr>
+              <w:t>,</w:t>
+            </w:r>
+            <w:r>
+              <w:rPr>
+                <w:rFonts w:ascii="Times New Roman" w:eastAsia="SimSun" w:hAnsi="Times New Roman" w:cs="Times New Roman"/>
+                <w:sz w:val="24"/>
+                <w:szCs w:val="24"/>
+              </w:rPr>
+              <w:t xml:space="preserve"> </w:t>
+            </w:r>
+            <w:proofErr w:type="spellStart"/>
+            <w:r>
+              <w:rPr>
+                <w:rFonts w:ascii="Times New Roman" w:eastAsia="SimSun" w:hAnsi="Times New Roman" w:cs="Times New Roman"/>
+                <w:sz w:val="24"/>
+                <w:szCs w:val="24"/>
+              </w:rPr>
+              <w:t>m</w:t>
+            </w:r>
+            <w:r>
+              <w:rPr>
+                <w:rFonts w:ascii="Times New Roman" w:eastAsia="SimSun" w:hAnsi="Times New Roman" w:cs="Times New Roman"/>
+                <w:sz w:val="24"/>
+                <w:szCs w:val="24"/>
+              </w:rPr>
+              <w:t>ó</w:t>
+            </w:r>
+            <w:r>
+              <w:rPr>
+                <w:rFonts w:ascii="Times New Roman" w:eastAsia="SimSun" w:hAnsi="Times New Roman" w:cs="Times New Roman"/>
+                <w:sz w:val="24"/>
+                <w:szCs w:val="24"/>
+              </w:rPr>
+              <w:t>h</w:t>
+            </w:r>
+            <w:proofErr w:type="spellEnd"/>
+            <w:r>
+              <w:rPr>
+                <w:rFonts w:ascii="Times New Roman" w:eastAsia="SimSun" w:hAnsi="Times New Roman" w:cs="Times New Roman"/>
+                <w:sz w:val="24"/>
+                <w:szCs w:val="24"/>
+              </w:rPr>
+              <w:t xml:space="preserve"> </w:t>
+            </w:r>
+            <w:proofErr w:type="spellStart"/>
+            <w:r>
+              <w:rPr>
+                <w:rFonts w:ascii="Times New Roman" w:eastAsia="SimSun" w:hAnsi="Times New Roman" w:cs="Times New Roman"/>
+                <w:sz w:val="24"/>
+                <w:szCs w:val="24"/>
+              </w:rPr>
+              <w:t>deu</w:t>
+            </w:r>
+            <w:proofErr w:type="spellEnd"/>
+            <w:r>
+              <w:rPr>
+                <w:rFonts w:ascii="Times New Roman" w:eastAsia="SimSun" w:hAnsi="Times New Roman" w:cs="Times New Roman"/>
+                <w:sz w:val="24"/>
+                <w:szCs w:val="24"/>
+              </w:rPr>
+              <w:t xml:space="preserve"> </w:t>
+            </w:r>
+            <w:proofErr w:type="spellStart"/>
+            <w:r>
+              <w:rPr>
+                <w:rFonts w:ascii="Times New Roman" w:eastAsia="SimSun" w:hAnsi="Times New Roman" w:cs="Times New Roman"/>
+                <w:sz w:val="24"/>
+                <w:szCs w:val="24"/>
+              </w:rPr>
+              <w:t>káh</w:t>
+            </w:r>
+            <w:proofErr w:type="spellEnd"/>
+            <w:r>
+              <w:rPr>
+                <w:rFonts w:ascii="Times New Roman" w:eastAsia="SimSun" w:hAnsi="Times New Roman" w:cs="Times New Roman"/>
+                <w:sz w:val="24"/>
+                <w:szCs w:val="24"/>
+              </w:rPr>
+              <w:t xml:space="preserve"> ‘</w:t>
+            </w:r>
+            <w:proofErr w:type="spellStart"/>
+            <w:r>
+              <w:rPr>
+                <w:rFonts w:ascii="Times New Roman" w:eastAsia="SimSun" w:hAnsi="Times New Roman" w:cs="Times New Roman"/>
+                <w:sz w:val="24"/>
+                <w:szCs w:val="24"/>
+              </w:rPr>
+              <w:t>tsz</w:t>
+            </w:r>
+            <w:proofErr w:type="spellEnd"/>
+            <w:r>
+              <w:rPr>
+                <w:rFonts w:ascii="Times New Roman" w:eastAsia="SimSun" w:hAnsi="Times New Roman" w:cs="Times New Roman"/>
+                <w:sz w:val="24"/>
+                <w:szCs w:val="24"/>
+              </w:rPr>
+              <w:t xml:space="preserve">. </w:t>
             </w:r>
           </w:p>
         </w:tc>
@@ -258,8 +2932,67 @@
             <w:tcW w:w="8640" w:type="dxa"/>
           </w:tcPr>
           <w:p>
-            <w:r>
-              <w:t>Hurl, FH p’au.</w:t>
+            <w:pPr>
+              <w:rPr>
+                <w:rFonts w:ascii="Times New Roman" w:eastAsia="SimSun" w:hAnsi="Times New Roman" w:cs="Times New Roman"/>
+                <w:sz w:val="24"/>
+                <w:szCs w:val="24"/>
+              </w:rPr>
+            </w:pPr>
+            <w:proofErr w:type="gramStart"/>
+            <w:r>
+              <w:rPr>
+                <w:rFonts w:ascii="Times New Roman" w:eastAsia="SimSun" w:hAnsi="Times New Roman" w:cs="Times New Roman"/>
+                <w:sz w:val="24"/>
+                <w:szCs w:val="24"/>
+              </w:rPr>
+              <w:t xml:space="preserve">Hurl, </w:t>
+            </w:r>
+            <w:r>
+              <w:rPr>
+                <w:rFonts w:ascii="Times New Roman" w:eastAsia="SimSun" w:hAnsi="Times New Roman" w:cs="Times New Roman"/>
+                <w:sz w:val="24"/>
+                <w:szCs w:val="24"/>
+                <w:lang w:eastAsia="zh-CN"/>
+              </w:rPr>
+              <w:t xml:space="preserve"> </w:t>
+            </w:r>
+            <w:r>
+              <w:rPr>
+                <w:rFonts w:ascii="Times New Roman" w:eastAsia="SimSun" w:hAnsi="Times New Roman" w:cs="Times New Roman"/>
+                <w:sz w:val="24"/>
+                <w:szCs w:val="24"/>
+                <w:lang w:eastAsia="zh-CN"/>
+              </w:rPr>
+              <w:t>抛</w:t>
+            </w:r>
+            <w:proofErr w:type="gramEnd"/>
+            <w:r>
+              <w:rPr>
+                <w:rFonts w:ascii="Times New Roman" w:eastAsia="SimSun" w:hAnsi="Times New Roman" w:cs="Times New Roman"/>
+                <w:sz w:val="24"/>
+                <w:szCs w:val="24"/>
+                <w:lang w:eastAsia="zh-CN"/>
+              </w:rPr>
+              <w:t xml:space="preserve">, </w:t>
+            </w:r>
+            <w:proofErr w:type="spellStart"/>
+            <w:r>
+              <w:rPr>
+                <w:rFonts w:ascii="Times New Roman" w:eastAsia="SimSun" w:hAnsi="Times New Roman" w:cs="Times New Roman"/>
+                <w:sz w:val="24"/>
+                <w:szCs w:val="24"/>
+              </w:rPr>
+              <w:t>p’au</w:t>
+            </w:r>
+            <w:proofErr w:type="spellEnd"/>
+            <w:r>
+              <w:rPr>
+                <w:rFonts w:ascii="Times New Roman" w:eastAsia="SimSun" w:hAnsi="Times New Roman" w:cs="Times New Roman"/>
+                <w:sz w:val="24"/>
+                <w:szCs w:val="24"/>
+              </w:rPr>
+              <w:t>.</w:t>
             </w:r>
           </w:p>
         </w:tc>
@@ -270,8 +3003,179 @@
             <w:tcW w:w="8640" w:type="dxa"/>
           </w:tcPr>
           <w:p>
-            <w:r>
-              <w:t>Hurricane, Be gi’ fang, ae du‘</w:t>
+            <w:pPr>
+              <w:rPr>
+                <w:rFonts w:ascii="Times New Roman" w:eastAsia="SimSun" w:hAnsi="Times New Roman" w:cs="Times New Roman"/>
+                <w:sz w:val="24"/>
+                <w:szCs w:val="24"/>
+              </w:rPr>
+            </w:pPr>
+            <w:r>
+              <w:rPr>
+                <w:rFonts w:ascii="Times New Roman" w:eastAsia="SimSun" w:hAnsi="Times New Roman" w:cs="Times New Roman"/>
+                <w:sz w:val="24"/>
+                <w:szCs w:val="24"/>
+              </w:rPr>
+              <w:t xml:space="preserve">Hurricane, </w:t>
+            </w:r>
+            <w:proofErr w:type="spellStart"/>
+            <w:r>
+              <w:rPr>
+                <w:rFonts w:ascii="Times New Roman" w:eastAsia="SimSun" w:hAnsi="Times New Roman" w:cs="Times New Roman"/>
+                <w:sz w:val="24"/>
+                <w:szCs w:val="24"/>
+              </w:rPr>
+              <w:t>颶風</w:t>
+            </w:r>
+            <w:proofErr w:type="spellEnd"/>
+            <w:r>
+              <w:rPr>
+                <w:rFonts w:ascii="Times New Roman" w:eastAsia="SimSun" w:hAnsi="Times New Roman" w:cs="Times New Roman"/>
+                <w:sz w:val="24"/>
+                <w:szCs w:val="24"/>
+                <w:lang w:eastAsia="zh-CN"/>
+              </w:rPr>
+              <w:t xml:space="preserve">, </w:t>
+            </w:r>
+            <w:proofErr w:type="spellStart"/>
+            <w:r>
+              <w:rPr>
+                <w:rFonts w:ascii="Times New Roman" w:eastAsia="SimSun" w:hAnsi="Times New Roman" w:cs="Times New Roman"/>
+                <w:sz w:val="24"/>
+                <w:szCs w:val="24"/>
+              </w:rPr>
+              <w:t>g</w:t>
+            </w:r>
+            <w:r>
+              <w:rPr>
+                <w:rFonts w:ascii="Times New Roman" w:eastAsia="SimSun" w:hAnsi="Times New Roman" w:cs="Times New Roman"/>
+                <w:sz w:val="24"/>
+                <w:szCs w:val="24"/>
+              </w:rPr>
+              <w:t>ü</w:t>
+            </w:r>
+            <w:proofErr w:type="spellEnd"/>
+            <w:r>
+              <w:rPr>
+                <w:rFonts w:ascii="Times New Roman" w:eastAsia="SimSun" w:hAnsi="Times New Roman" w:cs="Times New Roman"/>
+                <w:sz w:val="24"/>
+                <w:szCs w:val="24"/>
+              </w:rPr>
+              <w:t>’</w:t>
+            </w:r>
+            <w:r>
+              <w:rPr>
+                <w:rFonts w:ascii="Times New Roman" w:eastAsia="SimSun" w:hAnsi="Times New Roman" w:cs="Times New Roman"/>
+                <w:sz w:val="24"/>
+                <w:szCs w:val="24"/>
+              </w:rPr>
+              <w:t xml:space="preserve"> </w:t>
+            </w:r>
+            <w:proofErr w:type="spellStart"/>
+            <w:proofErr w:type="gramStart"/>
+            <w:r>
+              <w:rPr>
+                <w:rFonts w:ascii="Times New Roman" w:eastAsia="SimSun" w:hAnsi="Times New Roman" w:cs="Times New Roman"/>
+                <w:sz w:val="24"/>
+                <w:szCs w:val="24"/>
+              </w:rPr>
+              <w:t>f</w:t>
+            </w:r>
+            <w:r>
+              <w:rPr>
+                <w:rFonts w:ascii="Times New Roman" w:eastAsia="SimSun" w:hAnsi="Times New Roman" w:cs="Times New Roman"/>
+                <w:sz w:val="24"/>
+                <w:szCs w:val="24"/>
+              </w:rPr>
+              <w:t>ú</w:t>
+            </w:r>
+            <w:r>
+              <w:rPr>
+                <w:rFonts w:ascii="Times New Roman" w:eastAsia="SimSun" w:hAnsi="Times New Roman" w:cs="Times New Roman"/>
+                <w:sz w:val="24"/>
+                <w:szCs w:val="24"/>
+              </w:rPr>
+              <w:t>ng</w:t>
+            </w:r>
+            <w:proofErr w:type="spellEnd"/>
+            <w:r>
+              <w:rPr>
+                <w:rFonts w:ascii="Times New Roman" w:eastAsia="SimSun" w:hAnsi="Times New Roman" w:cs="Times New Roman"/>
+                <w:sz w:val="24"/>
+                <w:szCs w:val="24"/>
+              </w:rPr>
+              <w:t xml:space="preserve">,  </w:t>
+            </w:r>
+            <w:r>
+              <w:rPr>
+                <w:rFonts w:ascii="Times New Roman" w:eastAsia="SimSun" w:hAnsi="Times New Roman" w:cs="Times New Roman"/>
+                <w:sz w:val="24"/>
+                <w:szCs w:val="24"/>
+                <w:lang w:eastAsia="zh-CN"/>
+              </w:rPr>
+              <w:t>大</w:t>
+            </w:r>
+            <w:proofErr w:type="spellStart"/>
+            <w:r>
+              <w:rPr>
+                <w:rFonts w:ascii="Times New Roman" w:eastAsia="SimSun" w:hAnsi="Times New Roman" w:cs="Times New Roman"/>
+                <w:sz w:val="24"/>
+                <w:szCs w:val="24"/>
+              </w:rPr>
+              <w:t>風</w:t>
+            </w:r>
+            <w:proofErr w:type="gramEnd"/>
+            <w:r>
+              <w:rPr>
+                <w:rFonts w:ascii="Times New Roman" w:eastAsia="SimSun" w:hAnsi="Times New Roman" w:cs="Times New Roman"/>
+                <w:sz w:val="24"/>
+                <w:szCs w:val="24"/>
+                <w:lang w:eastAsia="zh-CN"/>
+              </w:rPr>
+              <w:t>,</w:t>
+            </w:r>
+            <w:r>
+              <w:rPr>
+                <w:rFonts w:ascii="Times New Roman" w:eastAsia="SimSun" w:hAnsi="Times New Roman" w:cs="Times New Roman"/>
+                <w:sz w:val="24"/>
+                <w:szCs w:val="24"/>
+              </w:rPr>
+              <w:t>d</w:t>
+            </w:r>
+            <w:r>
+              <w:rPr>
+                <w:rFonts w:ascii="Times New Roman" w:eastAsia="SimSun" w:hAnsi="Times New Roman" w:cs="Times New Roman"/>
+                <w:sz w:val="24"/>
+                <w:szCs w:val="24"/>
+              </w:rPr>
+              <w:t>ú</w:t>
+            </w:r>
+            <w:proofErr w:type="spellEnd"/>
+            <w:r>
+              <w:rPr>
+                <w:rFonts w:ascii="Times New Roman" w:eastAsia="SimSun" w:hAnsi="Times New Roman" w:cs="Times New Roman"/>
+                <w:sz w:val="24"/>
+                <w:szCs w:val="24"/>
+              </w:rPr>
+              <w:t xml:space="preserve">’ </w:t>
+            </w:r>
+            <w:proofErr w:type="spellStart"/>
+            <w:r>
+              <w:rPr>
+                <w:rFonts w:ascii="Times New Roman" w:eastAsia="SimSun" w:hAnsi="Times New Roman" w:cs="Times New Roman"/>
+                <w:sz w:val="24"/>
+                <w:szCs w:val="24"/>
+              </w:rPr>
+              <w:t>fúng</w:t>
+            </w:r>
+            <w:proofErr w:type="spellEnd"/>
+            <w:r>
+              <w:rPr>
+                <w:rFonts w:ascii="Times New Roman" w:eastAsia="SimSun" w:hAnsi="Times New Roman" w:cs="Times New Roman"/>
+                <w:sz w:val="24"/>
+                <w:szCs w:val="24"/>
+              </w:rPr>
+              <w:t xml:space="preserve">. </w:t>
             </w:r>
           </w:p>
         </w:tc>
@@ -282,8 +3186,207 @@
             <w:tcW w:w="8640" w:type="dxa"/>
           </w:tcPr>
           <w:p>
-            <w:r>
-              <w:t>Hurried, #{- mong, Gs zah kih, ve</w:t>
+            <w:pPr>
+              <w:rPr>
+                <w:rFonts w:ascii="Times New Roman" w:eastAsia="SimSun" w:hAnsi="Times New Roman" w:cs="Times New Roman"/>
+                <w:sz w:val="24"/>
+                <w:szCs w:val="24"/>
+              </w:rPr>
+            </w:pPr>
+            <w:r>
+              <w:rPr>
+                <w:rFonts w:ascii="Times New Roman" w:eastAsia="SimSun" w:hAnsi="Times New Roman" w:cs="Times New Roman"/>
+                <w:sz w:val="24"/>
+                <w:szCs w:val="24"/>
+              </w:rPr>
+              <w:t>Hurried,</w:t>
+            </w:r>
+            <w:r>
+              <w:rPr>
+                <w:rFonts w:ascii="Times New Roman" w:eastAsia="SimSun" w:hAnsi="Times New Roman" w:cs="Times New Roman"/>
+                <w:sz w:val="24"/>
+                <w:szCs w:val="24"/>
+              </w:rPr>
+              <w:t xml:space="preserve"> </w:t>
+            </w:r>
+            <w:r>
+              <w:rPr>
+                <w:rFonts w:ascii="Times New Roman" w:eastAsia="SimSun" w:hAnsi="Times New Roman" w:cs="Times New Roman"/>
+                <w:sz w:val="24"/>
+                <w:szCs w:val="24"/>
+                <w:lang w:eastAsia="zh-CN"/>
+              </w:rPr>
+              <w:t>忙</w:t>
+            </w:r>
+            <w:r>
+              <w:rPr>
+                <w:rFonts w:ascii="Times New Roman" w:eastAsia="SimSun" w:hAnsi="Times New Roman" w:cs="Times New Roman"/>
+                <w:sz w:val="24"/>
+                <w:szCs w:val="24"/>
+                <w:lang w:eastAsia="zh-CN"/>
+              </w:rPr>
+              <w:t xml:space="preserve">, </w:t>
+            </w:r>
+            <w:proofErr w:type="spellStart"/>
+            <w:proofErr w:type="gramStart"/>
+            <w:r>
+              <w:rPr>
+                <w:rFonts w:ascii="Times New Roman" w:eastAsia="SimSun" w:hAnsi="Times New Roman" w:cs="Times New Roman"/>
+                <w:sz w:val="24"/>
+                <w:szCs w:val="24"/>
+              </w:rPr>
+              <w:t>mong</w:t>
+            </w:r>
+            <w:proofErr w:type="spellEnd"/>
+            <w:r>
+              <w:rPr>
+                <w:rFonts w:ascii="Times New Roman" w:eastAsia="SimSun" w:hAnsi="Times New Roman" w:cs="Times New Roman"/>
+                <w:sz w:val="24"/>
+                <w:szCs w:val="24"/>
+              </w:rPr>
+              <w:t xml:space="preserve">, </w:t>
+            </w:r>
+            <w:r>
+              <w:rPr>
+                <w:rFonts w:ascii="Times New Roman" w:eastAsia="SimSun" w:hAnsi="Times New Roman" w:cs="Times New Roman"/>
+                <w:sz w:val="24"/>
+                <w:szCs w:val="24"/>
+                <w:lang w:eastAsia="zh-CN"/>
+              </w:rPr>
+              <w:t xml:space="preserve"> </w:t>
+            </w:r>
+            <w:r>
+              <w:rPr>
+                <w:rFonts w:ascii="Times New Roman" w:eastAsia="SimSun" w:hAnsi="Times New Roman" w:cs="Times New Roman"/>
+                <w:sz w:val="24"/>
+                <w:szCs w:val="24"/>
+                <w:lang w:eastAsia="zh-CN"/>
+              </w:rPr>
+              <w:t>着急</w:t>
+            </w:r>
+            <w:proofErr w:type="gramEnd"/>
+            <w:r>
+              <w:rPr>
+                <w:rFonts w:ascii="Times New Roman" w:eastAsia="SimSun" w:hAnsi="Times New Roman" w:cs="Times New Roman"/>
+                <w:sz w:val="24"/>
+                <w:szCs w:val="24"/>
+                <w:lang w:eastAsia="zh-CN"/>
+              </w:rPr>
+              <w:t>,</w:t>
+            </w:r>
+            <w:r>
+              <w:rPr>
+                <w:rFonts w:ascii="Times New Roman" w:eastAsia="SimSun" w:hAnsi="Times New Roman" w:cs="Times New Roman"/>
+                <w:sz w:val="24"/>
+                <w:szCs w:val="24"/>
+              </w:rPr>
+              <w:t xml:space="preserve"> </w:t>
+            </w:r>
+            <w:proofErr w:type="spellStart"/>
+            <w:r>
+              <w:rPr>
+                <w:rFonts w:ascii="Times New Roman" w:eastAsia="SimSun" w:hAnsi="Times New Roman" w:cs="Times New Roman"/>
+                <w:sz w:val="24"/>
+                <w:szCs w:val="24"/>
+              </w:rPr>
+              <w:t>z</w:t>
+            </w:r>
+            <w:r>
+              <w:rPr>
+                <w:rFonts w:ascii="Times New Roman" w:eastAsia="SimSun" w:hAnsi="Times New Roman" w:cs="Times New Roman"/>
+                <w:sz w:val="24"/>
+                <w:szCs w:val="24"/>
+              </w:rPr>
+              <w:t>á</w:t>
+            </w:r>
+            <w:r>
+              <w:rPr>
+                <w:rFonts w:ascii="Times New Roman" w:eastAsia="SimSun" w:hAnsi="Times New Roman" w:cs="Times New Roman"/>
+                <w:sz w:val="24"/>
+                <w:szCs w:val="24"/>
+              </w:rPr>
+              <w:t>h</w:t>
+            </w:r>
+            <w:proofErr w:type="spellEnd"/>
+            <w:r>
+              <w:rPr>
+                <w:rFonts w:ascii="Times New Roman" w:eastAsia="SimSun" w:hAnsi="Times New Roman" w:cs="Times New Roman"/>
+                <w:sz w:val="24"/>
+                <w:szCs w:val="24"/>
+              </w:rPr>
+              <w:t xml:space="preserve"> </w:t>
+            </w:r>
+            <w:proofErr w:type="spellStart"/>
+            <w:r>
+              <w:rPr>
+                <w:rFonts w:ascii="Times New Roman" w:eastAsia="SimSun" w:hAnsi="Times New Roman" w:cs="Times New Roman"/>
+                <w:sz w:val="24"/>
+                <w:szCs w:val="24"/>
+              </w:rPr>
+              <w:t>kih</w:t>
+            </w:r>
+            <w:proofErr w:type="spellEnd"/>
+            <w:r>
+              <w:rPr>
+                <w:rFonts w:ascii="Times New Roman" w:eastAsia="SimSun" w:hAnsi="Times New Roman" w:cs="Times New Roman"/>
+                <w:sz w:val="24"/>
+                <w:szCs w:val="24"/>
+              </w:rPr>
+              <w:t xml:space="preserve">, </w:t>
+            </w:r>
+            <w:r>
+              <w:rPr>
+                <w:rFonts w:ascii="Times New Roman" w:eastAsia="SimSun" w:hAnsi="Times New Roman" w:cs="Times New Roman"/>
+                <w:sz w:val="24"/>
+                <w:szCs w:val="24"/>
+                <w:lang w:eastAsia="zh-CN"/>
+              </w:rPr>
+              <w:t>慌忙</w:t>
+            </w:r>
+            <w:r>
+              <w:rPr>
+                <w:rFonts w:ascii="Times New Roman" w:eastAsia="SimSun" w:hAnsi="Times New Roman" w:cs="Times New Roman"/>
+                <w:sz w:val="24"/>
+                <w:szCs w:val="24"/>
+                <w:lang w:eastAsia="zh-CN"/>
+              </w:rPr>
+              <w:t xml:space="preserve">, </w:t>
+            </w:r>
+            <w:proofErr w:type="spellStart"/>
+            <w:r>
+              <w:rPr>
+                <w:rFonts w:ascii="Times New Roman" w:eastAsia="SimSun" w:hAnsi="Times New Roman" w:cs="Times New Roman"/>
+                <w:sz w:val="24"/>
+                <w:szCs w:val="24"/>
+              </w:rPr>
+              <w:t>hwong</w:t>
+            </w:r>
+            <w:proofErr w:type="spellEnd"/>
+            <w:r>
+              <w:rPr>
+                <w:rFonts w:ascii="Times New Roman" w:eastAsia="SimSun" w:hAnsi="Times New Roman" w:cs="Times New Roman"/>
+                <w:sz w:val="24"/>
+                <w:szCs w:val="24"/>
+              </w:rPr>
+              <w:t xml:space="preserve"> </w:t>
+            </w:r>
+            <w:proofErr w:type="spellStart"/>
+            <w:r>
+              <w:rPr>
+                <w:rFonts w:ascii="Times New Roman" w:eastAsia="SimSun" w:hAnsi="Times New Roman" w:cs="Times New Roman"/>
+                <w:sz w:val="24"/>
+                <w:szCs w:val="24"/>
+              </w:rPr>
+              <w:t>mong</w:t>
+            </w:r>
+            <w:proofErr w:type="spellEnd"/>
+            <w:r>
+              <w:rPr>
+                <w:rFonts w:ascii="Times New Roman" w:eastAsia="SimSun" w:hAnsi="Times New Roman" w:cs="Times New Roman"/>
+                <w:sz w:val="24"/>
+                <w:szCs w:val="24"/>
+              </w:rPr>
+              <w:t xml:space="preserve">. </w:t>
             </w:r>
           </w:p>
         </w:tc>
@@ -294,8 +3397,117 @@
             <w:tcW w:w="8640" w:type="dxa"/>
           </w:tcPr>
           <w:p>
-            <w:r>
-              <w:t>Hurt, {g song,</w:t>
+            <w:pPr>
+              <w:rPr>
+                <w:rFonts w:ascii="Times New Roman" w:eastAsia="SimSun" w:hAnsi="Times New Roman" w:cs="Times New Roman"/>
+                <w:sz w:val="24"/>
+                <w:szCs w:val="24"/>
+              </w:rPr>
+            </w:pPr>
+            <w:r>
+              <w:rPr>
+                <w:rFonts w:ascii="Times New Roman" w:eastAsia="SimSun" w:hAnsi="Times New Roman" w:cs="Times New Roman"/>
+                <w:sz w:val="24"/>
+                <w:szCs w:val="24"/>
+              </w:rPr>
+              <w:t xml:space="preserve">Hurt, </w:t>
+            </w:r>
+            <w:proofErr w:type="spellStart"/>
+            <w:proofErr w:type="gramStart"/>
+            <w:r>
+              <w:rPr>
+                <w:rFonts w:ascii="Times New Roman" w:eastAsia="SimSun" w:hAnsi="Times New Roman" w:cs="Times New Roman"/>
+                <w:sz w:val="24"/>
+                <w:szCs w:val="24"/>
+              </w:rPr>
+              <w:t>傷</w:t>
+            </w:r>
+            <w:r>
+              <w:rPr>
+                <w:rFonts w:ascii="Times New Roman" w:eastAsia="SimSun" w:hAnsi="Times New Roman" w:cs="Times New Roman"/>
+                <w:sz w:val="24"/>
+                <w:szCs w:val="24"/>
+                <w:lang w:eastAsia="zh-CN"/>
+              </w:rPr>
+              <w:t>,</w:t>
+            </w:r>
+            <w:r>
+              <w:rPr>
+                <w:rFonts w:ascii="Times New Roman" w:eastAsia="SimSun" w:hAnsi="Times New Roman" w:cs="Times New Roman"/>
+                <w:sz w:val="24"/>
+                <w:szCs w:val="24"/>
+              </w:rPr>
+              <w:t>song</w:t>
+            </w:r>
+            <w:proofErr w:type="spellEnd"/>
+            <w:proofErr w:type="gramEnd"/>
+            <w:r>
+              <w:rPr>
+                <w:rFonts w:ascii="Times New Roman" w:eastAsia="SimSun" w:hAnsi="Times New Roman" w:cs="Times New Roman"/>
+                <w:sz w:val="24"/>
+                <w:szCs w:val="24"/>
+              </w:rPr>
+              <w:t>,</w:t>
+            </w:r>
+            <w:r>
+              <w:rPr>
+                <w:rFonts w:ascii="Times New Roman" w:eastAsia="SimSun" w:hAnsi="Times New Roman" w:cs="Times New Roman"/>
+                <w:sz w:val="24"/>
+                <w:szCs w:val="24"/>
+              </w:rPr>
+              <w:t xml:space="preserve"> </w:t>
+            </w:r>
+            <w:r>
+              <w:rPr>
+                <w:rFonts w:ascii="Times New Roman" w:eastAsia="SimSun" w:hAnsi="Times New Roman" w:cs="Times New Roman"/>
+                <w:sz w:val="24"/>
+                <w:szCs w:val="24"/>
+              </w:rPr>
+              <w:t>傷</w:t>
+            </w:r>
+            <w:r>
+              <w:rPr>
+                <w:rFonts w:ascii="Times New Roman" w:eastAsia="SimSun" w:hAnsi="Times New Roman" w:cs="Times New Roman"/>
+                <w:sz w:val="24"/>
+                <w:szCs w:val="24"/>
+                <w:lang w:eastAsia="zh-CN"/>
+              </w:rPr>
+              <w:t>害</w:t>
+            </w:r>
+            <w:r>
+              <w:rPr>
+                <w:rFonts w:ascii="Times New Roman" w:eastAsia="SimSun" w:hAnsi="Times New Roman" w:cs="Times New Roman"/>
+                <w:sz w:val="24"/>
+                <w:szCs w:val="24"/>
+                <w:lang w:eastAsia="zh-CN"/>
+              </w:rPr>
+              <w:t xml:space="preserve">, </w:t>
+            </w:r>
+            <w:r>
+              <w:rPr>
+                <w:rFonts w:ascii="Times New Roman" w:eastAsia="SimSun" w:hAnsi="Times New Roman" w:cs="Times New Roman"/>
+                <w:sz w:val="24"/>
+                <w:szCs w:val="24"/>
+              </w:rPr>
+              <w:t xml:space="preserve">song </w:t>
+            </w:r>
+            <w:proofErr w:type="spellStart"/>
+            <w:r>
+              <w:rPr>
+                <w:rFonts w:ascii="Times New Roman" w:eastAsia="SimSun" w:hAnsi="Times New Roman" w:cs="Times New Roman"/>
+                <w:sz w:val="24"/>
+                <w:szCs w:val="24"/>
+              </w:rPr>
+              <w:t>hé</w:t>
+            </w:r>
+            <w:proofErr w:type="spellEnd"/>
+            <w:r>
+              <w:rPr>
+                <w:rFonts w:ascii="Times New Roman" w:eastAsia="SimSun" w:hAnsi="Times New Roman" w:cs="Times New Roman"/>
+                <w:sz w:val="24"/>
+                <w:szCs w:val="24"/>
+              </w:rPr>
+              <w:t xml:space="preserve">’. </w:t>
             </w:r>
           </w:p>
         </w:tc>
@@ -306,8 +3518,144 @@
             <w:tcW w:w="8640" w:type="dxa"/>
           </w:tcPr>
           <w:p>
-            <w:r>
-              <w:t>Husband, AE dzang’ fa, BA nén</w:t>
+            <w:pPr>
+              <w:rPr>
+                <w:rFonts w:ascii="Times New Roman" w:eastAsia="SimSun" w:hAnsi="Times New Roman" w:cs="Times New Roman"/>
+                <w:sz w:val="24"/>
+                <w:szCs w:val="24"/>
+              </w:rPr>
+            </w:pPr>
+            <w:r>
+              <w:rPr>
+                <w:rFonts w:ascii="Times New Roman" w:eastAsia="SimSun" w:hAnsi="Times New Roman" w:cs="Times New Roman"/>
+                <w:sz w:val="24"/>
+                <w:szCs w:val="24"/>
+              </w:rPr>
+              <w:t xml:space="preserve">Husband, </w:t>
+            </w:r>
+            <w:r>
+              <w:rPr>
+                <w:rFonts w:ascii="Times New Roman" w:eastAsia="SimSun" w:hAnsi="Times New Roman" w:cs="Times New Roman"/>
+                <w:sz w:val="24"/>
+                <w:szCs w:val="24"/>
+                <w:lang w:eastAsia="zh-CN"/>
+              </w:rPr>
+              <w:t>丈夫</w:t>
+            </w:r>
+            <w:r>
+              <w:rPr>
+                <w:rFonts w:ascii="Times New Roman" w:eastAsia="SimSun" w:hAnsi="Times New Roman" w:cs="Times New Roman"/>
+                <w:sz w:val="24"/>
+                <w:szCs w:val="24"/>
+                <w:lang w:eastAsia="zh-CN"/>
+              </w:rPr>
+              <w:t>,</w:t>
+            </w:r>
+            <w:r>
+              <w:rPr>
+                <w:rFonts w:ascii="Times New Roman" w:eastAsia="SimSun" w:hAnsi="Times New Roman" w:cs="Times New Roman"/>
+                <w:sz w:val="24"/>
+                <w:szCs w:val="24"/>
+              </w:rPr>
+              <w:t xml:space="preserve"> </w:t>
+            </w:r>
+            <w:proofErr w:type="spellStart"/>
+            <w:r>
+              <w:rPr>
+                <w:rFonts w:ascii="Times New Roman" w:eastAsia="SimSun" w:hAnsi="Times New Roman" w:cs="Times New Roman"/>
+                <w:sz w:val="24"/>
+                <w:szCs w:val="24"/>
+              </w:rPr>
+              <w:t>dzang</w:t>
+            </w:r>
+            <w:proofErr w:type="spellEnd"/>
+            <w:r>
+              <w:rPr>
+                <w:rFonts w:ascii="Times New Roman" w:eastAsia="SimSun" w:hAnsi="Times New Roman" w:cs="Times New Roman"/>
+                <w:sz w:val="24"/>
+                <w:szCs w:val="24"/>
+              </w:rPr>
+              <w:t xml:space="preserve">’ </w:t>
+            </w:r>
+            <w:proofErr w:type="spellStart"/>
+            <w:r>
+              <w:rPr>
+                <w:rFonts w:ascii="Times New Roman" w:eastAsia="SimSun" w:hAnsi="Times New Roman" w:cs="Times New Roman"/>
+                <w:sz w:val="24"/>
+                <w:szCs w:val="24"/>
+              </w:rPr>
+              <w:t>f</w:t>
+            </w:r>
+            <w:r>
+              <w:rPr>
+                <w:rFonts w:ascii="Times New Roman" w:eastAsia="SimSun" w:hAnsi="Times New Roman" w:cs="Times New Roman"/>
+                <w:sz w:val="24"/>
+                <w:szCs w:val="24"/>
+              </w:rPr>
+              <w:t>ú</w:t>
+            </w:r>
+            <w:proofErr w:type="spellEnd"/>
+            <w:r>
+              <w:rPr>
+                <w:rFonts w:ascii="Times New Roman" w:eastAsia="SimSun" w:hAnsi="Times New Roman" w:cs="Times New Roman"/>
+                <w:sz w:val="24"/>
+                <w:szCs w:val="24"/>
+              </w:rPr>
+              <w:t xml:space="preserve">, </w:t>
+            </w:r>
+            <w:r>
+              <w:rPr>
+                <w:rFonts w:ascii="Times New Roman" w:eastAsia="SimSun" w:hAnsi="Times New Roman" w:cs="Times New Roman"/>
+                <w:sz w:val="24"/>
+                <w:szCs w:val="24"/>
+                <w:lang w:eastAsia="zh-CN"/>
+              </w:rPr>
+              <w:t>男人</w:t>
+            </w:r>
+            <w:r>
+              <w:rPr>
+                <w:rFonts w:ascii="Times New Roman" w:eastAsia="SimSun" w:hAnsi="Times New Roman" w:cs="Times New Roman"/>
+                <w:sz w:val="24"/>
+                <w:szCs w:val="24"/>
+                <w:lang w:eastAsia="zh-CN"/>
+              </w:rPr>
+              <w:t xml:space="preserve">, </w:t>
+            </w:r>
+            <w:proofErr w:type="spellStart"/>
+            <w:r>
+              <w:rPr>
+                <w:rFonts w:ascii="Times New Roman" w:eastAsia="SimSun" w:hAnsi="Times New Roman" w:cs="Times New Roman"/>
+                <w:sz w:val="24"/>
+                <w:szCs w:val="24"/>
+              </w:rPr>
+              <w:t>nén</w:t>
+            </w:r>
+            <w:proofErr w:type="spellEnd"/>
+            <w:r>
+              <w:rPr>
+                <w:rFonts w:ascii="Times New Roman" w:eastAsia="SimSun" w:hAnsi="Times New Roman" w:cs="Times New Roman"/>
+                <w:sz w:val="24"/>
+                <w:szCs w:val="24"/>
+              </w:rPr>
+              <w:t xml:space="preserve"> </w:t>
+            </w:r>
+            <w:proofErr w:type="spellStart"/>
+            <w:r>
+              <w:rPr>
+                <w:rFonts w:ascii="Times New Roman" w:eastAsia="SimSun" w:hAnsi="Times New Roman" w:cs="Times New Roman"/>
+                <w:sz w:val="24"/>
+                <w:szCs w:val="24"/>
+              </w:rPr>
+              <w:t>niun</w:t>
+            </w:r>
+            <w:proofErr w:type="spellEnd"/>
+            <w:r>
+              <w:rPr>
+                <w:rFonts w:ascii="Times New Roman" w:eastAsia="SimSun" w:hAnsi="Times New Roman" w:cs="Times New Roman"/>
+                <w:sz w:val="24"/>
+                <w:szCs w:val="24"/>
+              </w:rPr>
+              <w:t xml:space="preserve">. </w:t>
             </w:r>
           </w:p>
         </w:tc>
@@ -318,8 +3666,163 @@
             <w:tcW w:w="8640" w:type="dxa"/>
           </w:tcPr>
           <w:p>
-            <w:r>
-              <w:t>Husbandman, fe ming fa, i X|</w:t>
+            <w:pPr>
+              <w:rPr>
+                <w:rFonts w:ascii="Times New Roman" w:eastAsia="SimSun" w:hAnsi="Times New Roman" w:cs="Times New Roman"/>
+                <w:sz w:val="24"/>
+                <w:szCs w:val="24"/>
+              </w:rPr>
+            </w:pPr>
+            <w:r>
+              <w:rPr>
+                <w:rFonts w:ascii="Times New Roman" w:eastAsia="SimSun" w:hAnsi="Times New Roman" w:cs="Times New Roman"/>
+                <w:sz w:val="24"/>
+                <w:szCs w:val="24"/>
+              </w:rPr>
+              <w:t xml:space="preserve">Husbandman, </w:t>
+            </w:r>
+            <w:proofErr w:type="spellStart"/>
+            <w:r>
+              <w:rPr>
+                <w:rFonts w:ascii="Times New Roman" w:eastAsia="SimSun" w:hAnsi="Times New Roman" w:cs="Times New Roman"/>
+                <w:sz w:val="24"/>
+                <w:szCs w:val="24"/>
+              </w:rPr>
+              <w:t>農夫</w:t>
+            </w:r>
+            <w:proofErr w:type="spellEnd"/>
+            <w:r>
+              <w:rPr>
+                <w:rFonts w:ascii="Times New Roman" w:eastAsia="SimSun" w:hAnsi="Times New Roman" w:cs="Times New Roman"/>
+                <w:sz w:val="24"/>
+                <w:szCs w:val="24"/>
+                <w:lang w:eastAsia="zh-CN"/>
+              </w:rPr>
+              <w:t xml:space="preserve">, </w:t>
+            </w:r>
+            <w:proofErr w:type="spellStart"/>
+            <w:r>
+              <w:rPr>
+                <w:rFonts w:ascii="Times New Roman" w:eastAsia="SimSun" w:hAnsi="Times New Roman" w:cs="Times New Roman"/>
+                <w:sz w:val="24"/>
+                <w:szCs w:val="24"/>
+              </w:rPr>
+              <w:t>núng</w:t>
+            </w:r>
+            <w:proofErr w:type="spellEnd"/>
+            <w:r>
+              <w:rPr>
+                <w:rFonts w:ascii="Times New Roman" w:eastAsia="SimSun" w:hAnsi="Times New Roman" w:cs="Times New Roman"/>
+                <w:sz w:val="24"/>
+                <w:szCs w:val="24"/>
+              </w:rPr>
+              <w:t xml:space="preserve"> </w:t>
+            </w:r>
+            <w:proofErr w:type="spellStart"/>
+            <w:r>
+              <w:rPr>
+                <w:rFonts w:ascii="Times New Roman" w:eastAsia="SimSun" w:hAnsi="Times New Roman" w:cs="Times New Roman"/>
+                <w:sz w:val="24"/>
+                <w:szCs w:val="24"/>
+              </w:rPr>
+              <w:t>fú</w:t>
+            </w:r>
+            <w:proofErr w:type="spellEnd"/>
+            <w:r>
+              <w:rPr>
+                <w:rFonts w:ascii="Times New Roman" w:eastAsia="SimSun" w:hAnsi="Times New Roman" w:cs="Times New Roman"/>
+                <w:sz w:val="24"/>
+                <w:szCs w:val="24"/>
+              </w:rPr>
+              <w:t>,</w:t>
+            </w:r>
+            <w:r>
+              <w:rPr>
+                <w:rFonts w:ascii="Times New Roman" w:eastAsia="SimSun" w:hAnsi="Times New Roman" w:cs="Times New Roman"/>
+                <w:sz w:val="24"/>
+                <w:szCs w:val="24"/>
+              </w:rPr>
+              <w:t xml:space="preserve"> </w:t>
+            </w:r>
+            <w:r>
+              <w:rPr>
+                <w:rFonts w:ascii="Times New Roman" w:eastAsia="SimSun" w:hAnsi="Times New Roman" w:cs="Times New Roman"/>
+                <w:sz w:val="24"/>
+                <w:szCs w:val="24"/>
+              </w:rPr>
+              <w:t>種</w:t>
+            </w:r>
+            <w:r>
+              <w:rPr>
+                <w:rFonts w:ascii="Times New Roman" w:eastAsia="SimSun" w:hAnsi="Times New Roman" w:cs="Times New Roman"/>
+                <w:sz w:val="24"/>
+                <w:szCs w:val="24"/>
+                <w:lang w:eastAsia="zh-CN"/>
+              </w:rPr>
+              <w:t>田人</w:t>
+            </w:r>
+            <w:r>
+              <w:rPr>
+                <w:rFonts w:ascii="Times New Roman" w:eastAsia="SimSun" w:hAnsi="Times New Roman" w:cs="Times New Roman"/>
+                <w:sz w:val="24"/>
+                <w:szCs w:val="24"/>
+                <w:lang w:eastAsia="zh-CN"/>
+              </w:rPr>
+              <w:t xml:space="preserve">, </w:t>
+            </w:r>
+            <w:proofErr w:type="spellStart"/>
+            <w:r>
+              <w:rPr>
+                <w:rFonts w:ascii="Times New Roman" w:eastAsia="SimSun" w:hAnsi="Times New Roman" w:cs="Times New Roman"/>
+                <w:sz w:val="24"/>
+                <w:szCs w:val="24"/>
+              </w:rPr>
+              <w:t>tsúng</w:t>
+            </w:r>
+            <w:proofErr w:type="spellEnd"/>
+            <w:r>
+              <w:rPr>
+                <w:rFonts w:ascii="Times New Roman" w:eastAsia="SimSun" w:hAnsi="Times New Roman" w:cs="Times New Roman"/>
+                <w:sz w:val="24"/>
+                <w:szCs w:val="24"/>
+              </w:rPr>
+              <w:t xml:space="preserve">’ </w:t>
+            </w:r>
+            <w:proofErr w:type="spellStart"/>
+            <w:r>
+              <w:rPr>
+                <w:rFonts w:ascii="Times New Roman" w:eastAsia="SimSun" w:hAnsi="Times New Roman" w:cs="Times New Roman"/>
+                <w:sz w:val="24"/>
+                <w:szCs w:val="24"/>
+              </w:rPr>
+              <w:t>dien</w:t>
+            </w:r>
+            <w:proofErr w:type="spellEnd"/>
+            <w:r>
+              <w:rPr>
+                <w:rFonts w:ascii="Times New Roman" w:eastAsia="SimSun" w:hAnsi="Times New Roman" w:cs="Times New Roman"/>
+                <w:sz w:val="24"/>
+                <w:szCs w:val="24"/>
+              </w:rPr>
+              <w:t xml:space="preserve"> </w:t>
+            </w:r>
+            <w:proofErr w:type="spellStart"/>
+            <w:r>
+              <w:rPr>
+                <w:rFonts w:ascii="Times New Roman" w:eastAsia="SimSun" w:hAnsi="Times New Roman" w:cs="Times New Roman"/>
+                <w:sz w:val="24"/>
+                <w:szCs w:val="24"/>
+              </w:rPr>
+              <w:t>niun</w:t>
+            </w:r>
+            <w:proofErr w:type="spellEnd"/>
+            <w:r>
+              <w:rPr>
+                <w:rFonts w:ascii="Times New Roman" w:eastAsia="SimSun" w:hAnsi="Times New Roman" w:cs="Times New Roman"/>
+                <w:sz w:val="24"/>
+                <w:szCs w:val="24"/>
+              </w:rPr>
+              <w:t xml:space="preserve">. </w:t>
             </w:r>
           </w:p>
         </w:tc>
@@ -330,8 +3833,164 @@
             <w:tcW w:w="8640" w:type="dxa"/>
           </w:tcPr>
           <w:p>
-            <w:r>
-              <w:t>Husk, # k’ong,</w:t>
+            <w:pPr>
+              <w:rPr>
+                <w:rFonts w:ascii="Times New Roman" w:eastAsia="SimSun" w:hAnsi="Times New Roman" w:cs="Times New Roman"/>
+                <w:sz w:val="24"/>
+                <w:szCs w:val="24"/>
+              </w:rPr>
+            </w:pPr>
+            <w:r>
+              <w:rPr>
+                <w:rFonts w:ascii="Times New Roman" w:eastAsia="SimSun" w:hAnsi="Times New Roman" w:cs="Times New Roman"/>
+                <w:sz w:val="24"/>
+                <w:szCs w:val="24"/>
+              </w:rPr>
+              <w:t xml:space="preserve">Husk, </w:t>
+            </w:r>
+            <w:r>
+              <w:rPr>
+                <w:rFonts w:ascii="Times New Roman" w:eastAsia="SimSun" w:hAnsi="Times New Roman" w:cs="Times New Roman"/>
+                <w:sz w:val="24"/>
+                <w:szCs w:val="24"/>
+                <w:lang w:eastAsia="zh-CN"/>
+              </w:rPr>
+              <w:t>糠</w:t>
+            </w:r>
+            <w:r>
+              <w:rPr>
+                <w:rFonts w:ascii="Times New Roman" w:eastAsia="SimSun" w:hAnsi="Times New Roman" w:cs="Times New Roman"/>
+                <w:sz w:val="24"/>
+                <w:szCs w:val="24"/>
+                <w:lang w:eastAsia="zh-CN"/>
+              </w:rPr>
+              <w:t xml:space="preserve">, </w:t>
+            </w:r>
+            <w:proofErr w:type="spellStart"/>
+            <w:r>
+              <w:rPr>
+                <w:rFonts w:ascii="Times New Roman" w:eastAsia="SimSun" w:hAnsi="Times New Roman" w:cs="Times New Roman"/>
+                <w:sz w:val="24"/>
+                <w:szCs w:val="24"/>
+              </w:rPr>
+              <w:t>k’ong</w:t>
+            </w:r>
+            <w:proofErr w:type="spellEnd"/>
+            <w:r>
+              <w:rPr>
+                <w:rFonts w:ascii="Times New Roman" w:eastAsia="SimSun" w:hAnsi="Times New Roman" w:cs="Times New Roman"/>
+                <w:sz w:val="24"/>
+                <w:szCs w:val="24"/>
+              </w:rPr>
+              <w:t>,</w:t>
+            </w:r>
+            <w:r>
+              <w:rPr>
+                <w:rFonts w:ascii="Times New Roman" w:eastAsia="SimSun" w:hAnsi="Times New Roman" w:cs="Times New Roman"/>
+                <w:sz w:val="24"/>
+                <w:szCs w:val="24"/>
+              </w:rPr>
+              <w:t xml:space="preserve"> </w:t>
+            </w:r>
+            <w:r>
+              <w:rPr>
+                <w:rFonts w:ascii="Times New Roman" w:eastAsia="SimSun" w:hAnsi="Times New Roman" w:cs="Times New Roman"/>
+                <w:sz w:val="24"/>
+                <w:szCs w:val="24"/>
+                <w:lang w:eastAsia="zh-CN"/>
+              </w:rPr>
+              <w:t>皮</w:t>
+            </w:r>
+            <w:r>
+              <w:rPr>
+                <w:rFonts w:ascii="Times New Roman" w:eastAsia="SimSun" w:hAnsi="Times New Roman" w:cs="Times New Roman"/>
+                <w:sz w:val="24"/>
+                <w:szCs w:val="24"/>
+                <w:lang w:eastAsia="zh-CN"/>
+              </w:rPr>
+              <w:t xml:space="preserve">, </w:t>
+            </w:r>
+            <w:proofErr w:type="spellStart"/>
+            <w:r>
+              <w:rPr>
+                <w:rFonts w:ascii="Times New Roman" w:eastAsia="SimSun" w:hAnsi="Times New Roman" w:cs="Times New Roman"/>
+                <w:sz w:val="24"/>
+                <w:szCs w:val="24"/>
+              </w:rPr>
+              <w:t>bí</w:t>
+            </w:r>
+            <w:proofErr w:type="spellEnd"/>
+            <w:r>
+              <w:rPr>
+                <w:rFonts w:ascii="Times New Roman" w:eastAsia="SimSun" w:hAnsi="Times New Roman" w:cs="Times New Roman"/>
+                <w:sz w:val="24"/>
+                <w:szCs w:val="24"/>
+              </w:rPr>
+              <w:t>, (bran)</w:t>
+            </w:r>
+            <w:proofErr w:type="gramStart"/>
+            <w:r>
+              <w:rPr>
+                <w:rFonts w:ascii="Times New Roman" w:eastAsia="SimSun" w:hAnsi="Times New Roman" w:cs="Times New Roman"/>
+                <w:sz w:val="24"/>
+                <w:szCs w:val="24"/>
+                <w:lang w:eastAsia="zh-CN"/>
+              </w:rPr>
+              <w:t>麸皮</w:t>
+            </w:r>
+            <w:r>
+              <w:rPr>
+                <w:rFonts w:ascii="Times New Roman" w:eastAsia="SimSun" w:hAnsi="Times New Roman" w:cs="Times New Roman"/>
+                <w:sz w:val="24"/>
+                <w:szCs w:val="24"/>
+                <w:lang w:eastAsia="zh-CN"/>
+              </w:rPr>
+              <w:t xml:space="preserve">, </w:t>
+            </w:r>
+            <w:r>
+              <w:rPr>
+                <w:rFonts w:ascii="Times New Roman" w:eastAsia="SimSun" w:hAnsi="Times New Roman" w:cs="Times New Roman"/>
+                <w:sz w:val="24"/>
+                <w:szCs w:val="24"/>
+              </w:rPr>
+              <w:t xml:space="preserve"> </w:t>
+            </w:r>
+            <w:proofErr w:type="spellStart"/>
+            <w:r>
+              <w:rPr>
+                <w:rFonts w:ascii="Times New Roman" w:eastAsia="SimSun" w:hAnsi="Times New Roman" w:cs="Times New Roman"/>
+                <w:sz w:val="24"/>
+                <w:szCs w:val="24"/>
+              </w:rPr>
+              <w:t>fú</w:t>
+            </w:r>
+            <w:proofErr w:type="spellEnd"/>
+            <w:proofErr w:type="gramEnd"/>
+            <w:r>
+              <w:rPr>
+                <w:rFonts w:ascii="Times New Roman" w:eastAsia="SimSun" w:hAnsi="Times New Roman" w:cs="Times New Roman"/>
+                <w:sz w:val="24"/>
+                <w:szCs w:val="24"/>
+              </w:rPr>
+              <w:t xml:space="preserve"> </w:t>
+            </w:r>
+            <w:proofErr w:type="spellStart"/>
+            <w:r>
+              <w:rPr>
+                <w:rFonts w:ascii="Times New Roman" w:eastAsia="SimSun" w:hAnsi="Times New Roman" w:cs="Times New Roman"/>
+                <w:sz w:val="24"/>
+                <w:szCs w:val="24"/>
+              </w:rPr>
+              <w:t>bí</w:t>
+            </w:r>
+            <w:proofErr w:type="spellEnd"/>
+            <w:r>
+              <w:rPr>
+                <w:rFonts w:ascii="Times New Roman" w:eastAsia="SimSun" w:hAnsi="Times New Roman" w:cs="Times New Roman"/>
+                <w:sz w:val="24"/>
+                <w:szCs w:val="24"/>
+              </w:rPr>
+              <w:t xml:space="preserve">. </w:t>
             </w:r>
           </w:p>
         </w:tc>
@@ -342,13 +4001,171 @@
             <w:tcW w:w="8640" w:type="dxa"/>
           </w:tcPr>
           <w:p>
+            <w:pPr>
+              <w:rPr>
+                <w:rFonts w:ascii="Times New Roman" w:eastAsia="SimSun" w:hAnsi="Times New Roman" w:cs="Times New Roman"/>
+                <w:sz w:val="24"/>
+                <w:szCs w:val="24"/>
+              </w:rPr>
+            </w:pPr>
             <w:proofErr w:type="gramStart"/>
             <w:r>
-              <w:t>Hut,  ‘</w:t>
+              <w:rPr>
+                <w:rFonts w:ascii="Times New Roman" w:eastAsia="SimSun" w:hAnsi="Times New Roman" w:cs="Times New Roman"/>
+                <w:sz w:val="24"/>
+                <w:szCs w:val="24"/>
+              </w:rPr>
+              <w:lastRenderedPageBreak/>
+              <w:t xml:space="preserve">Hut, </w:t>
+            </w:r>
+            <w:r>
+              <w:rPr>
+                <w:rFonts w:ascii="Times New Roman" w:eastAsia="SimSun" w:hAnsi="Times New Roman" w:cs="Times New Roman"/>
+                <w:sz w:val="24"/>
+                <w:szCs w:val="24"/>
+              </w:rPr>
+              <w:t xml:space="preserve"> </w:t>
+            </w:r>
+            <w:r>
+              <w:rPr>
+                <w:rFonts w:ascii="Times New Roman" w:eastAsia="SimSun" w:hAnsi="Times New Roman" w:cs="Times New Roman"/>
+                <w:sz w:val="24"/>
+                <w:szCs w:val="24"/>
+                <w:lang w:eastAsia="zh-CN"/>
+              </w:rPr>
+              <w:t>草棚</w:t>
             </w:r>
             <w:proofErr w:type="gramEnd"/>
             <w:r>
-              <w:t>t'sau bang, eA mau bang,</w:t>
+              <w:rPr>
+                <w:rFonts w:ascii="Times New Roman" w:eastAsia="SimSun" w:hAnsi="Times New Roman" w:cs="Times New Roman"/>
+                <w:sz w:val="24"/>
+                <w:szCs w:val="24"/>
+                <w:lang w:eastAsia="zh-CN"/>
+              </w:rPr>
+              <w:t xml:space="preserve">, </w:t>
+            </w:r>
+            <w:r>
+              <w:rPr>
+                <w:rFonts w:ascii="Times New Roman" w:eastAsia="SimSun" w:hAnsi="Times New Roman" w:cs="Times New Roman"/>
+                <w:sz w:val="24"/>
+                <w:szCs w:val="24"/>
+              </w:rPr>
+              <w:t>‘</w:t>
+            </w:r>
+            <w:proofErr w:type="spellStart"/>
+            <w:r>
+              <w:rPr>
+                <w:rFonts w:ascii="Times New Roman" w:eastAsia="SimSun" w:hAnsi="Times New Roman" w:cs="Times New Roman"/>
+                <w:sz w:val="24"/>
+                <w:szCs w:val="24"/>
+              </w:rPr>
+              <w:t>t'sau</w:t>
+            </w:r>
+            <w:proofErr w:type="spellEnd"/>
+            <w:r>
+              <w:rPr>
+                <w:rFonts w:ascii="Times New Roman" w:eastAsia="SimSun" w:hAnsi="Times New Roman" w:cs="Times New Roman"/>
+                <w:sz w:val="24"/>
+                <w:szCs w:val="24"/>
+              </w:rPr>
+              <w:t xml:space="preserve"> bang, </w:t>
+            </w:r>
+            <w:r>
+              <w:rPr>
+                <w:rFonts w:ascii="Times New Roman" w:eastAsia="SimSun" w:hAnsi="Times New Roman" w:cs="Times New Roman"/>
+                <w:sz w:val="24"/>
+                <w:szCs w:val="24"/>
+                <w:lang w:eastAsia="zh-CN"/>
+              </w:rPr>
+              <w:t>茅棚</w:t>
+            </w:r>
+            <w:r>
+              <w:rPr>
+                <w:rFonts w:ascii="Times New Roman" w:eastAsia="SimSun" w:hAnsi="Times New Roman" w:cs="Times New Roman"/>
+                <w:sz w:val="24"/>
+                <w:szCs w:val="24"/>
+                <w:lang w:eastAsia="zh-CN"/>
+              </w:rPr>
+              <w:t>,</w:t>
+            </w:r>
+            <w:r>
+              <w:rPr>
+                <w:rFonts w:ascii="Times New Roman" w:eastAsia="SimSun" w:hAnsi="Times New Roman" w:cs="Times New Roman"/>
+                <w:sz w:val="24"/>
+                <w:szCs w:val="24"/>
+              </w:rPr>
+              <w:t xml:space="preserve"> </w:t>
+            </w:r>
+            <w:proofErr w:type="spellStart"/>
+            <w:r>
+              <w:rPr>
+                <w:rFonts w:ascii="Times New Roman" w:eastAsia="SimSun" w:hAnsi="Times New Roman" w:cs="Times New Roman"/>
+                <w:sz w:val="24"/>
+                <w:szCs w:val="24"/>
+              </w:rPr>
+              <w:t>mau</w:t>
+            </w:r>
+            <w:proofErr w:type="spellEnd"/>
+            <w:r>
+              <w:rPr>
+                <w:rFonts w:ascii="Times New Roman" w:eastAsia="SimSun" w:hAnsi="Times New Roman" w:cs="Times New Roman"/>
+                <w:sz w:val="24"/>
+                <w:szCs w:val="24"/>
+              </w:rPr>
+              <w:t xml:space="preserve"> bang,</w:t>
+            </w:r>
+            <w:r>
+              <w:rPr>
+                <w:rFonts w:ascii="Times New Roman" w:eastAsia="SimSun" w:hAnsi="Times New Roman" w:cs="Times New Roman"/>
+                <w:sz w:val="24"/>
+                <w:szCs w:val="24"/>
+              </w:rPr>
+              <w:t xml:space="preserve"> (watch hut) </w:t>
+            </w:r>
+            <w:r>
+              <w:rPr>
+                <w:rFonts w:ascii="Times New Roman" w:eastAsia="SimSun" w:hAnsi="Times New Roman" w:cs="Times New Roman"/>
+                <w:sz w:val="24"/>
+                <w:szCs w:val="24"/>
+                <w:lang w:eastAsia="zh-CN"/>
+              </w:rPr>
+              <w:t>更舍</w:t>
+            </w:r>
+            <w:r>
+              <w:rPr>
+                <w:rFonts w:ascii="Times New Roman" w:eastAsia="SimSun" w:hAnsi="Times New Roman" w:cs="Times New Roman"/>
+                <w:sz w:val="24"/>
+                <w:szCs w:val="24"/>
+                <w:lang w:eastAsia="zh-CN"/>
+              </w:rPr>
+              <w:t xml:space="preserve">, </w:t>
+            </w:r>
+            <w:r>
+              <w:rPr>
+                <w:rFonts w:ascii="Times New Roman" w:eastAsia="SimSun" w:hAnsi="Times New Roman" w:cs="Times New Roman"/>
+                <w:sz w:val="24"/>
+                <w:szCs w:val="24"/>
+              </w:rPr>
+              <w:t xml:space="preserve">kang </w:t>
+            </w:r>
+            <w:proofErr w:type="spellStart"/>
+            <w:r>
+              <w:rPr>
+                <w:rFonts w:ascii="Times New Roman" w:eastAsia="SimSun" w:hAnsi="Times New Roman" w:cs="Times New Roman"/>
+                <w:sz w:val="24"/>
+                <w:szCs w:val="24"/>
+              </w:rPr>
+              <w:t>só</w:t>
+            </w:r>
+            <w:proofErr w:type="spellEnd"/>
+            <w:r>
+              <w:rPr>
+                <w:rFonts w:ascii="Times New Roman" w:eastAsia="SimSun" w:hAnsi="Times New Roman" w:cs="Times New Roman"/>
+                <w:sz w:val="24"/>
+                <w:szCs w:val="24"/>
+              </w:rPr>
+              <w:t xml:space="preserve">’. </w:t>
             </w:r>
           </w:p>
         </w:tc>
@@ -359,8 +4176,110 @@
             <w:tcW w:w="8640" w:type="dxa"/>
           </w:tcPr>
           <w:p>
-            <w:r>
-              <w:t>Hymn, i SZ, Ae sung‘ 82.</w:t>
+            <w:pPr>
+              <w:rPr>
+                <w:rFonts w:ascii="Times New Roman" w:eastAsia="SimSun" w:hAnsi="Times New Roman" w:cs="Times New Roman"/>
+                <w:sz w:val="24"/>
+                <w:szCs w:val="24"/>
+              </w:rPr>
+            </w:pPr>
+            <w:r>
+              <w:rPr>
+                <w:rFonts w:ascii="Times New Roman" w:eastAsia="SimSun" w:hAnsi="Times New Roman" w:cs="Times New Roman"/>
+                <w:sz w:val="24"/>
+                <w:szCs w:val="24"/>
+              </w:rPr>
+              <w:t xml:space="preserve">Hymn, </w:t>
+            </w:r>
+            <w:r>
+              <w:rPr>
+                <w:rFonts w:ascii="Times New Roman" w:eastAsia="SimSun" w:hAnsi="Times New Roman" w:cs="Times New Roman"/>
+                <w:sz w:val="24"/>
+                <w:szCs w:val="24"/>
+              </w:rPr>
+              <w:t>詩</w:t>
+            </w:r>
+            <w:r>
+              <w:rPr>
+                <w:rFonts w:ascii="Times New Roman" w:eastAsia="SimSun" w:hAnsi="Times New Roman" w:cs="Times New Roman"/>
+                <w:sz w:val="24"/>
+                <w:szCs w:val="24"/>
+                <w:lang w:eastAsia="zh-CN"/>
+              </w:rPr>
+              <w:t xml:space="preserve">, </w:t>
+            </w:r>
+            <w:proofErr w:type="spellStart"/>
+            <w:proofErr w:type="gramStart"/>
+            <w:r>
+              <w:rPr>
+                <w:rFonts w:ascii="Times New Roman" w:eastAsia="SimSun" w:hAnsi="Times New Roman" w:cs="Times New Roman"/>
+                <w:sz w:val="24"/>
+                <w:szCs w:val="24"/>
+              </w:rPr>
+              <w:t>sz</w:t>
+            </w:r>
+            <w:proofErr w:type="spellEnd"/>
+            <w:r>
+              <w:rPr>
+                <w:rFonts w:ascii="Times New Roman" w:eastAsia="SimSun" w:hAnsi="Times New Roman" w:cs="Times New Roman"/>
+                <w:sz w:val="24"/>
+                <w:szCs w:val="24"/>
+              </w:rPr>
+              <w:t xml:space="preserve">, </w:t>
+            </w:r>
+            <w:r>
+              <w:rPr>
+                <w:rFonts w:ascii="Times New Roman" w:eastAsia="SimSun" w:hAnsi="Times New Roman" w:cs="Times New Roman"/>
+                <w:sz w:val="24"/>
+                <w:szCs w:val="24"/>
+              </w:rPr>
+              <w:t xml:space="preserve"> </w:t>
+            </w:r>
+            <w:proofErr w:type="spellStart"/>
+            <w:r>
+              <w:rPr>
+                <w:rFonts w:ascii="Times New Roman" w:eastAsia="SimSun" w:hAnsi="Times New Roman" w:cs="Times New Roman"/>
+                <w:sz w:val="24"/>
+                <w:szCs w:val="24"/>
+              </w:rPr>
+              <w:t>聖詩</w:t>
+            </w:r>
+            <w:proofErr w:type="spellEnd"/>
+            <w:proofErr w:type="gramEnd"/>
+            <w:r>
+              <w:rPr>
+                <w:rFonts w:ascii="Times New Roman" w:eastAsia="SimSun" w:hAnsi="Times New Roman" w:cs="Times New Roman"/>
+                <w:sz w:val="24"/>
+                <w:szCs w:val="24"/>
+                <w:lang w:eastAsia="zh-CN"/>
+              </w:rPr>
+              <w:t xml:space="preserve">, </w:t>
+            </w:r>
+            <w:r>
+              <w:rPr>
+                <w:rFonts w:ascii="Times New Roman" w:eastAsia="SimSun" w:hAnsi="Times New Roman" w:cs="Times New Roman"/>
+                <w:sz w:val="24"/>
+                <w:szCs w:val="24"/>
+              </w:rPr>
+              <w:t xml:space="preserve">sung‘ </w:t>
+            </w:r>
+            <w:proofErr w:type="spellStart"/>
+            <w:r>
+              <w:rPr>
+                <w:rFonts w:ascii="Times New Roman" w:eastAsia="SimSun" w:hAnsi="Times New Roman" w:cs="Times New Roman"/>
+                <w:sz w:val="24"/>
+                <w:szCs w:val="24"/>
+              </w:rPr>
+              <w:t>sz</w:t>
+            </w:r>
+            <w:proofErr w:type="spellEnd"/>
+            <w:r>
+              <w:rPr>
+                <w:rFonts w:ascii="Times New Roman" w:eastAsia="SimSun" w:hAnsi="Times New Roman" w:cs="Times New Roman"/>
+                <w:sz w:val="24"/>
+                <w:szCs w:val="24"/>
+              </w:rPr>
+              <w:t>.</w:t>
             </w:r>
           </w:p>
         </w:tc>
@@ -371,8 +4290,262 @@
             <w:tcW w:w="8640" w:type="dxa"/>
           </w:tcPr>
           <w:p>
-            <w:r>
-              <w:t>Hypocrite, BS =a A ka maut</w:t>
+            <w:pPr>
+              <w:rPr>
+                <w:rFonts w:ascii="Times New Roman" w:eastAsia="SimSun" w:hAnsi="Times New Roman" w:cs="Times New Roman"/>
+                <w:sz w:val="24"/>
+                <w:szCs w:val="24"/>
+              </w:rPr>
+            </w:pPr>
+            <w:r>
+              <w:rPr>
+                <w:rFonts w:ascii="Times New Roman" w:eastAsia="SimSun" w:hAnsi="Times New Roman" w:cs="Times New Roman"/>
+                <w:sz w:val="24"/>
+                <w:szCs w:val="24"/>
+              </w:rPr>
+              <w:t xml:space="preserve">Hypocrite, </w:t>
+            </w:r>
+            <w:r>
+              <w:rPr>
+                <w:rFonts w:ascii="Times New Roman" w:eastAsia="SimSun" w:hAnsi="Times New Roman" w:cs="Times New Roman"/>
+                <w:sz w:val="24"/>
+                <w:szCs w:val="24"/>
+              </w:rPr>
+              <w:t>假貌為善個人</w:t>
+            </w:r>
+            <w:r>
+              <w:rPr>
+                <w:rFonts w:ascii="Times New Roman" w:eastAsia="SimSun" w:hAnsi="Times New Roman" w:cs="Times New Roman"/>
+                <w:sz w:val="24"/>
+                <w:szCs w:val="24"/>
+                <w:lang w:eastAsia="zh-CN"/>
+              </w:rPr>
+              <w:t xml:space="preserve">, </w:t>
+            </w:r>
+            <w:r>
+              <w:rPr>
+                <w:rFonts w:ascii="Times New Roman" w:eastAsia="SimSun" w:hAnsi="Times New Roman" w:cs="Times New Roman"/>
+                <w:sz w:val="24"/>
+                <w:szCs w:val="24"/>
+              </w:rPr>
+              <w:t>‘</w:t>
+            </w:r>
+            <w:proofErr w:type="spellStart"/>
+            <w:r>
+              <w:rPr>
+                <w:rFonts w:ascii="Times New Roman" w:eastAsia="SimSun" w:hAnsi="Times New Roman" w:cs="Times New Roman"/>
+                <w:sz w:val="24"/>
+                <w:szCs w:val="24"/>
+              </w:rPr>
+              <w:t>ká</w:t>
+            </w:r>
+            <w:proofErr w:type="spellEnd"/>
+            <w:r>
+              <w:rPr>
+                <w:rFonts w:ascii="Times New Roman" w:eastAsia="SimSun" w:hAnsi="Times New Roman" w:cs="Times New Roman"/>
+                <w:sz w:val="24"/>
+                <w:szCs w:val="24"/>
+              </w:rPr>
+              <w:t xml:space="preserve"> </w:t>
+            </w:r>
+            <w:proofErr w:type="spellStart"/>
+            <w:r>
+              <w:rPr>
+                <w:rFonts w:ascii="Times New Roman" w:eastAsia="SimSun" w:hAnsi="Times New Roman" w:cs="Times New Roman"/>
+                <w:sz w:val="24"/>
+                <w:szCs w:val="24"/>
+              </w:rPr>
+              <w:t>mau</w:t>
+            </w:r>
+            <w:proofErr w:type="spellEnd"/>
+            <w:r>
+              <w:rPr>
+                <w:rFonts w:ascii="Times New Roman" w:eastAsia="SimSun" w:hAnsi="Times New Roman" w:cs="Times New Roman"/>
+                <w:sz w:val="24"/>
+                <w:szCs w:val="24"/>
+              </w:rPr>
+              <w:t xml:space="preserve">’ </w:t>
+            </w:r>
+            <w:proofErr w:type="spellStart"/>
+            <w:r>
+              <w:rPr>
+                <w:rFonts w:ascii="Times New Roman" w:eastAsia="SimSun" w:hAnsi="Times New Roman" w:cs="Times New Roman"/>
+                <w:sz w:val="24"/>
+                <w:szCs w:val="24"/>
+              </w:rPr>
+              <w:t>wé</w:t>
+            </w:r>
+            <w:proofErr w:type="spellEnd"/>
+            <w:r>
+              <w:rPr>
+                <w:rFonts w:ascii="Times New Roman" w:eastAsia="SimSun" w:hAnsi="Times New Roman" w:cs="Times New Roman"/>
+                <w:sz w:val="24"/>
+                <w:szCs w:val="24"/>
+              </w:rPr>
+              <w:t xml:space="preserve"> ‘</w:t>
+            </w:r>
+            <w:proofErr w:type="spellStart"/>
+            <w:r>
+              <w:rPr>
+                <w:rFonts w:ascii="Times New Roman" w:eastAsia="SimSun" w:hAnsi="Times New Roman" w:cs="Times New Roman"/>
+                <w:sz w:val="24"/>
+                <w:szCs w:val="24"/>
+              </w:rPr>
+              <w:t>zén</w:t>
+            </w:r>
+            <w:proofErr w:type="spellEnd"/>
+            <w:r>
+              <w:rPr>
+                <w:rFonts w:ascii="Times New Roman" w:eastAsia="SimSun" w:hAnsi="Times New Roman" w:cs="Times New Roman"/>
+                <w:sz w:val="24"/>
+                <w:szCs w:val="24"/>
+              </w:rPr>
+              <w:t xml:space="preserve"> </w:t>
+            </w:r>
+            <w:proofErr w:type="spellStart"/>
+            <w:r>
+              <w:rPr>
+                <w:rFonts w:ascii="Times New Roman" w:eastAsia="SimSun" w:hAnsi="Times New Roman" w:cs="Times New Roman"/>
+                <w:sz w:val="24"/>
+                <w:szCs w:val="24"/>
+              </w:rPr>
+              <w:t>kú</w:t>
+            </w:r>
+            <w:proofErr w:type="spellEnd"/>
+            <w:r>
+              <w:rPr>
+                <w:rFonts w:ascii="Times New Roman" w:eastAsia="SimSun" w:hAnsi="Times New Roman" w:cs="Times New Roman"/>
+                <w:sz w:val="24"/>
+                <w:szCs w:val="24"/>
+              </w:rPr>
+              <w:t xml:space="preserve">’ </w:t>
+            </w:r>
+            <w:proofErr w:type="spellStart"/>
+            <w:r>
+              <w:rPr>
+                <w:rFonts w:ascii="Times New Roman" w:eastAsia="SimSun" w:hAnsi="Times New Roman" w:cs="Times New Roman"/>
+                <w:sz w:val="24"/>
+                <w:szCs w:val="24"/>
+              </w:rPr>
+              <w:t>niun</w:t>
+            </w:r>
+            <w:proofErr w:type="spellEnd"/>
+            <w:r>
+              <w:rPr>
+                <w:rFonts w:ascii="Times New Roman" w:eastAsia="SimSun" w:hAnsi="Times New Roman" w:cs="Times New Roman"/>
+                <w:sz w:val="24"/>
+                <w:szCs w:val="24"/>
+              </w:rPr>
+              <w:t>,</w:t>
+            </w:r>
+            <w:r>
+              <w:rPr>
+                <w:rFonts w:ascii="Times New Roman" w:eastAsia="SimSun" w:hAnsi="Times New Roman" w:cs="Times New Roman"/>
+                <w:sz w:val="24"/>
+                <w:szCs w:val="24"/>
+                <w:lang w:eastAsia="zh-CN"/>
+              </w:rPr>
+              <w:t xml:space="preserve"> </w:t>
+            </w:r>
+            <w:proofErr w:type="gramStart"/>
+            <w:r>
+              <w:rPr>
+                <w:rFonts w:ascii="Times New Roman" w:eastAsia="SimSun" w:hAnsi="Times New Roman" w:cs="Times New Roman"/>
+                <w:sz w:val="24"/>
+                <w:szCs w:val="24"/>
+                <w:lang w:eastAsia="zh-CN"/>
+              </w:rPr>
+              <w:t>假装修行人</w:t>
+            </w:r>
+            <w:r>
+              <w:rPr>
+                <w:rFonts w:ascii="Times New Roman" w:eastAsia="SimSun" w:hAnsi="Times New Roman" w:cs="Times New Roman"/>
+                <w:sz w:val="24"/>
+                <w:szCs w:val="24"/>
+                <w:lang w:eastAsia="zh-CN"/>
+              </w:rPr>
+              <w:t xml:space="preserve">, </w:t>
+            </w:r>
+            <w:r>
+              <w:rPr>
+                <w:rFonts w:ascii="Times New Roman" w:eastAsia="SimSun" w:hAnsi="Times New Roman" w:cs="Times New Roman"/>
+                <w:sz w:val="24"/>
+                <w:szCs w:val="24"/>
+              </w:rPr>
+              <w:t xml:space="preserve"> ‘</w:t>
+            </w:r>
+            <w:proofErr w:type="spellStart"/>
+            <w:proofErr w:type="gramEnd"/>
+            <w:r>
+              <w:rPr>
+                <w:rFonts w:ascii="Times New Roman" w:eastAsia="SimSun" w:hAnsi="Times New Roman" w:cs="Times New Roman"/>
+                <w:sz w:val="24"/>
+                <w:szCs w:val="24"/>
+              </w:rPr>
+              <w:t>ká</w:t>
+            </w:r>
+            <w:proofErr w:type="spellEnd"/>
+            <w:r>
+              <w:rPr>
+                <w:rFonts w:ascii="Times New Roman" w:eastAsia="SimSun" w:hAnsi="Times New Roman" w:cs="Times New Roman"/>
+                <w:sz w:val="24"/>
+                <w:szCs w:val="24"/>
+              </w:rPr>
+              <w:t xml:space="preserve"> </w:t>
+            </w:r>
+            <w:proofErr w:type="spellStart"/>
+            <w:r>
+              <w:rPr>
+                <w:rFonts w:ascii="Times New Roman" w:eastAsia="SimSun" w:hAnsi="Times New Roman" w:cs="Times New Roman"/>
+                <w:sz w:val="24"/>
+                <w:szCs w:val="24"/>
+              </w:rPr>
+              <w:t>tsong</w:t>
+            </w:r>
+            <w:proofErr w:type="spellEnd"/>
+            <w:r>
+              <w:rPr>
+                <w:rFonts w:ascii="Times New Roman" w:eastAsia="SimSun" w:hAnsi="Times New Roman" w:cs="Times New Roman"/>
+                <w:sz w:val="24"/>
+                <w:szCs w:val="24"/>
+              </w:rPr>
+              <w:t xml:space="preserve"> </w:t>
+            </w:r>
+            <w:proofErr w:type="spellStart"/>
+            <w:r>
+              <w:rPr>
+                <w:rFonts w:ascii="Times New Roman" w:eastAsia="SimSun" w:hAnsi="Times New Roman" w:cs="Times New Roman"/>
+                <w:sz w:val="24"/>
+                <w:szCs w:val="24"/>
+              </w:rPr>
+              <w:t>sien</w:t>
+            </w:r>
+            <w:proofErr w:type="spellEnd"/>
+            <w:r>
+              <w:rPr>
+                <w:rFonts w:ascii="Times New Roman" w:eastAsia="SimSun" w:hAnsi="Times New Roman" w:cs="Times New Roman"/>
+                <w:sz w:val="24"/>
+                <w:szCs w:val="24"/>
+              </w:rPr>
+              <w:t xml:space="preserve"> hang </w:t>
+            </w:r>
+            <w:proofErr w:type="spellStart"/>
+            <w:r>
+              <w:rPr>
+                <w:rFonts w:ascii="Times New Roman" w:eastAsia="SimSun" w:hAnsi="Times New Roman" w:cs="Times New Roman"/>
+                <w:sz w:val="24"/>
+                <w:szCs w:val="24"/>
+              </w:rPr>
+              <w:t>niun</w:t>
+            </w:r>
+            <w:proofErr w:type="spellEnd"/>
+            <w:r>
+              <w:rPr>
+                <w:rFonts w:ascii="Times New Roman" w:eastAsia="SimSun" w:hAnsi="Times New Roman" w:cs="Times New Roman"/>
+                <w:sz w:val="24"/>
+                <w:szCs w:val="24"/>
+              </w:rPr>
+              <w:t xml:space="preserve">. </w:t>
             </w:r>
           </w:p>
         </w:tc>
@@ -383,9 +4556,94 @@
             <w:tcW w:w="8640" w:type="dxa"/>
           </w:tcPr>
           <w:p>
-            <w:r>
-              <w:lastRenderedPageBreak/>
-              <w:t>Hyssop, eb REL nieu sih ’t’sau.</w:t>
+            <w:pPr>
+              <w:rPr>
+                <w:rFonts w:ascii="Times New Roman" w:eastAsia="SimSun" w:hAnsi="Times New Roman" w:cs="Times New Roman"/>
+                <w:sz w:val="24"/>
+                <w:szCs w:val="24"/>
+              </w:rPr>
+            </w:pPr>
+            <w:proofErr w:type="gramStart"/>
+            <w:r>
+              <w:rPr>
+                <w:rFonts w:ascii="Times New Roman" w:eastAsia="SimSun" w:hAnsi="Times New Roman" w:cs="Times New Roman"/>
+                <w:sz w:val="24"/>
+                <w:szCs w:val="24"/>
+              </w:rPr>
+              <w:t xml:space="preserve">Hyssop,  </w:t>
+            </w:r>
+            <w:r>
+              <w:rPr>
+                <w:rFonts w:ascii="Times New Roman" w:eastAsia="SimSun" w:hAnsi="Times New Roman" w:cs="Times New Roman"/>
+                <w:sz w:val="24"/>
+                <w:szCs w:val="24"/>
+                <w:lang w:eastAsia="zh-CN"/>
+              </w:rPr>
+              <w:t>牛膝草</w:t>
+            </w:r>
+            <w:proofErr w:type="gramEnd"/>
+            <w:r>
+              <w:rPr>
+                <w:rFonts w:ascii="Times New Roman" w:eastAsia="SimSun" w:hAnsi="Times New Roman" w:cs="Times New Roman"/>
+                <w:sz w:val="24"/>
+                <w:szCs w:val="24"/>
+                <w:lang w:eastAsia="zh-CN"/>
+              </w:rPr>
+              <w:t xml:space="preserve">, </w:t>
+            </w:r>
+            <w:proofErr w:type="spellStart"/>
+            <w:r>
+              <w:rPr>
+                <w:rFonts w:ascii="Times New Roman" w:eastAsia="SimSun" w:hAnsi="Times New Roman" w:cs="Times New Roman"/>
+                <w:sz w:val="24"/>
+                <w:szCs w:val="24"/>
+              </w:rPr>
+              <w:t>nieu</w:t>
+            </w:r>
+            <w:proofErr w:type="spellEnd"/>
+            <w:r>
+              <w:rPr>
+                <w:rFonts w:ascii="Times New Roman" w:eastAsia="SimSun" w:hAnsi="Times New Roman" w:cs="Times New Roman"/>
+                <w:sz w:val="24"/>
+                <w:szCs w:val="24"/>
+              </w:rPr>
+              <w:t xml:space="preserve"> </w:t>
+            </w:r>
+            <w:proofErr w:type="spellStart"/>
+            <w:r>
+              <w:rPr>
+                <w:rFonts w:ascii="Times New Roman" w:eastAsia="SimSun" w:hAnsi="Times New Roman" w:cs="Times New Roman"/>
+                <w:sz w:val="24"/>
+                <w:szCs w:val="24"/>
+              </w:rPr>
+              <w:t>sih</w:t>
+            </w:r>
+            <w:proofErr w:type="spellEnd"/>
+            <w:r>
+              <w:rPr>
+                <w:rFonts w:ascii="Times New Roman" w:eastAsia="SimSun" w:hAnsi="Times New Roman" w:cs="Times New Roman"/>
+                <w:sz w:val="24"/>
+                <w:szCs w:val="24"/>
+              </w:rPr>
+              <w:t xml:space="preserve"> ’</w:t>
+            </w:r>
+            <w:proofErr w:type="spellStart"/>
+            <w:r>
+              <w:rPr>
+                <w:rFonts w:ascii="Times New Roman" w:eastAsia="SimSun" w:hAnsi="Times New Roman" w:cs="Times New Roman"/>
+                <w:sz w:val="24"/>
+                <w:szCs w:val="24"/>
+              </w:rPr>
+              <w:t>t’sau</w:t>
+            </w:r>
+            <w:proofErr w:type="spellEnd"/>
+            <w:r>
+              <w:rPr>
+                <w:rFonts w:ascii="Times New Roman" w:eastAsia="SimSun" w:hAnsi="Times New Roman" w:cs="Times New Roman"/>
+                <w:sz w:val="24"/>
+                <w:szCs w:val="24"/>
+              </w:rPr>
+              <w:t>.</w:t>
             </w:r>
           </w:p>
         </w:tc>
@@ -396,24 +4654,188 @@
             <w:tcW w:w="8640" w:type="dxa"/>
           </w:tcPr>
           <w:p>
-            <w:r>
-              <w:t>Hyson, Si *</w:t>
+            <w:pPr>
+              <w:rPr>
+                <w:rFonts w:ascii="Times New Roman" w:eastAsia="SimSun" w:hAnsi="Times New Roman" w:cs="Times New Roman"/>
+                <w:sz w:val="24"/>
+                <w:szCs w:val="24"/>
+              </w:rPr>
+            </w:pPr>
+            <w:proofErr w:type="gramStart"/>
+            <w:r>
+              <w:rPr>
+                <w:rFonts w:ascii="Times New Roman" w:eastAsia="SimSun" w:hAnsi="Times New Roman" w:cs="Times New Roman"/>
+                <w:sz w:val="24"/>
+                <w:szCs w:val="24"/>
+              </w:rPr>
+              <w:t xml:space="preserve">Hyson, </w:t>
+            </w:r>
+            <w:r>
+              <w:rPr>
+                <w:rFonts w:ascii="Times New Roman" w:eastAsia="SimSun" w:hAnsi="Times New Roman" w:cs="Times New Roman"/>
+                <w:sz w:val="24"/>
+                <w:szCs w:val="24"/>
+                <w:lang w:eastAsia="zh-CN"/>
+              </w:rPr>
+              <w:t xml:space="preserve"> </w:t>
+            </w:r>
+            <w:r>
+              <w:rPr>
+                <w:rFonts w:ascii="Times New Roman" w:eastAsia="SimSun" w:hAnsi="Times New Roman" w:cs="Times New Roman"/>
+                <w:sz w:val="24"/>
+                <w:szCs w:val="24"/>
+                <w:lang w:eastAsia="zh-CN"/>
+              </w:rPr>
+              <w:t>喜春</w:t>
+            </w:r>
+            <w:proofErr w:type="gramEnd"/>
+            <w:r>
+              <w:rPr>
+                <w:rFonts w:ascii="Times New Roman" w:eastAsia="SimSun" w:hAnsi="Times New Roman" w:cs="Times New Roman"/>
+                <w:sz w:val="24"/>
+                <w:szCs w:val="24"/>
+                <w:lang w:eastAsia="zh-CN"/>
+              </w:rPr>
+              <w:t xml:space="preserve">, </w:t>
+            </w:r>
+            <w:r>
+              <w:rPr>
+                <w:rFonts w:ascii="Times New Roman" w:eastAsia="SimSun" w:hAnsi="Times New Roman" w:cs="Times New Roman"/>
+                <w:sz w:val="24"/>
+                <w:szCs w:val="24"/>
+              </w:rPr>
+              <w:t>‘</w:t>
             </w:r>
             <w:proofErr w:type="spellStart"/>
             <w:r>
-              <w:t>h’i</w:t>
+              <w:rPr>
+                <w:rFonts w:ascii="Times New Roman" w:eastAsia="SimSun" w:hAnsi="Times New Roman" w:cs="Times New Roman"/>
+                <w:sz w:val="24"/>
+                <w:szCs w:val="24"/>
+              </w:rPr>
+              <w:t>h’</w:t>
+            </w:r>
+            <w:r>
+              <w:rPr>
+                <w:rFonts w:ascii="Times New Roman" w:eastAsia="SimSun" w:hAnsi="Times New Roman" w:cs="Times New Roman"/>
+                <w:sz w:val="24"/>
+                <w:szCs w:val="24"/>
+              </w:rPr>
+              <w:t>í</w:t>
             </w:r>
             <w:proofErr w:type="spellEnd"/>
             <w:r>
+              <w:rPr>
+                <w:rFonts w:ascii="Times New Roman" w:eastAsia="SimSun" w:hAnsi="Times New Roman" w:cs="Times New Roman"/>
+                <w:sz w:val="24"/>
+                <w:szCs w:val="24"/>
+              </w:rPr>
               <w:t xml:space="preserve"> </w:t>
             </w:r>
+            <w:r>
+              <w:rPr>
+                <w:rFonts w:ascii="Times New Roman" w:eastAsia="SimSun" w:hAnsi="Times New Roman" w:cs="Times New Roman"/>
+                <w:sz w:val="24"/>
+                <w:szCs w:val="24"/>
+              </w:rPr>
+              <w:t xml:space="preserve"> </w:t>
+            </w:r>
             <w:proofErr w:type="spellStart"/>
             <w:r>
+              <w:rPr>
+                <w:rFonts w:ascii="Times New Roman" w:eastAsia="SimSun" w:hAnsi="Times New Roman" w:cs="Times New Roman"/>
+                <w:sz w:val="24"/>
+                <w:szCs w:val="24"/>
+              </w:rPr>
               <w:t>t’sun</w:t>
             </w:r>
             <w:proofErr w:type="spellEnd"/>
             <w:r>
-              <w:t>, (young) Bit</w:t>
+              <w:rPr>
+                <w:rFonts w:ascii="Times New Roman" w:eastAsia="SimSun" w:hAnsi="Times New Roman" w:cs="Times New Roman"/>
+                <w:sz w:val="24"/>
+                <w:szCs w:val="24"/>
+              </w:rPr>
+              <w:t>, (young)</w:t>
+            </w:r>
+            <w:r>
+              <w:rPr>
+                <w:rFonts w:ascii="Times New Roman" w:eastAsia="SimSun" w:hAnsi="Times New Roman" w:cs="Times New Roman"/>
+                <w:sz w:val="24"/>
+                <w:szCs w:val="24"/>
+                <w:lang w:eastAsia="zh-CN"/>
+              </w:rPr>
+              <w:t xml:space="preserve"> </w:t>
+            </w:r>
+            <w:r>
+              <w:rPr>
+                <w:rFonts w:ascii="Times New Roman" w:eastAsia="SimSun" w:hAnsi="Times New Roman" w:cs="Times New Roman"/>
+                <w:sz w:val="24"/>
+                <w:szCs w:val="24"/>
+                <w:lang w:eastAsia="zh-CN"/>
+              </w:rPr>
+              <w:t>雨前</w:t>
+            </w:r>
+            <w:r>
+              <w:rPr>
+                <w:rFonts w:ascii="Times New Roman" w:eastAsia="SimSun" w:hAnsi="Times New Roman" w:cs="Times New Roman"/>
+                <w:sz w:val="24"/>
+                <w:szCs w:val="24"/>
+                <w:lang w:eastAsia="zh-CN"/>
+              </w:rPr>
+              <w:t>,</w:t>
+            </w:r>
+            <w:r>
+              <w:rPr>
+                <w:rFonts w:ascii="Times New Roman" w:eastAsia="SimSun" w:hAnsi="Times New Roman" w:cs="Times New Roman"/>
+                <w:sz w:val="24"/>
+                <w:szCs w:val="24"/>
+              </w:rPr>
+              <w:t xml:space="preserve"> </w:t>
+            </w:r>
+            <w:r>
+              <w:rPr>
+                <w:rFonts w:ascii="Times New Roman" w:eastAsia="SimSun" w:hAnsi="Times New Roman" w:cs="Times New Roman"/>
+                <w:sz w:val="24"/>
+                <w:szCs w:val="24"/>
+              </w:rPr>
+              <w:t>‘</w:t>
+            </w:r>
+            <w:proofErr w:type="spellStart"/>
+            <w:r>
+              <w:rPr>
+                <w:rFonts w:ascii="Times New Roman" w:eastAsia="SimSun" w:hAnsi="Times New Roman" w:cs="Times New Roman"/>
+                <w:sz w:val="24"/>
+                <w:szCs w:val="24"/>
+              </w:rPr>
+              <w:t>yü</w:t>
+            </w:r>
+            <w:proofErr w:type="spellEnd"/>
+            <w:r>
+              <w:rPr>
+                <w:rFonts w:ascii="Times New Roman" w:eastAsia="SimSun" w:hAnsi="Times New Roman" w:cs="Times New Roman"/>
+                <w:sz w:val="24"/>
+                <w:szCs w:val="24"/>
+              </w:rPr>
+              <w:t xml:space="preserve"> </w:t>
+            </w:r>
+            <w:proofErr w:type="spellStart"/>
+            <w:r>
+              <w:rPr>
+                <w:rFonts w:ascii="Times New Roman" w:eastAsia="SimSun" w:hAnsi="Times New Roman" w:cs="Times New Roman"/>
+                <w:sz w:val="24"/>
+                <w:szCs w:val="24"/>
+              </w:rPr>
+              <w:t>zien</w:t>
+            </w:r>
+            <w:proofErr w:type="spellEnd"/>
+            <w:r>
+              <w:rPr>
+                <w:rFonts w:ascii="Times New Roman" w:eastAsia="SimSun" w:hAnsi="Times New Roman" w:cs="Times New Roman"/>
+                <w:sz w:val="24"/>
+                <w:szCs w:val="24"/>
+              </w:rPr>
+              <w:t>.</w:t>
             </w:r>
           </w:p>
         </w:tc>
@@ -423,11 +4845,27 @@
           <w:tcPr>
             <w:tcW w:w="8640" w:type="dxa"/>
           </w:tcPr>
-          <w:p/>
+          <w:p>
+            <w:pPr>
+              <w:rPr>
+                <w:rFonts w:ascii="Times New Roman" w:eastAsia="SimSun" w:hAnsi="Times New Roman" w:cs="Times New Roman"/>
+                <w:sz w:val="24"/>
+                <w:szCs w:val="24"/>
+              </w:rPr>
+            </w:pPr>
+          </w:p>
         </w:tc>
       </w:tr>
     </w:tbl>
-    <w:p/>
+    <w:p>
+      <w:pPr>
+        <w:rPr>
+          <w:rFonts w:ascii="Times New Roman" w:eastAsia="SimSun" w:hAnsi="Times New Roman" w:cs="Times New Roman"/>
+          <w:sz w:val="24"/>
+          <w:szCs w:val="24"/>
+        </w:rPr>
+      </w:pPr>
+    </w:p>
     <w:sectPr>
       <w:pgSz w:w="12240" w:h="15840"/>
       <w:pgMar w:top="1440" w:right="1800" w:bottom="1440" w:left="1800" w:header="720" w:footer="720" w:gutter="0"/>

</xml_diff>